<commit_message>
Kompletna dokumentacija za prvu fazu
</commit_message>
<xml_diff>
--- a/Architecture/Architecture design.docx
+++ b/Architecture/Architecture design.docx
@@ -17,7 +17,7 @@
           <w:szCs w:val="32"/>
           <w:lang w:val="sr-Latn-RS"/>
         </w:rPr>
-        <w:t>Arhitektruni dizajn</w:t>
+        <w:t>Dokumentacija</w:t>
       </w:r>
     </w:p>
     <w:p>
@@ -33,7 +33,13 @@
     <w:sdt>
       <w:sdtPr>
         <w:rPr>
-          <w:lang w:val="sr-Latn-RS"/>
+          <w:rFonts w:asciiTheme="minorHAnsi" w:eastAsiaTheme="minorHAnsi" w:hAnsiTheme="minorHAnsi" w:cstheme="minorBidi"/>
+          <w:b w:val="0"/>
+          <w:bCs w:val="0"/>
+          <w:color w:val="auto"/>
+          <w:sz w:val="22"/>
+          <w:szCs w:val="22"/>
+          <w:lang w:val="sr-Latn-RS" w:eastAsia="en-US"/>
         </w:rPr>
         <w:id w:val="1467006549"/>
         <w:docPartObj>
@@ -43,12 +49,7 @@
       </w:sdtPr>
       <w:sdtEndPr>
         <w:rPr>
-          <w:rFonts w:asciiTheme="minorHAnsi" w:eastAsiaTheme="minorHAnsi" w:hAnsiTheme="minorHAnsi" w:cstheme="minorBidi"/>
           <w:noProof/>
-          <w:color w:val="auto"/>
-          <w:sz w:val="22"/>
-          <w:szCs w:val="22"/>
-          <w:lang w:eastAsia="en-US"/>
         </w:rPr>
       </w:sdtEndPr>
       <w:sdtContent>
@@ -68,10 +69,19 @@
         </w:p>
         <w:p>
           <w:pPr>
+            <w:tabs>
+              <w:tab w:val="left" w:pos="3399"/>
+            </w:tabs>
             <w:rPr>
               <w:lang w:val="sr-Latn-RS" w:eastAsia="ja-JP"/>
             </w:rPr>
           </w:pPr>
+          <w:r>
+            <w:rPr>
+              <w:lang w:val="sr-Latn-RS" w:eastAsia="ja-JP"/>
+            </w:rPr>
+            <w:tab/>
+          </w:r>
         </w:p>
         <w:p>
           <w:pPr>
@@ -79,8 +89,6 @@
             <w:rPr>
               <w:rFonts w:eastAsiaTheme="minorEastAsia"/>
               <w:noProof/>
-              <w:sz w:val="30"/>
-              <w:szCs w:val="30"/>
               <w:lang w:val="sr-Latn-RS"/>
             </w:rPr>
           </w:pPr>
@@ -102,13 +110,11 @@
             </w:rPr>
             <w:fldChar w:fldCharType="separate"/>
           </w:r>
-          <w:hyperlink w:anchor="_Toc500275357" w:history="1">
+          <w:hyperlink w:anchor="_Toc500283801" w:history="1">
             <w:r>
               <w:rPr>
                 <w:rStyle w:val="Hyperlink"/>
                 <w:noProof/>
-                <w:sz w:val="30"/>
-                <w:szCs w:val="30"/>
                 <w:lang w:val="sr-Latn-RS"/>
               </w:rPr>
               <w:t>Opis projekta</w:t>
@@ -117,8 +123,6 @@
               <w:rPr>
                 <w:noProof/>
                 <w:webHidden/>
-                <w:sz w:val="30"/>
-                <w:szCs w:val="30"/>
                 <w:lang w:val="sr-Latn-RS"/>
               </w:rPr>
               <w:tab/>
@@ -127,8 +131,6 @@
               <w:rPr>
                 <w:noProof/>
                 <w:webHidden/>
-                <w:sz w:val="30"/>
-                <w:szCs w:val="30"/>
                 <w:lang w:val="sr-Latn-RS"/>
               </w:rPr>
               <w:fldChar w:fldCharType="begin"/>
@@ -137,27 +139,21 @@
               <w:rPr>
                 <w:noProof/>
                 <w:webHidden/>
-                <w:sz w:val="30"/>
-                <w:szCs w:val="30"/>
-                <w:lang w:val="sr-Latn-RS"/>
-              </w:rPr>
-              <w:instrText xml:space="preserve"> PAGEREF _Toc500275357 \h </w:instrText>
-            </w:r>
-            <w:r>
-              <w:rPr>
-                <w:noProof/>
-                <w:webHidden/>
-                <w:sz w:val="30"/>
-                <w:szCs w:val="30"/>
-                <w:lang w:val="sr-Latn-RS"/>
-              </w:rPr>
-            </w:r>
-            <w:r>
-              <w:rPr>
-                <w:noProof/>
-                <w:webHidden/>
-                <w:sz w:val="30"/>
-                <w:szCs w:val="30"/>
+                <w:lang w:val="sr-Latn-RS"/>
+              </w:rPr>
+              <w:instrText xml:space="preserve"> PAGEREF _Toc500283801 \h </w:instrText>
+            </w:r>
+            <w:r>
+              <w:rPr>
+                <w:noProof/>
+                <w:webHidden/>
+                <w:lang w:val="sr-Latn-RS"/>
+              </w:rPr>
+            </w:r>
+            <w:r>
+              <w:rPr>
+                <w:noProof/>
+                <w:webHidden/>
                 <w:lang w:val="sr-Latn-RS"/>
               </w:rPr>
               <w:fldChar w:fldCharType="separate"/>
@@ -166,8 +162,6 @@
               <w:rPr>
                 <w:noProof/>
                 <w:webHidden/>
-                <w:sz w:val="30"/>
-                <w:szCs w:val="30"/>
                 <w:lang w:val="sr-Latn-RS"/>
               </w:rPr>
               <w:t>2</w:t>
@@ -176,8 +170,6 @@
               <w:rPr>
                 <w:noProof/>
                 <w:webHidden/>
-                <w:sz w:val="30"/>
-                <w:szCs w:val="30"/>
                 <w:lang w:val="sr-Latn-RS"/>
               </w:rPr>
               <w:fldChar w:fldCharType="end"/>
@@ -190,18 +182,14 @@
             <w:rPr>
               <w:rFonts w:eastAsiaTheme="minorEastAsia"/>
               <w:noProof/>
-              <w:sz w:val="30"/>
-              <w:szCs w:val="30"/>
               <w:lang w:val="sr-Latn-RS"/>
             </w:rPr>
           </w:pPr>
-          <w:hyperlink w:anchor="_Toc500275358" w:history="1">
+          <w:hyperlink w:anchor="_Toc500283802" w:history="1">
             <w:r>
               <w:rPr>
                 <w:rStyle w:val="Hyperlink"/>
                 <w:noProof/>
-                <w:sz w:val="30"/>
-                <w:szCs w:val="30"/>
                 <w:lang w:val="sr-Latn-RS"/>
               </w:rPr>
               <w:t>Arhitekturni zahtevi</w:t>
@@ -210,8 +198,6 @@
               <w:rPr>
                 <w:noProof/>
                 <w:webHidden/>
-                <w:sz w:val="30"/>
-                <w:szCs w:val="30"/>
                 <w:lang w:val="sr-Latn-RS"/>
               </w:rPr>
               <w:tab/>
@@ -220,8 +206,6 @@
               <w:rPr>
                 <w:noProof/>
                 <w:webHidden/>
-                <w:sz w:val="30"/>
-                <w:szCs w:val="30"/>
                 <w:lang w:val="sr-Latn-RS"/>
               </w:rPr>
               <w:fldChar w:fldCharType="begin"/>
@@ -230,27 +214,21 @@
               <w:rPr>
                 <w:noProof/>
                 <w:webHidden/>
-                <w:sz w:val="30"/>
-                <w:szCs w:val="30"/>
-                <w:lang w:val="sr-Latn-RS"/>
-              </w:rPr>
-              <w:instrText xml:space="preserve"> PAGEREF _Toc500275358 \h </w:instrText>
-            </w:r>
-            <w:r>
-              <w:rPr>
-                <w:noProof/>
-                <w:webHidden/>
-                <w:sz w:val="30"/>
-                <w:szCs w:val="30"/>
-                <w:lang w:val="sr-Latn-RS"/>
-              </w:rPr>
-            </w:r>
-            <w:r>
-              <w:rPr>
-                <w:noProof/>
-                <w:webHidden/>
-                <w:sz w:val="30"/>
-                <w:szCs w:val="30"/>
+                <w:lang w:val="sr-Latn-RS"/>
+              </w:rPr>
+              <w:instrText xml:space="preserve"> PAGEREF _Toc500283802 \h </w:instrText>
+            </w:r>
+            <w:r>
+              <w:rPr>
+                <w:noProof/>
+                <w:webHidden/>
+                <w:lang w:val="sr-Latn-RS"/>
+              </w:rPr>
+            </w:r>
+            <w:r>
+              <w:rPr>
+                <w:noProof/>
+                <w:webHidden/>
                 <w:lang w:val="sr-Latn-RS"/>
               </w:rPr>
               <w:fldChar w:fldCharType="separate"/>
@@ -259,8 +237,6 @@
               <w:rPr>
                 <w:noProof/>
                 <w:webHidden/>
-                <w:sz w:val="30"/>
-                <w:szCs w:val="30"/>
                 <w:lang w:val="sr-Latn-RS"/>
               </w:rPr>
               <w:t>2</w:t>
@@ -269,8 +245,6 @@
               <w:rPr>
                 <w:noProof/>
                 <w:webHidden/>
-                <w:sz w:val="30"/>
-                <w:szCs w:val="30"/>
                 <w:lang w:val="sr-Latn-RS"/>
               </w:rPr>
               <w:fldChar w:fldCharType="end"/>
@@ -286,28 +260,22 @@
             <w:rPr>
               <w:rFonts w:eastAsiaTheme="minorEastAsia"/>
               <w:noProof/>
-              <w:sz w:val="30"/>
-              <w:szCs w:val="30"/>
               <w:lang w:val="sr-Latn-RS"/>
             </w:rPr>
           </w:pPr>
-          <w:hyperlink w:anchor="_Toc500275359" w:history="1">
+          <w:hyperlink w:anchor="_Toc500283803" w:history="1">
             <w:r>
               <w:rPr>
                 <w:rStyle w:val="Hyperlink"/>
                 <w:noProof/>
-                <w:sz w:val="30"/>
-                <w:szCs w:val="30"/>
-                <w:lang w:val="sr-Latn-RS"/>
-              </w:rPr>
-              <w:t>Funkcionalni zahtevi sistema</w:t>
-            </w:r>
-            <w:r>
-              <w:rPr>
-                <w:noProof/>
-                <w:webHidden/>
-                <w:sz w:val="30"/>
-                <w:szCs w:val="30"/>
+                <w:lang w:val="sr-Latn-RS"/>
+              </w:rPr>
+              <w:t>Funkcionalnosti sistema</w:t>
+            </w:r>
+            <w:r>
+              <w:rPr>
+                <w:noProof/>
+                <w:webHidden/>
                 <w:lang w:val="sr-Latn-RS"/>
               </w:rPr>
               <w:tab/>
@@ -316,8 +284,6 @@
               <w:rPr>
                 <w:noProof/>
                 <w:webHidden/>
-                <w:sz w:val="30"/>
-                <w:szCs w:val="30"/>
                 <w:lang w:val="sr-Latn-RS"/>
               </w:rPr>
               <w:fldChar w:fldCharType="begin"/>
@@ -326,27 +292,21 @@
               <w:rPr>
                 <w:noProof/>
                 <w:webHidden/>
-                <w:sz w:val="30"/>
-                <w:szCs w:val="30"/>
-                <w:lang w:val="sr-Latn-RS"/>
-              </w:rPr>
-              <w:instrText xml:space="preserve"> PAGEREF _Toc500275359 \h </w:instrText>
-            </w:r>
-            <w:r>
-              <w:rPr>
-                <w:noProof/>
-                <w:webHidden/>
-                <w:sz w:val="30"/>
-                <w:szCs w:val="30"/>
-                <w:lang w:val="sr-Latn-RS"/>
-              </w:rPr>
-            </w:r>
-            <w:r>
-              <w:rPr>
-                <w:noProof/>
-                <w:webHidden/>
-                <w:sz w:val="30"/>
-                <w:szCs w:val="30"/>
+                <w:lang w:val="sr-Latn-RS"/>
+              </w:rPr>
+              <w:instrText xml:space="preserve"> PAGEREF _Toc500283803 \h </w:instrText>
+            </w:r>
+            <w:r>
+              <w:rPr>
+                <w:noProof/>
+                <w:webHidden/>
+                <w:lang w:val="sr-Latn-RS"/>
+              </w:rPr>
+            </w:r>
+            <w:r>
+              <w:rPr>
+                <w:noProof/>
+                <w:webHidden/>
                 <w:lang w:val="sr-Latn-RS"/>
               </w:rPr>
               <w:fldChar w:fldCharType="separate"/>
@@ -355,8 +315,6 @@
               <w:rPr>
                 <w:noProof/>
                 <w:webHidden/>
-                <w:sz w:val="30"/>
-                <w:szCs w:val="30"/>
                 <w:lang w:val="sr-Latn-RS"/>
               </w:rPr>
               <w:t>2</w:t>
@@ -365,8 +323,6 @@
               <w:rPr>
                 <w:noProof/>
                 <w:webHidden/>
-                <w:sz w:val="30"/>
-                <w:szCs w:val="30"/>
                 <w:lang w:val="sr-Latn-RS"/>
               </w:rPr>
               <w:fldChar w:fldCharType="end"/>
@@ -382,18 +338,14 @@
             <w:rPr>
               <w:rFonts w:eastAsiaTheme="minorEastAsia"/>
               <w:noProof/>
-              <w:sz w:val="30"/>
-              <w:szCs w:val="30"/>
               <w:lang w:val="sr-Latn-RS"/>
             </w:rPr>
           </w:pPr>
-          <w:hyperlink w:anchor="_Toc500275360" w:history="1">
+          <w:hyperlink w:anchor="_Toc500283804" w:history="1">
             <w:r>
               <w:rPr>
                 <w:rStyle w:val="Hyperlink"/>
                 <w:noProof/>
-                <w:sz w:val="30"/>
-                <w:szCs w:val="30"/>
                 <w:lang w:val="sr-Latn-RS"/>
               </w:rPr>
               <w:t>Nefunkcionalni zahtevi sistema</w:t>
@@ -402,8 +354,6 @@
               <w:rPr>
                 <w:noProof/>
                 <w:webHidden/>
-                <w:sz w:val="30"/>
-                <w:szCs w:val="30"/>
                 <w:lang w:val="sr-Latn-RS"/>
               </w:rPr>
               <w:tab/>
@@ -412,8 +362,6 @@
               <w:rPr>
                 <w:noProof/>
                 <w:webHidden/>
-                <w:sz w:val="30"/>
-                <w:szCs w:val="30"/>
                 <w:lang w:val="sr-Latn-RS"/>
               </w:rPr>
               <w:fldChar w:fldCharType="begin"/>
@@ -422,27 +370,21 @@
               <w:rPr>
                 <w:noProof/>
                 <w:webHidden/>
-                <w:sz w:val="30"/>
-                <w:szCs w:val="30"/>
-                <w:lang w:val="sr-Latn-RS"/>
-              </w:rPr>
-              <w:instrText xml:space="preserve"> PAGEREF _Toc500275360 \h </w:instrText>
-            </w:r>
-            <w:r>
-              <w:rPr>
-                <w:noProof/>
-                <w:webHidden/>
-                <w:sz w:val="30"/>
-                <w:szCs w:val="30"/>
-                <w:lang w:val="sr-Latn-RS"/>
-              </w:rPr>
-            </w:r>
-            <w:r>
-              <w:rPr>
-                <w:noProof/>
-                <w:webHidden/>
-                <w:sz w:val="30"/>
-                <w:szCs w:val="30"/>
+                <w:lang w:val="sr-Latn-RS"/>
+              </w:rPr>
+              <w:instrText xml:space="preserve"> PAGEREF _Toc500283804 \h </w:instrText>
+            </w:r>
+            <w:r>
+              <w:rPr>
+                <w:noProof/>
+                <w:webHidden/>
+                <w:lang w:val="sr-Latn-RS"/>
+              </w:rPr>
+            </w:r>
+            <w:r>
+              <w:rPr>
+                <w:noProof/>
+                <w:webHidden/>
                 <w:lang w:val="sr-Latn-RS"/>
               </w:rPr>
               <w:fldChar w:fldCharType="separate"/>
@@ -451,18 +393,1022 @@
               <w:rPr>
                 <w:noProof/>
                 <w:webHidden/>
-                <w:sz w:val="30"/>
-                <w:szCs w:val="30"/>
-                <w:lang w:val="sr-Latn-RS"/>
-              </w:rPr>
-              <w:t>2</w:t>
-            </w:r>
-            <w:r>
-              <w:rPr>
-                <w:noProof/>
-                <w:webHidden/>
-                <w:sz w:val="30"/>
-                <w:szCs w:val="30"/>
+                <w:lang w:val="sr-Latn-RS"/>
+              </w:rPr>
+              <w:t>3</w:t>
+            </w:r>
+            <w:r>
+              <w:rPr>
+                <w:noProof/>
+                <w:webHidden/>
+                <w:lang w:val="sr-Latn-RS"/>
+              </w:rPr>
+              <w:fldChar w:fldCharType="end"/>
+            </w:r>
+          </w:hyperlink>
+        </w:p>
+        <w:p>
+          <w:pPr>
+            <w:pStyle w:val="TOC2"/>
+            <w:tabs>
+              <w:tab w:val="left" w:pos="660"/>
+              <w:tab w:val="right" w:leader="dot" w:pos="9350"/>
+            </w:tabs>
+            <w:rPr>
+              <w:rFonts w:eastAsiaTheme="minorEastAsia"/>
+              <w:noProof/>
+              <w:lang w:val="sr-Latn-RS"/>
+            </w:rPr>
+          </w:pPr>
+          <w:hyperlink w:anchor="_Toc500283805" w:history="1">
+            <w:r>
+              <w:rPr>
+                <w:rStyle w:val="Hyperlink"/>
+                <w:noProof/>
+                <w:lang w:val="sr-Latn-RS"/>
+              </w:rPr>
+              <w:t>1.</w:t>
+            </w:r>
+            <w:r>
+              <w:rPr>
+                <w:rFonts w:eastAsiaTheme="minorEastAsia"/>
+                <w:noProof/>
+                <w:lang w:val="sr-Latn-RS"/>
+              </w:rPr>
+              <w:tab/>
+            </w:r>
+            <w:r>
+              <w:rPr>
+                <w:rStyle w:val="Hyperlink"/>
+                <w:noProof/>
+                <w:lang w:val="sr-Latn-RS"/>
+              </w:rPr>
+              <w:t>Pristupačnost</w:t>
+            </w:r>
+            <w:r>
+              <w:rPr>
+                <w:noProof/>
+                <w:webHidden/>
+                <w:lang w:val="sr-Latn-RS"/>
+              </w:rPr>
+              <w:tab/>
+            </w:r>
+            <w:r>
+              <w:rPr>
+                <w:noProof/>
+                <w:webHidden/>
+                <w:lang w:val="sr-Latn-RS"/>
+              </w:rPr>
+              <w:fldChar w:fldCharType="begin"/>
+            </w:r>
+            <w:r>
+              <w:rPr>
+                <w:noProof/>
+                <w:webHidden/>
+                <w:lang w:val="sr-Latn-RS"/>
+              </w:rPr>
+              <w:instrText xml:space="preserve"> PAGEREF _Toc500283805 \h </w:instrText>
+            </w:r>
+            <w:r>
+              <w:rPr>
+                <w:noProof/>
+                <w:webHidden/>
+                <w:lang w:val="sr-Latn-RS"/>
+              </w:rPr>
+            </w:r>
+            <w:r>
+              <w:rPr>
+                <w:noProof/>
+                <w:webHidden/>
+                <w:lang w:val="sr-Latn-RS"/>
+              </w:rPr>
+              <w:fldChar w:fldCharType="separate"/>
+            </w:r>
+            <w:r>
+              <w:rPr>
+                <w:noProof/>
+                <w:webHidden/>
+                <w:lang w:val="sr-Latn-RS"/>
+              </w:rPr>
+              <w:t>3</w:t>
+            </w:r>
+            <w:r>
+              <w:rPr>
+                <w:noProof/>
+                <w:webHidden/>
+                <w:lang w:val="sr-Latn-RS"/>
+              </w:rPr>
+              <w:fldChar w:fldCharType="end"/>
+            </w:r>
+          </w:hyperlink>
+        </w:p>
+        <w:p>
+          <w:pPr>
+            <w:pStyle w:val="TOC2"/>
+            <w:tabs>
+              <w:tab w:val="left" w:pos="660"/>
+              <w:tab w:val="right" w:leader="dot" w:pos="9350"/>
+            </w:tabs>
+            <w:rPr>
+              <w:rFonts w:eastAsiaTheme="minorEastAsia"/>
+              <w:noProof/>
+              <w:lang w:val="sr-Latn-RS"/>
+            </w:rPr>
+          </w:pPr>
+          <w:hyperlink w:anchor="_Toc500283806" w:history="1">
+            <w:r>
+              <w:rPr>
+                <w:rStyle w:val="Hyperlink"/>
+                <w:noProof/>
+                <w:lang w:val="sr-Latn-RS"/>
+              </w:rPr>
+              <w:t>2.</w:t>
+            </w:r>
+            <w:r>
+              <w:rPr>
+                <w:rFonts w:eastAsiaTheme="minorEastAsia"/>
+                <w:noProof/>
+                <w:lang w:val="sr-Latn-RS"/>
+              </w:rPr>
+              <w:tab/>
+            </w:r>
+            <w:r>
+              <w:rPr>
+                <w:rStyle w:val="Hyperlink"/>
+                <w:noProof/>
+                <w:lang w:val="sr-Latn-RS"/>
+              </w:rPr>
+              <w:t>Dostupnost</w:t>
+            </w:r>
+            <w:r>
+              <w:rPr>
+                <w:noProof/>
+                <w:webHidden/>
+                <w:lang w:val="sr-Latn-RS"/>
+              </w:rPr>
+              <w:tab/>
+            </w:r>
+            <w:r>
+              <w:rPr>
+                <w:noProof/>
+                <w:webHidden/>
+                <w:lang w:val="sr-Latn-RS"/>
+              </w:rPr>
+              <w:fldChar w:fldCharType="begin"/>
+            </w:r>
+            <w:r>
+              <w:rPr>
+                <w:noProof/>
+                <w:webHidden/>
+                <w:lang w:val="sr-Latn-RS"/>
+              </w:rPr>
+              <w:instrText xml:space="preserve"> PAGEREF _Toc500283806 \h </w:instrText>
+            </w:r>
+            <w:r>
+              <w:rPr>
+                <w:noProof/>
+                <w:webHidden/>
+                <w:lang w:val="sr-Latn-RS"/>
+              </w:rPr>
+            </w:r>
+            <w:r>
+              <w:rPr>
+                <w:noProof/>
+                <w:webHidden/>
+                <w:lang w:val="sr-Latn-RS"/>
+              </w:rPr>
+              <w:fldChar w:fldCharType="separate"/>
+            </w:r>
+            <w:r>
+              <w:rPr>
+                <w:noProof/>
+                <w:webHidden/>
+                <w:lang w:val="sr-Latn-RS"/>
+              </w:rPr>
+              <w:t>3</w:t>
+            </w:r>
+            <w:r>
+              <w:rPr>
+                <w:noProof/>
+                <w:webHidden/>
+                <w:lang w:val="sr-Latn-RS"/>
+              </w:rPr>
+              <w:fldChar w:fldCharType="end"/>
+            </w:r>
+          </w:hyperlink>
+        </w:p>
+        <w:p>
+          <w:pPr>
+            <w:pStyle w:val="TOC2"/>
+            <w:tabs>
+              <w:tab w:val="left" w:pos="660"/>
+              <w:tab w:val="right" w:leader="dot" w:pos="9350"/>
+            </w:tabs>
+            <w:rPr>
+              <w:rFonts w:eastAsiaTheme="minorEastAsia"/>
+              <w:noProof/>
+              <w:lang w:val="sr-Latn-RS"/>
+            </w:rPr>
+          </w:pPr>
+          <w:hyperlink w:anchor="_Toc500283807" w:history="1">
+            <w:r>
+              <w:rPr>
+                <w:rStyle w:val="Hyperlink"/>
+                <w:noProof/>
+                <w:lang w:val="sr-Latn-RS"/>
+              </w:rPr>
+              <w:t>3.</w:t>
+            </w:r>
+            <w:r>
+              <w:rPr>
+                <w:rFonts w:eastAsiaTheme="minorEastAsia"/>
+                <w:noProof/>
+                <w:lang w:val="sr-Latn-RS"/>
+              </w:rPr>
+              <w:tab/>
+            </w:r>
+            <w:r>
+              <w:rPr>
+                <w:rStyle w:val="Hyperlink"/>
+                <w:noProof/>
+                <w:lang w:val="sr-Latn-RS"/>
+              </w:rPr>
+              <w:t>Sigurnost</w:t>
+            </w:r>
+            <w:r>
+              <w:rPr>
+                <w:noProof/>
+                <w:webHidden/>
+                <w:lang w:val="sr-Latn-RS"/>
+              </w:rPr>
+              <w:tab/>
+            </w:r>
+            <w:r>
+              <w:rPr>
+                <w:noProof/>
+                <w:webHidden/>
+                <w:lang w:val="sr-Latn-RS"/>
+              </w:rPr>
+              <w:fldChar w:fldCharType="begin"/>
+            </w:r>
+            <w:r>
+              <w:rPr>
+                <w:noProof/>
+                <w:webHidden/>
+                <w:lang w:val="sr-Latn-RS"/>
+              </w:rPr>
+              <w:instrText xml:space="preserve"> PAGEREF _Toc500283807 \h </w:instrText>
+            </w:r>
+            <w:r>
+              <w:rPr>
+                <w:noProof/>
+                <w:webHidden/>
+                <w:lang w:val="sr-Latn-RS"/>
+              </w:rPr>
+            </w:r>
+            <w:r>
+              <w:rPr>
+                <w:noProof/>
+                <w:webHidden/>
+                <w:lang w:val="sr-Latn-RS"/>
+              </w:rPr>
+              <w:fldChar w:fldCharType="separate"/>
+            </w:r>
+            <w:r>
+              <w:rPr>
+                <w:noProof/>
+                <w:webHidden/>
+                <w:lang w:val="sr-Latn-RS"/>
+              </w:rPr>
+              <w:t>3</w:t>
+            </w:r>
+            <w:r>
+              <w:rPr>
+                <w:noProof/>
+                <w:webHidden/>
+                <w:lang w:val="sr-Latn-RS"/>
+              </w:rPr>
+              <w:fldChar w:fldCharType="end"/>
+            </w:r>
+          </w:hyperlink>
+        </w:p>
+        <w:p>
+          <w:pPr>
+            <w:pStyle w:val="TOC2"/>
+            <w:tabs>
+              <w:tab w:val="left" w:pos="660"/>
+              <w:tab w:val="right" w:leader="dot" w:pos="9350"/>
+            </w:tabs>
+            <w:rPr>
+              <w:rFonts w:eastAsiaTheme="minorEastAsia"/>
+              <w:noProof/>
+              <w:lang w:val="sr-Latn-RS"/>
+            </w:rPr>
+          </w:pPr>
+          <w:hyperlink w:anchor="_Toc500283808" w:history="1">
+            <w:r>
+              <w:rPr>
+                <w:rStyle w:val="Hyperlink"/>
+                <w:noProof/>
+                <w:lang w:val="sr-Latn-RS"/>
+              </w:rPr>
+              <w:t>4.</w:t>
+            </w:r>
+            <w:r>
+              <w:rPr>
+                <w:rFonts w:eastAsiaTheme="minorEastAsia"/>
+                <w:noProof/>
+                <w:lang w:val="sr-Latn-RS"/>
+              </w:rPr>
+              <w:tab/>
+            </w:r>
+            <w:r>
+              <w:rPr>
+                <w:rStyle w:val="Hyperlink"/>
+                <w:noProof/>
+                <w:lang w:val="sr-Latn-RS"/>
+              </w:rPr>
+              <w:t>Preformanse</w:t>
+            </w:r>
+            <w:r>
+              <w:rPr>
+                <w:noProof/>
+                <w:webHidden/>
+                <w:lang w:val="sr-Latn-RS"/>
+              </w:rPr>
+              <w:tab/>
+            </w:r>
+            <w:r>
+              <w:rPr>
+                <w:noProof/>
+                <w:webHidden/>
+                <w:lang w:val="sr-Latn-RS"/>
+              </w:rPr>
+              <w:fldChar w:fldCharType="begin"/>
+            </w:r>
+            <w:r>
+              <w:rPr>
+                <w:noProof/>
+                <w:webHidden/>
+                <w:lang w:val="sr-Latn-RS"/>
+              </w:rPr>
+              <w:instrText xml:space="preserve"> PAGEREF _Toc500283808 \h </w:instrText>
+            </w:r>
+            <w:r>
+              <w:rPr>
+                <w:noProof/>
+                <w:webHidden/>
+                <w:lang w:val="sr-Latn-RS"/>
+              </w:rPr>
+            </w:r>
+            <w:r>
+              <w:rPr>
+                <w:noProof/>
+                <w:webHidden/>
+                <w:lang w:val="sr-Latn-RS"/>
+              </w:rPr>
+              <w:fldChar w:fldCharType="separate"/>
+            </w:r>
+            <w:r>
+              <w:rPr>
+                <w:noProof/>
+                <w:webHidden/>
+                <w:lang w:val="sr-Latn-RS"/>
+              </w:rPr>
+              <w:t>3</w:t>
+            </w:r>
+            <w:r>
+              <w:rPr>
+                <w:noProof/>
+                <w:webHidden/>
+                <w:lang w:val="sr-Latn-RS"/>
+              </w:rPr>
+              <w:fldChar w:fldCharType="end"/>
+            </w:r>
+          </w:hyperlink>
+        </w:p>
+        <w:p>
+          <w:pPr>
+            <w:pStyle w:val="TOC2"/>
+            <w:tabs>
+              <w:tab w:val="left" w:pos="660"/>
+              <w:tab w:val="right" w:leader="dot" w:pos="9350"/>
+            </w:tabs>
+            <w:rPr>
+              <w:rFonts w:eastAsiaTheme="minorEastAsia"/>
+              <w:noProof/>
+              <w:lang w:val="sr-Latn-RS"/>
+            </w:rPr>
+          </w:pPr>
+          <w:hyperlink w:anchor="_Toc500283809" w:history="1">
+            <w:r>
+              <w:rPr>
+                <w:rStyle w:val="Hyperlink"/>
+                <w:noProof/>
+                <w:lang w:val="sr-Latn-RS"/>
+              </w:rPr>
+              <w:t>5.</w:t>
+            </w:r>
+            <w:r>
+              <w:rPr>
+                <w:rFonts w:eastAsiaTheme="minorEastAsia"/>
+                <w:noProof/>
+                <w:lang w:val="sr-Latn-RS"/>
+              </w:rPr>
+              <w:tab/>
+            </w:r>
+            <w:r>
+              <w:rPr>
+                <w:rStyle w:val="Hyperlink"/>
+                <w:noProof/>
+                <w:lang w:val="sr-Latn-RS"/>
+              </w:rPr>
+              <w:t>Modifikabilnost</w:t>
+            </w:r>
+            <w:r>
+              <w:rPr>
+                <w:noProof/>
+                <w:webHidden/>
+                <w:lang w:val="sr-Latn-RS"/>
+              </w:rPr>
+              <w:tab/>
+            </w:r>
+            <w:r>
+              <w:rPr>
+                <w:noProof/>
+                <w:webHidden/>
+                <w:lang w:val="sr-Latn-RS"/>
+              </w:rPr>
+              <w:fldChar w:fldCharType="begin"/>
+            </w:r>
+            <w:r>
+              <w:rPr>
+                <w:noProof/>
+                <w:webHidden/>
+                <w:lang w:val="sr-Latn-RS"/>
+              </w:rPr>
+              <w:instrText xml:space="preserve"> PAGEREF _Toc500283809 \h </w:instrText>
+            </w:r>
+            <w:r>
+              <w:rPr>
+                <w:noProof/>
+                <w:webHidden/>
+                <w:lang w:val="sr-Latn-RS"/>
+              </w:rPr>
+            </w:r>
+            <w:r>
+              <w:rPr>
+                <w:noProof/>
+                <w:webHidden/>
+                <w:lang w:val="sr-Latn-RS"/>
+              </w:rPr>
+              <w:fldChar w:fldCharType="separate"/>
+            </w:r>
+            <w:r>
+              <w:rPr>
+                <w:noProof/>
+                <w:webHidden/>
+                <w:lang w:val="sr-Latn-RS"/>
+              </w:rPr>
+              <w:t>3</w:t>
+            </w:r>
+            <w:r>
+              <w:rPr>
+                <w:noProof/>
+                <w:webHidden/>
+                <w:lang w:val="sr-Latn-RS"/>
+              </w:rPr>
+              <w:fldChar w:fldCharType="end"/>
+            </w:r>
+          </w:hyperlink>
+        </w:p>
+        <w:p>
+          <w:pPr>
+            <w:pStyle w:val="TOC2"/>
+            <w:tabs>
+              <w:tab w:val="left" w:pos="660"/>
+              <w:tab w:val="right" w:leader="dot" w:pos="9350"/>
+            </w:tabs>
+            <w:rPr>
+              <w:rFonts w:eastAsiaTheme="minorEastAsia"/>
+              <w:noProof/>
+              <w:lang w:val="sr-Latn-RS"/>
+            </w:rPr>
+          </w:pPr>
+          <w:hyperlink w:anchor="_Toc500283810" w:history="1">
+            <w:r>
+              <w:rPr>
+                <w:rStyle w:val="Hyperlink"/>
+                <w:noProof/>
+                <w:lang w:val="sr-Latn-RS"/>
+              </w:rPr>
+              <w:t>6.</w:t>
+            </w:r>
+            <w:r>
+              <w:rPr>
+                <w:rFonts w:eastAsiaTheme="minorEastAsia"/>
+                <w:noProof/>
+                <w:lang w:val="sr-Latn-RS"/>
+              </w:rPr>
+              <w:tab/>
+            </w:r>
+            <w:r>
+              <w:rPr>
+                <w:rStyle w:val="Hyperlink"/>
+                <w:noProof/>
+                <w:lang w:val="sr-Latn-RS"/>
+              </w:rPr>
+              <w:t>Interoperabilnost</w:t>
+            </w:r>
+            <w:r>
+              <w:rPr>
+                <w:noProof/>
+                <w:webHidden/>
+                <w:lang w:val="sr-Latn-RS"/>
+              </w:rPr>
+              <w:tab/>
+            </w:r>
+            <w:r>
+              <w:rPr>
+                <w:noProof/>
+                <w:webHidden/>
+                <w:lang w:val="sr-Latn-RS"/>
+              </w:rPr>
+              <w:fldChar w:fldCharType="begin"/>
+            </w:r>
+            <w:r>
+              <w:rPr>
+                <w:noProof/>
+                <w:webHidden/>
+                <w:lang w:val="sr-Latn-RS"/>
+              </w:rPr>
+              <w:instrText xml:space="preserve"> PAGEREF _Toc500283810 \h </w:instrText>
+            </w:r>
+            <w:r>
+              <w:rPr>
+                <w:noProof/>
+                <w:webHidden/>
+                <w:lang w:val="sr-Latn-RS"/>
+              </w:rPr>
+            </w:r>
+            <w:r>
+              <w:rPr>
+                <w:noProof/>
+                <w:webHidden/>
+                <w:lang w:val="sr-Latn-RS"/>
+              </w:rPr>
+              <w:fldChar w:fldCharType="separate"/>
+            </w:r>
+            <w:r>
+              <w:rPr>
+                <w:noProof/>
+                <w:webHidden/>
+                <w:lang w:val="sr-Latn-RS"/>
+              </w:rPr>
+              <w:t>3</w:t>
+            </w:r>
+            <w:r>
+              <w:rPr>
+                <w:noProof/>
+                <w:webHidden/>
+                <w:lang w:val="sr-Latn-RS"/>
+              </w:rPr>
+              <w:fldChar w:fldCharType="end"/>
+            </w:r>
+          </w:hyperlink>
+        </w:p>
+        <w:p>
+          <w:pPr>
+            <w:pStyle w:val="TOC1"/>
+            <w:rPr>
+              <w:rFonts w:eastAsiaTheme="minorEastAsia"/>
+              <w:noProof/>
+              <w:lang w:val="sr-Latn-RS"/>
+            </w:rPr>
+          </w:pPr>
+          <w:hyperlink w:anchor="_Toc500283811" w:history="1">
+            <w:r>
+              <w:rPr>
+                <w:rStyle w:val="Hyperlink"/>
+                <w:noProof/>
+                <w:lang w:val="sr-Latn-RS"/>
+              </w:rPr>
+              <w:t>Arhitekturni obrasci</w:t>
+            </w:r>
+            <w:r>
+              <w:rPr>
+                <w:noProof/>
+                <w:webHidden/>
+                <w:lang w:val="sr-Latn-RS"/>
+              </w:rPr>
+              <w:tab/>
+            </w:r>
+            <w:r>
+              <w:rPr>
+                <w:noProof/>
+                <w:webHidden/>
+                <w:lang w:val="sr-Latn-RS"/>
+              </w:rPr>
+              <w:fldChar w:fldCharType="begin"/>
+            </w:r>
+            <w:r>
+              <w:rPr>
+                <w:noProof/>
+                <w:webHidden/>
+                <w:lang w:val="sr-Latn-RS"/>
+              </w:rPr>
+              <w:instrText xml:space="preserve"> PAGEREF _Toc500283811 \h </w:instrText>
+            </w:r>
+            <w:r>
+              <w:rPr>
+                <w:noProof/>
+                <w:webHidden/>
+                <w:lang w:val="sr-Latn-RS"/>
+              </w:rPr>
+            </w:r>
+            <w:r>
+              <w:rPr>
+                <w:noProof/>
+                <w:webHidden/>
+                <w:lang w:val="sr-Latn-RS"/>
+              </w:rPr>
+              <w:fldChar w:fldCharType="separate"/>
+            </w:r>
+            <w:r>
+              <w:rPr>
+                <w:noProof/>
+                <w:webHidden/>
+                <w:lang w:val="sr-Latn-RS"/>
+              </w:rPr>
+              <w:t>3</w:t>
+            </w:r>
+            <w:r>
+              <w:rPr>
+                <w:noProof/>
+                <w:webHidden/>
+                <w:lang w:val="sr-Latn-RS"/>
+              </w:rPr>
+              <w:fldChar w:fldCharType="end"/>
+            </w:r>
+          </w:hyperlink>
+        </w:p>
+        <w:p>
+          <w:pPr>
+            <w:pStyle w:val="TOC2"/>
+            <w:tabs>
+              <w:tab w:val="left" w:pos="660"/>
+              <w:tab w:val="right" w:leader="dot" w:pos="9350"/>
+            </w:tabs>
+            <w:rPr>
+              <w:rFonts w:eastAsiaTheme="minorEastAsia"/>
+              <w:noProof/>
+              <w:lang w:val="sr-Latn-RS"/>
+            </w:rPr>
+          </w:pPr>
+          <w:hyperlink w:anchor="_Toc500283812" w:history="1">
+            <w:r>
+              <w:rPr>
+                <w:rStyle w:val="Hyperlink"/>
+                <w:rFonts w:ascii="Symbol" w:hAnsi="Symbol"/>
+                <w:noProof/>
+                <w:lang w:val="sr-Latn-RS"/>
+              </w:rPr>
+              <w:t></w:t>
+            </w:r>
+            <w:r>
+              <w:rPr>
+                <w:rFonts w:eastAsiaTheme="minorEastAsia"/>
+                <w:noProof/>
+                <w:lang w:val="sr-Latn-RS"/>
+              </w:rPr>
+              <w:tab/>
+            </w:r>
+            <w:r>
+              <w:rPr>
+                <w:rStyle w:val="Hyperlink"/>
+                <w:noProof/>
+                <w:lang w:val="sr-Latn-RS"/>
+              </w:rPr>
+              <w:t>Layerd</w:t>
+            </w:r>
+            <w:r>
+              <w:rPr>
+                <w:noProof/>
+                <w:webHidden/>
+                <w:lang w:val="sr-Latn-RS"/>
+              </w:rPr>
+              <w:tab/>
+            </w:r>
+            <w:r>
+              <w:rPr>
+                <w:noProof/>
+                <w:webHidden/>
+                <w:lang w:val="sr-Latn-RS"/>
+              </w:rPr>
+              <w:fldChar w:fldCharType="begin"/>
+            </w:r>
+            <w:r>
+              <w:rPr>
+                <w:noProof/>
+                <w:webHidden/>
+                <w:lang w:val="sr-Latn-RS"/>
+              </w:rPr>
+              <w:instrText xml:space="preserve"> PAGEREF _Toc500283812 \h </w:instrText>
+            </w:r>
+            <w:r>
+              <w:rPr>
+                <w:noProof/>
+                <w:webHidden/>
+                <w:lang w:val="sr-Latn-RS"/>
+              </w:rPr>
+            </w:r>
+            <w:r>
+              <w:rPr>
+                <w:noProof/>
+                <w:webHidden/>
+                <w:lang w:val="sr-Latn-RS"/>
+              </w:rPr>
+              <w:fldChar w:fldCharType="separate"/>
+            </w:r>
+            <w:r>
+              <w:rPr>
+                <w:noProof/>
+                <w:webHidden/>
+                <w:lang w:val="sr-Latn-RS"/>
+              </w:rPr>
+              <w:t>3</w:t>
+            </w:r>
+            <w:r>
+              <w:rPr>
+                <w:noProof/>
+                <w:webHidden/>
+                <w:lang w:val="sr-Latn-RS"/>
+              </w:rPr>
+              <w:fldChar w:fldCharType="end"/>
+            </w:r>
+          </w:hyperlink>
+        </w:p>
+        <w:p>
+          <w:pPr>
+            <w:pStyle w:val="TOC2"/>
+            <w:tabs>
+              <w:tab w:val="left" w:pos="660"/>
+              <w:tab w:val="right" w:leader="dot" w:pos="9350"/>
+            </w:tabs>
+            <w:rPr>
+              <w:rFonts w:eastAsiaTheme="minorEastAsia"/>
+              <w:noProof/>
+              <w:lang w:val="sr-Latn-RS"/>
+            </w:rPr>
+          </w:pPr>
+          <w:hyperlink w:anchor="_Toc500283813" w:history="1">
+            <w:r>
+              <w:rPr>
+                <w:rStyle w:val="Hyperlink"/>
+                <w:rFonts w:ascii="Symbol" w:hAnsi="Symbol"/>
+                <w:noProof/>
+                <w:lang w:val="sr-Latn-RS"/>
+              </w:rPr>
+              <w:t></w:t>
+            </w:r>
+            <w:r>
+              <w:rPr>
+                <w:rFonts w:eastAsiaTheme="minorEastAsia"/>
+                <w:noProof/>
+                <w:lang w:val="sr-Latn-RS"/>
+              </w:rPr>
+              <w:tab/>
+            </w:r>
+            <w:r>
+              <w:rPr>
+                <w:rStyle w:val="Hyperlink"/>
+                <w:noProof/>
+                <w:lang w:val="sr-Latn-RS"/>
+              </w:rPr>
+              <w:t>Broker</w:t>
+            </w:r>
+            <w:r>
+              <w:rPr>
+                <w:noProof/>
+                <w:webHidden/>
+                <w:lang w:val="sr-Latn-RS"/>
+              </w:rPr>
+              <w:tab/>
+            </w:r>
+            <w:r>
+              <w:rPr>
+                <w:noProof/>
+                <w:webHidden/>
+                <w:lang w:val="sr-Latn-RS"/>
+              </w:rPr>
+              <w:fldChar w:fldCharType="begin"/>
+            </w:r>
+            <w:r>
+              <w:rPr>
+                <w:noProof/>
+                <w:webHidden/>
+                <w:lang w:val="sr-Latn-RS"/>
+              </w:rPr>
+              <w:instrText xml:space="preserve"> PAGEREF _Toc500283813 \h </w:instrText>
+            </w:r>
+            <w:r>
+              <w:rPr>
+                <w:noProof/>
+                <w:webHidden/>
+                <w:lang w:val="sr-Latn-RS"/>
+              </w:rPr>
+            </w:r>
+            <w:r>
+              <w:rPr>
+                <w:noProof/>
+                <w:webHidden/>
+                <w:lang w:val="sr-Latn-RS"/>
+              </w:rPr>
+              <w:fldChar w:fldCharType="separate"/>
+            </w:r>
+            <w:r>
+              <w:rPr>
+                <w:noProof/>
+                <w:webHidden/>
+                <w:lang w:val="sr-Latn-RS"/>
+              </w:rPr>
+              <w:t>3</w:t>
+            </w:r>
+            <w:r>
+              <w:rPr>
+                <w:noProof/>
+                <w:webHidden/>
+                <w:lang w:val="sr-Latn-RS"/>
+              </w:rPr>
+              <w:fldChar w:fldCharType="end"/>
+            </w:r>
+          </w:hyperlink>
+        </w:p>
+        <w:p>
+          <w:pPr>
+            <w:pStyle w:val="TOC2"/>
+            <w:tabs>
+              <w:tab w:val="left" w:pos="660"/>
+              <w:tab w:val="right" w:leader="dot" w:pos="9350"/>
+            </w:tabs>
+            <w:rPr>
+              <w:rFonts w:eastAsiaTheme="minorEastAsia"/>
+              <w:noProof/>
+              <w:lang w:val="sr-Latn-RS"/>
+            </w:rPr>
+          </w:pPr>
+          <w:hyperlink w:anchor="_Toc500283814" w:history="1">
+            <w:r>
+              <w:rPr>
+                <w:rStyle w:val="Hyperlink"/>
+                <w:rFonts w:ascii="Symbol" w:hAnsi="Symbol"/>
+                <w:noProof/>
+                <w:lang w:val="sr-Latn-RS"/>
+              </w:rPr>
+              <w:t></w:t>
+            </w:r>
+            <w:r>
+              <w:rPr>
+                <w:rFonts w:eastAsiaTheme="minorEastAsia"/>
+                <w:noProof/>
+                <w:lang w:val="sr-Latn-RS"/>
+              </w:rPr>
+              <w:tab/>
+            </w:r>
+            <w:r>
+              <w:rPr>
+                <w:rStyle w:val="Hyperlink"/>
+                <w:noProof/>
+                <w:lang w:val="sr-Latn-RS"/>
+              </w:rPr>
+              <w:t>MVC</w:t>
+            </w:r>
+            <w:r>
+              <w:rPr>
+                <w:noProof/>
+                <w:webHidden/>
+                <w:lang w:val="sr-Latn-RS"/>
+              </w:rPr>
+              <w:tab/>
+            </w:r>
+            <w:r>
+              <w:rPr>
+                <w:noProof/>
+                <w:webHidden/>
+                <w:lang w:val="sr-Latn-RS"/>
+              </w:rPr>
+              <w:fldChar w:fldCharType="begin"/>
+            </w:r>
+            <w:r>
+              <w:rPr>
+                <w:noProof/>
+                <w:webHidden/>
+                <w:lang w:val="sr-Latn-RS"/>
+              </w:rPr>
+              <w:instrText xml:space="preserve"> PAGEREF _Toc500283814 \h </w:instrText>
+            </w:r>
+            <w:r>
+              <w:rPr>
+                <w:noProof/>
+                <w:webHidden/>
+                <w:lang w:val="sr-Latn-RS"/>
+              </w:rPr>
+            </w:r>
+            <w:r>
+              <w:rPr>
+                <w:noProof/>
+                <w:webHidden/>
+                <w:lang w:val="sr-Latn-RS"/>
+              </w:rPr>
+              <w:fldChar w:fldCharType="separate"/>
+            </w:r>
+            <w:r>
+              <w:rPr>
+                <w:noProof/>
+                <w:webHidden/>
+                <w:lang w:val="sr-Latn-RS"/>
+              </w:rPr>
+              <w:t>3</w:t>
+            </w:r>
+            <w:r>
+              <w:rPr>
+                <w:noProof/>
+                <w:webHidden/>
+                <w:lang w:val="sr-Latn-RS"/>
+              </w:rPr>
+              <w:fldChar w:fldCharType="end"/>
+            </w:r>
+          </w:hyperlink>
+        </w:p>
+        <w:p>
+          <w:pPr>
+            <w:pStyle w:val="TOC1"/>
+            <w:rPr>
+              <w:rFonts w:eastAsiaTheme="minorEastAsia"/>
+              <w:noProof/>
+              <w:lang w:val="sr-Latn-RS"/>
+            </w:rPr>
+          </w:pPr>
+          <w:hyperlink w:anchor="_Toc500283815" w:history="1">
+            <w:r>
+              <w:rPr>
+                <w:rStyle w:val="Hyperlink"/>
+                <w:noProof/>
+                <w:lang w:val="sr-Latn-RS"/>
+              </w:rPr>
+              <w:t>Arhitekturni pogled</w:t>
+            </w:r>
+            <w:r>
+              <w:rPr>
+                <w:noProof/>
+                <w:webHidden/>
+                <w:lang w:val="sr-Latn-RS"/>
+              </w:rPr>
+              <w:tab/>
+            </w:r>
+            <w:r>
+              <w:rPr>
+                <w:noProof/>
+                <w:webHidden/>
+                <w:lang w:val="sr-Latn-RS"/>
+              </w:rPr>
+              <w:fldChar w:fldCharType="begin"/>
+            </w:r>
+            <w:r>
+              <w:rPr>
+                <w:noProof/>
+                <w:webHidden/>
+                <w:lang w:val="sr-Latn-RS"/>
+              </w:rPr>
+              <w:instrText xml:space="preserve"> PAGEREF _Toc500283815 \h </w:instrText>
+            </w:r>
+            <w:r>
+              <w:rPr>
+                <w:noProof/>
+                <w:webHidden/>
+                <w:lang w:val="sr-Latn-RS"/>
+              </w:rPr>
+            </w:r>
+            <w:r>
+              <w:rPr>
+                <w:noProof/>
+                <w:webHidden/>
+                <w:lang w:val="sr-Latn-RS"/>
+              </w:rPr>
+              <w:fldChar w:fldCharType="separate"/>
+            </w:r>
+            <w:r>
+              <w:rPr>
+                <w:noProof/>
+                <w:webHidden/>
+                <w:lang w:val="sr-Latn-RS"/>
+              </w:rPr>
+              <w:t>4</w:t>
+            </w:r>
+            <w:r>
+              <w:rPr>
+                <w:noProof/>
+                <w:webHidden/>
                 <w:lang w:val="sr-Latn-RS"/>
               </w:rPr>
               <w:fldChar w:fldCharType="end"/>
@@ -478,28 +1424,22 @@
             <w:rPr>
               <w:rFonts w:eastAsiaTheme="minorEastAsia"/>
               <w:noProof/>
-              <w:sz w:val="30"/>
-              <w:szCs w:val="30"/>
               <w:lang w:val="sr-Latn-RS"/>
             </w:rPr>
           </w:pPr>
-          <w:hyperlink w:anchor="_Toc500275361" w:history="1">
+          <w:hyperlink w:anchor="_Toc500283816" w:history="1">
             <w:r>
               <w:rPr>
                 <w:rStyle w:val="Hyperlink"/>
                 <w:noProof/>
-                <w:sz w:val="30"/>
-                <w:szCs w:val="30"/>
-                <w:lang w:val="sr-Latn-RS"/>
-              </w:rPr>
-              <w:t>Atributi kvaliteta</w:t>
-            </w:r>
-            <w:r>
-              <w:rPr>
-                <w:noProof/>
-                <w:webHidden/>
-                <w:sz w:val="30"/>
-                <w:szCs w:val="30"/>
+                <w:lang w:val="sr-Latn-RS"/>
+              </w:rPr>
+              <w:t>Strukturni pogled</w:t>
+            </w:r>
+            <w:r>
+              <w:rPr>
+                <w:noProof/>
+                <w:webHidden/>
                 <w:lang w:val="sr-Latn-RS"/>
               </w:rPr>
               <w:tab/>
@@ -508,8 +1448,6 @@
               <w:rPr>
                 <w:noProof/>
                 <w:webHidden/>
-                <w:sz w:val="30"/>
-                <w:szCs w:val="30"/>
                 <w:lang w:val="sr-Latn-RS"/>
               </w:rPr>
               <w:fldChar w:fldCharType="begin"/>
@@ -518,27 +1456,21 @@
               <w:rPr>
                 <w:noProof/>
                 <w:webHidden/>
-                <w:sz w:val="30"/>
-                <w:szCs w:val="30"/>
-                <w:lang w:val="sr-Latn-RS"/>
-              </w:rPr>
-              <w:instrText xml:space="preserve"> PAGEREF _Toc500275361 \h </w:instrText>
-            </w:r>
-            <w:r>
-              <w:rPr>
-                <w:noProof/>
-                <w:webHidden/>
-                <w:sz w:val="30"/>
-                <w:szCs w:val="30"/>
-                <w:lang w:val="sr-Latn-RS"/>
-              </w:rPr>
-            </w:r>
-            <w:r>
-              <w:rPr>
-                <w:noProof/>
-                <w:webHidden/>
-                <w:sz w:val="30"/>
-                <w:szCs w:val="30"/>
+                <w:lang w:val="sr-Latn-RS"/>
+              </w:rPr>
+              <w:instrText xml:space="preserve"> PAGEREF _Toc500283816 \h </w:instrText>
+            </w:r>
+            <w:r>
+              <w:rPr>
+                <w:noProof/>
+                <w:webHidden/>
+                <w:lang w:val="sr-Latn-RS"/>
+              </w:rPr>
+            </w:r>
+            <w:r>
+              <w:rPr>
+                <w:noProof/>
+                <w:webHidden/>
                 <w:lang w:val="sr-Latn-RS"/>
               </w:rPr>
               <w:fldChar w:fldCharType="separate"/>
@@ -547,204 +1479,14 @@
               <w:rPr>
                 <w:noProof/>
                 <w:webHidden/>
-                <w:sz w:val="30"/>
-                <w:szCs w:val="30"/>
-                <w:lang w:val="sr-Latn-RS"/>
-              </w:rPr>
-              <w:t>2</w:t>
-            </w:r>
-            <w:r>
-              <w:rPr>
-                <w:noProof/>
-                <w:webHidden/>
-                <w:sz w:val="30"/>
-                <w:szCs w:val="30"/>
-                <w:lang w:val="sr-Latn-RS"/>
-              </w:rPr>
-              <w:fldChar w:fldCharType="end"/>
-            </w:r>
-          </w:hyperlink>
-        </w:p>
-        <w:p>
-          <w:pPr>
-            <w:pStyle w:val="TOC1"/>
-            <w:rPr>
-              <w:rFonts w:eastAsiaTheme="minorEastAsia"/>
-              <w:noProof/>
-              <w:sz w:val="30"/>
-              <w:szCs w:val="30"/>
-              <w:lang w:val="sr-Latn-RS"/>
-            </w:rPr>
-          </w:pPr>
-          <w:hyperlink w:anchor="_Toc500275362" w:history="1">
-            <w:r>
-              <w:rPr>
-                <w:rStyle w:val="Hyperlink"/>
-                <w:noProof/>
-                <w:sz w:val="30"/>
-                <w:szCs w:val="30"/>
-                <w:lang w:val="sr-Latn-RS"/>
-              </w:rPr>
-              <w:t>Arhitekturni obrasci</w:t>
-            </w:r>
-            <w:r>
-              <w:rPr>
-                <w:noProof/>
-                <w:webHidden/>
-                <w:sz w:val="30"/>
-                <w:szCs w:val="30"/>
-                <w:lang w:val="sr-Latn-RS"/>
-              </w:rPr>
-              <w:tab/>
-            </w:r>
-            <w:r>
-              <w:rPr>
-                <w:noProof/>
-                <w:webHidden/>
-                <w:sz w:val="30"/>
-                <w:szCs w:val="30"/>
-                <w:lang w:val="sr-Latn-RS"/>
-              </w:rPr>
-              <w:fldChar w:fldCharType="begin"/>
-            </w:r>
-            <w:r>
-              <w:rPr>
-                <w:noProof/>
-                <w:webHidden/>
-                <w:sz w:val="30"/>
-                <w:szCs w:val="30"/>
-                <w:lang w:val="sr-Latn-RS"/>
-              </w:rPr>
-              <w:instrText xml:space="preserve"> PAGEREF _Toc500275362 \h </w:instrText>
-            </w:r>
-            <w:r>
-              <w:rPr>
-                <w:noProof/>
-                <w:webHidden/>
-                <w:sz w:val="30"/>
-                <w:szCs w:val="30"/>
-                <w:lang w:val="sr-Latn-RS"/>
-              </w:rPr>
-            </w:r>
-            <w:r>
-              <w:rPr>
-                <w:noProof/>
-                <w:webHidden/>
-                <w:sz w:val="30"/>
-                <w:szCs w:val="30"/>
-                <w:lang w:val="sr-Latn-RS"/>
-              </w:rPr>
-              <w:fldChar w:fldCharType="separate"/>
-            </w:r>
-            <w:r>
-              <w:rPr>
-                <w:noProof/>
-                <w:webHidden/>
-                <w:sz w:val="30"/>
-                <w:szCs w:val="30"/>
-                <w:lang w:val="sr-Latn-RS"/>
-              </w:rPr>
-              <w:t>2</w:t>
-            </w:r>
-            <w:r>
-              <w:rPr>
-                <w:noProof/>
-                <w:webHidden/>
-                <w:sz w:val="30"/>
-                <w:szCs w:val="30"/>
-                <w:lang w:val="sr-Latn-RS"/>
-              </w:rPr>
-              <w:fldChar w:fldCharType="end"/>
-            </w:r>
-          </w:hyperlink>
-        </w:p>
-        <w:p>
-          <w:pPr>
-            <w:pStyle w:val="TOC1"/>
-            <w:rPr>
-              <w:rFonts w:eastAsiaTheme="minorEastAsia"/>
-              <w:noProof/>
-              <w:sz w:val="30"/>
-              <w:szCs w:val="30"/>
-              <w:lang w:val="sr-Latn-RS"/>
-            </w:rPr>
-          </w:pPr>
-          <w:hyperlink w:anchor="_Toc500275363" w:history="1">
-            <w:r>
-              <w:rPr>
-                <w:rStyle w:val="Hyperlink"/>
-                <w:noProof/>
-                <w:sz w:val="30"/>
-                <w:szCs w:val="30"/>
-                <w:lang w:val="sr-Latn-RS"/>
-              </w:rPr>
-              <w:t>Arhitekturni pogled</w:t>
-            </w:r>
-            <w:r>
-              <w:rPr>
-                <w:noProof/>
-                <w:webHidden/>
-                <w:sz w:val="30"/>
-                <w:szCs w:val="30"/>
-                <w:lang w:val="sr-Latn-RS"/>
-              </w:rPr>
-              <w:tab/>
-            </w:r>
-            <w:r>
-              <w:rPr>
-                <w:noProof/>
-                <w:webHidden/>
-                <w:sz w:val="30"/>
-                <w:szCs w:val="30"/>
-                <w:lang w:val="sr-Latn-RS"/>
-              </w:rPr>
-              <w:fldChar w:fldCharType="begin"/>
-            </w:r>
-            <w:r>
-              <w:rPr>
-                <w:noProof/>
-                <w:webHidden/>
-                <w:sz w:val="30"/>
-                <w:szCs w:val="30"/>
-                <w:lang w:val="sr-Latn-RS"/>
-              </w:rPr>
-              <w:instrText xml:space="preserve"> PAGEREF _Toc500275363 \h </w:instrText>
-            </w:r>
-            <w:r>
-              <w:rPr>
-                <w:noProof/>
-                <w:webHidden/>
-                <w:sz w:val="30"/>
-                <w:szCs w:val="30"/>
-                <w:lang w:val="sr-Latn-RS"/>
-              </w:rPr>
-            </w:r>
-            <w:r>
-              <w:rPr>
-                <w:noProof/>
-                <w:webHidden/>
-                <w:sz w:val="30"/>
-                <w:szCs w:val="30"/>
-                <w:lang w:val="sr-Latn-RS"/>
-              </w:rPr>
-              <w:fldChar w:fldCharType="separate"/>
-            </w:r>
-            <w:r>
-              <w:rPr>
-                <w:noProof/>
-                <w:webHidden/>
-                <w:sz w:val="30"/>
-                <w:szCs w:val="30"/>
-                <w:lang w:val="sr-Latn-RS"/>
-              </w:rPr>
-              <w:t>2</w:t>
-            </w:r>
-            <w:r>
-              <w:rPr>
-                <w:noProof/>
-                <w:webHidden/>
-                <w:sz w:val="30"/>
-                <w:szCs w:val="30"/>
+                <w:lang w:val="sr-Latn-RS"/>
+              </w:rPr>
+              <w:t>4</w:t>
+            </w:r>
+            <w:r>
+              <w:rPr>
+                <w:noProof/>
+                <w:webHidden/>
                 <w:lang w:val="sr-Latn-RS"/>
               </w:rPr>
               <w:fldChar w:fldCharType="end"/>
@@ -760,28 +1502,22 @@
             <w:rPr>
               <w:rFonts w:eastAsiaTheme="minorEastAsia"/>
               <w:noProof/>
-              <w:sz w:val="30"/>
-              <w:szCs w:val="30"/>
               <w:lang w:val="sr-Latn-RS"/>
             </w:rPr>
           </w:pPr>
-          <w:hyperlink w:anchor="_Toc500275364" w:history="1">
+          <w:hyperlink w:anchor="_Toc500283817" w:history="1">
             <w:r>
               <w:rPr>
                 <w:rStyle w:val="Hyperlink"/>
                 <w:noProof/>
-                <w:sz w:val="30"/>
-                <w:szCs w:val="30"/>
-                <w:lang w:val="sr-Latn-RS"/>
-              </w:rPr>
-              <w:t>Strukturni pogled</w:t>
-            </w:r>
-            <w:r>
-              <w:rPr>
-                <w:noProof/>
-                <w:webHidden/>
-                <w:sz w:val="30"/>
-                <w:szCs w:val="30"/>
+                <w:lang w:val="sr-Latn-RS"/>
+              </w:rPr>
+              <w:t>Bihevioralni pogled</w:t>
+            </w:r>
+            <w:r>
+              <w:rPr>
+                <w:noProof/>
+                <w:webHidden/>
                 <w:lang w:val="sr-Latn-RS"/>
               </w:rPr>
               <w:tab/>
@@ -790,8 +1526,6 @@
               <w:rPr>
                 <w:noProof/>
                 <w:webHidden/>
-                <w:sz w:val="30"/>
-                <w:szCs w:val="30"/>
                 <w:lang w:val="sr-Latn-RS"/>
               </w:rPr>
               <w:fldChar w:fldCharType="begin"/>
@@ -800,27 +1534,21 @@
               <w:rPr>
                 <w:noProof/>
                 <w:webHidden/>
-                <w:sz w:val="30"/>
-                <w:szCs w:val="30"/>
-                <w:lang w:val="sr-Latn-RS"/>
-              </w:rPr>
-              <w:instrText xml:space="preserve"> PAGEREF _Toc500275364 \h </w:instrText>
-            </w:r>
-            <w:r>
-              <w:rPr>
-                <w:noProof/>
-                <w:webHidden/>
-                <w:sz w:val="30"/>
-                <w:szCs w:val="30"/>
-                <w:lang w:val="sr-Latn-RS"/>
-              </w:rPr>
-            </w:r>
-            <w:r>
-              <w:rPr>
-                <w:noProof/>
-                <w:webHidden/>
-                <w:sz w:val="30"/>
-                <w:szCs w:val="30"/>
+                <w:lang w:val="sr-Latn-RS"/>
+              </w:rPr>
+              <w:instrText xml:space="preserve"> PAGEREF _Toc500283817 \h </w:instrText>
+            </w:r>
+            <w:r>
+              <w:rPr>
+                <w:noProof/>
+                <w:webHidden/>
+                <w:lang w:val="sr-Latn-RS"/>
+              </w:rPr>
+            </w:r>
+            <w:r>
+              <w:rPr>
+                <w:noProof/>
+                <w:webHidden/>
                 <w:lang w:val="sr-Latn-RS"/>
               </w:rPr>
               <w:fldChar w:fldCharType="separate"/>
@@ -829,18 +1557,14 @@
               <w:rPr>
                 <w:noProof/>
                 <w:webHidden/>
-                <w:sz w:val="30"/>
-                <w:szCs w:val="30"/>
-                <w:lang w:val="sr-Latn-RS"/>
-              </w:rPr>
-              <w:t>3</w:t>
-            </w:r>
-            <w:r>
-              <w:rPr>
-                <w:noProof/>
-                <w:webHidden/>
-                <w:sz w:val="30"/>
-                <w:szCs w:val="30"/>
+                <w:lang w:val="sr-Latn-RS"/>
+              </w:rPr>
+              <w:t>4</w:t>
+            </w:r>
+            <w:r>
+              <w:rPr>
+                <w:noProof/>
+                <w:webHidden/>
                 <w:lang w:val="sr-Latn-RS"/>
               </w:rPr>
               <w:fldChar w:fldCharType="end"/>
@@ -856,28 +1580,22 @@
             <w:rPr>
               <w:rFonts w:eastAsiaTheme="minorEastAsia"/>
               <w:noProof/>
-              <w:sz w:val="30"/>
-              <w:szCs w:val="30"/>
               <w:lang w:val="sr-Latn-RS"/>
             </w:rPr>
           </w:pPr>
-          <w:hyperlink w:anchor="_Toc500275365" w:history="1">
+          <w:hyperlink w:anchor="_Toc500283818" w:history="1">
             <w:r>
               <w:rPr>
                 <w:rStyle w:val="Hyperlink"/>
                 <w:noProof/>
-                <w:sz w:val="30"/>
-                <w:szCs w:val="30"/>
-                <w:lang w:val="sr-Latn-RS"/>
-              </w:rPr>
-              <w:t>Bihevioralni pogled</w:t>
-            </w:r>
-            <w:r>
-              <w:rPr>
-                <w:noProof/>
-                <w:webHidden/>
-                <w:sz w:val="30"/>
-                <w:szCs w:val="30"/>
+                <w:lang w:val="sr-Latn-RS"/>
+              </w:rPr>
+              <w:t>Alokacioni pogled</w:t>
+            </w:r>
+            <w:r>
+              <w:rPr>
+                <w:noProof/>
+                <w:webHidden/>
                 <w:lang w:val="sr-Latn-RS"/>
               </w:rPr>
               <w:tab/>
@@ -886,8 +1604,6 @@
               <w:rPr>
                 <w:noProof/>
                 <w:webHidden/>
-                <w:sz w:val="30"/>
-                <w:szCs w:val="30"/>
                 <w:lang w:val="sr-Latn-RS"/>
               </w:rPr>
               <w:fldChar w:fldCharType="begin"/>
@@ -896,27 +1612,21 @@
               <w:rPr>
                 <w:noProof/>
                 <w:webHidden/>
-                <w:sz w:val="30"/>
-                <w:szCs w:val="30"/>
-                <w:lang w:val="sr-Latn-RS"/>
-              </w:rPr>
-              <w:instrText xml:space="preserve"> PAGEREF _Toc500275365 \h </w:instrText>
-            </w:r>
-            <w:r>
-              <w:rPr>
-                <w:noProof/>
-                <w:webHidden/>
-                <w:sz w:val="30"/>
-                <w:szCs w:val="30"/>
-                <w:lang w:val="sr-Latn-RS"/>
-              </w:rPr>
-            </w:r>
-            <w:r>
-              <w:rPr>
-                <w:noProof/>
-                <w:webHidden/>
-                <w:sz w:val="30"/>
-                <w:szCs w:val="30"/>
+                <w:lang w:val="sr-Latn-RS"/>
+              </w:rPr>
+              <w:instrText xml:space="preserve"> PAGEREF _Toc500283818 \h </w:instrText>
+            </w:r>
+            <w:r>
+              <w:rPr>
+                <w:noProof/>
+                <w:webHidden/>
+                <w:lang w:val="sr-Latn-RS"/>
+              </w:rPr>
+            </w:r>
+            <w:r>
+              <w:rPr>
+                <w:noProof/>
+                <w:webHidden/>
                 <w:lang w:val="sr-Latn-RS"/>
               </w:rPr>
               <w:fldChar w:fldCharType="separate"/>
@@ -925,18 +1635,89 @@
               <w:rPr>
                 <w:noProof/>
                 <w:webHidden/>
-                <w:sz w:val="30"/>
-                <w:szCs w:val="30"/>
-                <w:lang w:val="sr-Latn-RS"/>
-              </w:rPr>
-              <w:t>3</w:t>
-            </w:r>
-            <w:r>
-              <w:rPr>
-                <w:noProof/>
-                <w:webHidden/>
-                <w:sz w:val="30"/>
-                <w:szCs w:val="30"/>
+                <w:lang w:val="sr-Latn-RS"/>
+              </w:rPr>
+              <w:t>5</w:t>
+            </w:r>
+            <w:r>
+              <w:rPr>
+                <w:noProof/>
+                <w:webHidden/>
+                <w:lang w:val="sr-Latn-RS"/>
+              </w:rPr>
+              <w:fldChar w:fldCharType="end"/>
+            </w:r>
+          </w:hyperlink>
+        </w:p>
+        <w:p>
+          <w:pPr>
+            <w:pStyle w:val="TOC1"/>
+            <w:rPr>
+              <w:rFonts w:eastAsiaTheme="minorEastAsia"/>
+              <w:noProof/>
+              <w:lang w:val="sr-Latn-RS"/>
+            </w:rPr>
+          </w:pPr>
+          <w:hyperlink w:anchor="_Toc500283819" w:history="1">
+            <w:r>
+              <w:rPr>
+                <w:rStyle w:val="Hyperlink"/>
+                <w:noProof/>
+                <w:lang w:val="sr-Latn-RS"/>
+              </w:rPr>
+              <w:t>Framework-ovi i biblioteke</w:t>
+            </w:r>
+            <w:r>
+              <w:rPr>
+                <w:noProof/>
+                <w:webHidden/>
+                <w:lang w:val="sr-Latn-RS"/>
+              </w:rPr>
+              <w:tab/>
+            </w:r>
+            <w:r>
+              <w:rPr>
+                <w:noProof/>
+                <w:webHidden/>
+                <w:lang w:val="sr-Latn-RS"/>
+              </w:rPr>
+              <w:fldChar w:fldCharType="begin"/>
+            </w:r>
+            <w:r>
+              <w:rPr>
+                <w:noProof/>
+                <w:webHidden/>
+                <w:lang w:val="sr-Latn-RS"/>
+              </w:rPr>
+              <w:instrText xml:space="preserve"> PAGEREF _Toc500283819 \h </w:instrText>
+            </w:r>
+            <w:r>
+              <w:rPr>
+                <w:noProof/>
+                <w:webHidden/>
+                <w:lang w:val="sr-Latn-RS"/>
+              </w:rPr>
+            </w:r>
+            <w:r>
+              <w:rPr>
+                <w:noProof/>
+                <w:webHidden/>
+                <w:lang w:val="sr-Latn-RS"/>
+              </w:rPr>
+              <w:fldChar w:fldCharType="separate"/>
+            </w:r>
+            <w:r>
+              <w:rPr>
+                <w:noProof/>
+                <w:webHidden/>
+                <w:lang w:val="sr-Latn-RS"/>
+              </w:rPr>
+              <w:t>5</w:t>
+            </w:r>
+            <w:r>
+              <w:rPr>
+                <w:noProof/>
+                <w:webHidden/>
                 <w:lang w:val="sr-Latn-RS"/>
               </w:rPr>
               <w:fldChar w:fldCharType="end"/>
@@ -952,28 +1733,22 @@
             <w:rPr>
               <w:rFonts w:eastAsiaTheme="minorEastAsia"/>
               <w:noProof/>
-              <w:sz w:val="30"/>
-              <w:szCs w:val="30"/>
               <w:lang w:val="sr-Latn-RS"/>
             </w:rPr>
           </w:pPr>
-          <w:hyperlink w:anchor="_Toc500275366" w:history="1">
+          <w:hyperlink w:anchor="_Toc500283820" w:history="1">
             <w:r>
               <w:rPr>
                 <w:rStyle w:val="Hyperlink"/>
                 <w:noProof/>
-                <w:sz w:val="30"/>
-                <w:szCs w:val="30"/>
-                <w:lang w:val="sr-Latn-RS"/>
-              </w:rPr>
-              <w:t>Alokacioni pogled</w:t>
-            </w:r>
-            <w:r>
-              <w:rPr>
-                <w:noProof/>
-                <w:webHidden/>
-                <w:sz w:val="30"/>
-                <w:szCs w:val="30"/>
+                <w:lang w:val="sr-Latn-RS"/>
+              </w:rPr>
+              <w:t>Angular 4</w:t>
+            </w:r>
+            <w:r>
+              <w:rPr>
+                <w:noProof/>
+                <w:webHidden/>
                 <w:lang w:val="sr-Latn-RS"/>
               </w:rPr>
               <w:tab/>
@@ -982,8 +1757,6 @@
               <w:rPr>
                 <w:noProof/>
                 <w:webHidden/>
-                <w:sz w:val="30"/>
-                <w:szCs w:val="30"/>
                 <w:lang w:val="sr-Latn-RS"/>
               </w:rPr>
               <w:fldChar w:fldCharType="begin"/>
@@ -992,27 +1765,21 @@
               <w:rPr>
                 <w:noProof/>
                 <w:webHidden/>
-                <w:sz w:val="30"/>
-                <w:szCs w:val="30"/>
-                <w:lang w:val="sr-Latn-RS"/>
-              </w:rPr>
-              <w:instrText xml:space="preserve"> PAGEREF _Toc500275366 \h </w:instrText>
-            </w:r>
-            <w:r>
-              <w:rPr>
-                <w:noProof/>
-                <w:webHidden/>
-                <w:sz w:val="30"/>
-                <w:szCs w:val="30"/>
-                <w:lang w:val="sr-Latn-RS"/>
-              </w:rPr>
-            </w:r>
-            <w:r>
-              <w:rPr>
-                <w:noProof/>
-                <w:webHidden/>
-                <w:sz w:val="30"/>
-                <w:szCs w:val="30"/>
+                <w:lang w:val="sr-Latn-RS"/>
+              </w:rPr>
+              <w:instrText xml:space="preserve"> PAGEREF _Toc500283820 \h </w:instrText>
+            </w:r>
+            <w:r>
+              <w:rPr>
+                <w:noProof/>
+                <w:webHidden/>
+                <w:lang w:val="sr-Latn-RS"/>
+              </w:rPr>
+            </w:r>
+            <w:r>
+              <w:rPr>
+                <w:noProof/>
+                <w:webHidden/>
                 <w:lang w:val="sr-Latn-RS"/>
               </w:rPr>
               <w:fldChar w:fldCharType="separate"/>
@@ -1021,18 +1788,14 @@
               <w:rPr>
                 <w:noProof/>
                 <w:webHidden/>
-                <w:sz w:val="30"/>
-                <w:szCs w:val="30"/>
-                <w:lang w:val="sr-Latn-RS"/>
-              </w:rPr>
-              <w:t>3</w:t>
-            </w:r>
-            <w:r>
-              <w:rPr>
-                <w:noProof/>
-                <w:webHidden/>
-                <w:sz w:val="30"/>
-                <w:szCs w:val="30"/>
+                <w:lang w:val="sr-Latn-RS"/>
+              </w:rPr>
+              <w:t>5</w:t>
+            </w:r>
+            <w:r>
+              <w:rPr>
+                <w:noProof/>
+                <w:webHidden/>
                 <w:lang w:val="sr-Latn-RS"/>
               </w:rPr>
               <w:fldChar w:fldCharType="end"/>
@@ -1041,30 +1804,29 @@
         </w:p>
         <w:p>
           <w:pPr>
-            <w:pStyle w:val="TOC1"/>
+            <w:pStyle w:val="TOC2"/>
+            <w:tabs>
+              <w:tab w:val="right" w:leader="dot" w:pos="9350"/>
+            </w:tabs>
             <w:rPr>
               <w:rFonts w:eastAsiaTheme="minorEastAsia"/>
               <w:noProof/>
               <w:lang w:val="sr-Latn-RS"/>
             </w:rPr>
           </w:pPr>
-          <w:hyperlink w:anchor="_Toc500275367" w:history="1">
+          <w:hyperlink w:anchor="_Toc500283821" w:history="1">
             <w:r>
               <w:rPr>
                 <w:rStyle w:val="Hyperlink"/>
                 <w:noProof/>
-                <w:sz w:val="30"/>
-                <w:szCs w:val="30"/>
-                <w:lang w:val="sr-Latn-RS"/>
-              </w:rPr>
-              <w:t>Framework-ovi i biblioteke</w:t>
-            </w:r>
-            <w:r>
-              <w:rPr>
-                <w:noProof/>
-                <w:webHidden/>
-                <w:sz w:val="30"/>
-                <w:szCs w:val="30"/>
+                <w:lang w:val="sr-Latn-RS"/>
+              </w:rPr>
+              <w:t>NodeJs</w:t>
+            </w:r>
+            <w:r>
+              <w:rPr>
+                <w:noProof/>
+                <w:webHidden/>
                 <w:lang w:val="sr-Latn-RS"/>
               </w:rPr>
               <w:tab/>
@@ -1073,8 +1835,6 @@
               <w:rPr>
                 <w:noProof/>
                 <w:webHidden/>
-                <w:sz w:val="30"/>
-                <w:szCs w:val="30"/>
                 <w:lang w:val="sr-Latn-RS"/>
               </w:rPr>
               <w:fldChar w:fldCharType="begin"/>
@@ -1083,27 +1843,21 @@
               <w:rPr>
                 <w:noProof/>
                 <w:webHidden/>
-                <w:sz w:val="30"/>
-                <w:szCs w:val="30"/>
-                <w:lang w:val="sr-Latn-RS"/>
-              </w:rPr>
-              <w:instrText xml:space="preserve"> PAGEREF _Toc500275367 \h </w:instrText>
-            </w:r>
-            <w:r>
-              <w:rPr>
-                <w:noProof/>
-                <w:webHidden/>
-                <w:sz w:val="30"/>
-                <w:szCs w:val="30"/>
-                <w:lang w:val="sr-Latn-RS"/>
-              </w:rPr>
-            </w:r>
-            <w:r>
-              <w:rPr>
-                <w:noProof/>
-                <w:webHidden/>
-                <w:sz w:val="30"/>
-                <w:szCs w:val="30"/>
+                <w:lang w:val="sr-Latn-RS"/>
+              </w:rPr>
+              <w:instrText xml:space="preserve"> PAGEREF _Toc500283821 \h </w:instrText>
+            </w:r>
+            <w:r>
+              <w:rPr>
+                <w:noProof/>
+                <w:webHidden/>
+                <w:lang w:val="sr-Latn-RS"/>
+              </w:rPr>
+            </w:r>
+            <w:r>
+              <w:rPr>
+                <w:noProof/>
+                <w:webHidden/>
                 <w:lang w:val="sr-Latn-RS"/>
               </w:rPr>
               <w:fldChar w:fldCharType="separate"/>
@@ -1112,18 +1866,323 @@
               <w:rPr>
                 <w:noProof/>
                 <w:webHidden/>
-                <w:sz w:val="30"/>
-                <w:szCs w:val="30"/>
-                <w:lang w:val="sr-Latn-RS"/>
-              </w:rPr>
-              <w:t>3</w:t>
-            </w:r>
-            <w:r>
-              <w:rPr>
-                <w:noProof/>
-                <w:webHidden/>
-                <w:sz w:val="30"/>
-                <w:szCs w:val="30"/>
+                <w:lang w:val="sr-Latn-RS"/>
+              </w:rPr>
+              <w:t>5</w:t>
+            </w:r>
+            <w:r>
+              <w:rPr>
+                <w:noProof/>
+                <w:webHidden/>
+                <w:lang w:val="sr-Latn-RS"/>
+              </w:rPr>
+              <w:fldChar w:fldCharType="end"/>
+            </w:r>
+          </w:hyperlink>
+        </w:p>
+        <w:p>
+          <w:pPr>
+            <w:pStyle w:val="TOC3"/>
+            <w:tabs>
+              <w:tab w:val="right" w:leader="dot" w:pos="9350"/>
+            </w:tabs>
+            <w:rPr>
+              <w:noProof/>
+              <w:lang w:val="sr-Latn-RS" w:eastAsia="en-US"/>
+            </w:rPr>
+          </w:pPr>
+          <w:hyperlink w:anchor="_Toc500283822" w:history="1">
+            <w:r>
+              <w:rPr>
+                <w:rStyle w:val="Hyperlink"/>
+                <w:noProof/>
+                <w:lang w:val="sr-Latn-RS"/>
+              </w:rPr>
+              <w:t>Express</w:t>
+            </w:r>
+            <w:r>
+              <w:rPr>
+                <w:noProof/>
+                <w:webHidden/>
+                <w:lang w:val="sr-Latn-RS"/>
+              </w:rPr>
+              <w:tab/>
+            </w:r>
+            <w:r>
+              <w:rPr>
+                <w:noProof/>
+                <w:webHidden/>
+                <w:lang w:val="sr-Latn-RS"/>
+              </w:rPr>
+              <w:fldChar w:fldCharType="begin"/>
+            </w:r>
+            <w:r>
+              <w:rPr>
+                <w:noProof/>
+                <w:webHidden/>
+                <w:lang w:val="sr-Latn-RS"/>
+              </w:rPr>
+              <w:instrText xml:space="preserve"> PAGEREF _Toc500283822 \h </w:instrText>
+            </w:r>
+            <w:r>
+              <w:rPr>
+                <w:noProof/>
+                <w:webHidden/>
+                <w:lang w:val="sr-Latn-RS"/>
+              </w:rPr>
+            </w:r>
+            <w:r>
+              <w:rPr>
+                <w:noProof/>
+                <w:webHidden/>
+                <w:lang w:val="sr-Latn-RS"/>
+              </w:rPr>
+              <w:fldChar w:fldCharType="separate"/>
+            </w:r>
+            <w:r>
+              <w:rPr>
+                <w:noProof/>
+                <w:webHidden/>
+                <w:lang w:val="sr-Latn-RS"/>
+              </w:rPr>
+              <w:t>5</w:t>
+            </w:r>
+            <w:r>
+              <w:rPr>
+                <w:noProof/>
+                <w:webHidden/>
+                <w:lang w:val="sr-Latn-RS"/>
+              </w:rPr>
+              <w:fldChar w:fldCharType="end"/>
+            </w:r>
+          </w:hyperlink>
+        </w:p>
+        <w:p>
+          <w:pPr>
+            <w:pStyle w:val="TOC3"/>
+            <w:tabs>
+              <w:tab w:val="right" w:leader="dot" w:pos="9350"/>
+            </w:tabs>
+            <w:rPr>
+              <w:noProof/>
+              <w:lang w:val="sr-Latn-RS" w:eastAsia="en-US"/>
+            </w:rPr>
+          </w:pPr>
+          <w:hyperlink w:anchor="_Toc500283823" w:history="1">
+            <w:r>
+              <w:rPr>
+                <w:rStyle w:val="Hyperlink"/>
+                <w:noProof/>
+                <w:lang w:val="sr-Latn-RS"/>
+              </w:rPr>
+              <w:t>SocketIO</w:t>
+            </w:r>
+            <w:r>
+              <w:rPr>
+                <w:noProof/>
+                <w:webHidden/>
+                <w:lang w:val="sr-Latn-RS"/>
+              </w:rPr>
+              <w:tab/>
+            </w:r>
+            <w:r>
+              <w:rPr>
+                <w:noProof/>
+                <w:webHidden/>
+                <w:lang w:val="sr-Latn-RS"/>
+              </w:rPr>
+              <w:fldChar w:fldCharType="begin"/>
+            </w:r>
+            <w:r>
+              <w:rPr>
+                <w:noProof/>
+                <w:webHidden/>
+                <w:lang w:val="sr-Latn-RS"/>
+              </w:rPr>
+              <w:instrText xml:space="preserve"> PAGEREF _Toc500283823 \h </w:instrText>
+            </w:r>
+            <w:r>
+              <w:rPr>
+                <w:noProof/>
+                <w:webHidden/>
+                <w:lang w:val="sr-Latn-RS"/>
+              </w:rPr>
+            </w:r>
+            <w:r>
+              <w:rPr>
+                <w:noProof/>
+                <w:webHidden/>
+                <w:lang w:val="sr-Latn-RS"/>
+              </w:rPr>
+              <w:fldChar w:fldCharType="separate"/>
+            </w:r>
+            <w:r>
+              <w:rPr>
+                <w:noProof/>
+                <w:webHidden/>
+                <w:lang w:val="sr-Latn-RS"/>
+              </w:rPr>
+              <w:t>5</w:t>
+            </w:r>
+            <w:r>
+              <w:rPr>
+                <w:noProof/>
+                <w:webHidden/>
+                <w:lang w:val="sr-Latn-RS"/>
+              </w:rPr>
+              <w:fldChar w:fldCharType="end"/>
+            </w:r>
+          </w:hyperlink>
+        </w:p>
+        <w:p>
+          <w:pPr>
+            <w:pStyle w:val="TOC3"/>
+            <w:tabs>
+              <w:tab w:val="right" w:leader="dot" w:pos="9350"/>
+            </w:tabs>
+            <w:rPr>
+              <w:noProof/>
+              <w:lang w:val="sr-Latn-RS" w:eastAsia="en-US"/>
+            </w:rPr>
+          </w:pPr>
+          <w:hyperlink w:anchor="_Toc500283824" w:history="1">
+            <w:r>
+              <w:rPr>
+                <w:rStyle w:val="Hyperlink"/>
+                <w:noProof/>
+                <w:lang w:val="sr-Latn-RS"/>
+              </w:rPr>
+              <w:t>MongoJS</w:t>
+            </w:r>
+            <w:r>
+              <w:rPr>
+                <w:noProof/>
+                <w:webHidden/>
+                <w:lang w:val="sr-Latn-RS"/>
+              </w:rPr>
+              <w:tab/>
+            </w:r>
+            <w:r>
+              <w:rPr>
+                <w:noProof/>
+                <w:webHidden/>
+                <w:lang w:val="sr-Latn-RS"/>
+              </w:rPr>
+              <w:fldChar w:fldCharType="begin"/>
+            </w:r>
+            <w:r>
+              <w:rPr>
+                <w:noProof/>
+                <w:webHidden/>
+                <w:lang w:val="sr-Latn-RS"/>
+              </w:rPr>
+              <w:instrText xml:space="preserve"> PAGEREF _Toc500283824 \h </w:instrText>
+            </w:r>
+            <w:r>
+              <w:rPr>
+                <w:noProof/>
+                <w:webHidden/>
+                <w:lang w:val="sr-Latn-RS"/>
+              </w:rPr>
+            </w:r>
+            <w:r>
+              <w:rPr>
+                <w:noProof/>
+                <w:webHidden/>
+                <w:lang w:val="sr-Latn-RS"/>
+              </w:rPr>
+              <w:fldChar w:fldCharType="separate"/>
+            </w:r>
+            <w:r>
+              <w:rPr>
+                <w:noProof/>
+                <w:webHidden/>
+                <w:lang w:val="sr-Latn-RS"/>
+              </w:rPr>
+              <w:t>5</w:t>
+            </w:r>
+            <w:r>
+              <w:rPr>
+                <w:noProof/>
+                <w:webHidden/>
+                <w:lang w:val="sr-Latn-RS"/>
+              </w:rPr>
+              <w:fldChar w:fldCharType="end"/>
+            </w:r>
+          </w:hyperlink>
+        </w:p>
+        <w:p>
+          <w:pPr>
+            <w:pStyle w:val="TOC2"/>
+            <w:tabs>
+              <w:tab w:val="right" w:leader="dot" w:pos="9350"/>
+            </w:tabs>
+            <w:rPr>
+              <w:rFonts w:eastAsiaTheme="minorEastAsia"/>
+              <w:noProof/>
+              <w:lang w:val="sr-Latn-RS"/>
+            </w:rPr>
+          </w:pPr>
+          <w:hyperlink w:anchor="_Toc500283825" w:history="1">
+            <w:r>
+              <w:rPr>
+                <w:rStyle w:val="Hyperlink"/>
+                <w:noProof/>
+                <w:lang w:val="sr-Latn-RS"/>
+              </w:rPr>
+              <w:t>MongoDB</w:t>
+            </w:r>
+            <w:r>
+              <w:rPr>
+                <w:noProof/>
+                <w:webHidden/>
+                <w:lang w:val="sr-Latn-RS"/>
+              </w:rPr>
+              <w:tab/>
+            </w:r>
+            <w:r>
+              <w:rPr>
+                <w:noProof/>
+                <w:webHidden/>
+                <w:lang w:val="sr-Latn-RS"/>
+              </w:rPr>
+              <w:fldChar w:fldCharType="begin"/>
+            </w:r>
+            <w:r>
+              <w:rPr>
+                <w:noProof/>
+                <w:webHidden/>
+                <w:lang w:val="sr-Latn-RS"/>
+              </w:rPr>
+              <w:instrText xml:space="preserve"> PAGEREF _Toc500283825 \h </w:instrText>
+            </w:r>
+            <w:r>
+              <w:rPr>
+                <w:noProof/>
+                <w:webHidden/>
+                <w:lang w:val="sr-Latn-RS"/>
+              </w:rPr>
+            </w:r>
+            <w:r>
+              <w:rPr>
+                <w:noProof/>
+                <w:webHidden/>
+                <w:lang w:val="sr-Latn-RS"/>
+              </w:rPr>
+              <w:fldChar w:fldCharType="separate"/>
+            </w:r>
+            <w:r>
+              <w:rPr>
+                <w:noProof/>
+                <w:webHidden/>
+                <w:lang w:val="sr-Latn-RS"/>
+              </w:rPr>
+              <w:t>5</w:t>
+            </w:r>
+            <w:r>
+              <w:rPr>
+                <w:noProof/>
+                <w:webHidden/>
                 <w:lang w:val="sr-Latn-RS"/>
               </w:rPr>
               <w:fldChar w:fldCharType="end"/>
@@ -1143,6 +2202,7 @@
               <w:noProof/>
               <w:lang w:val="sr-Latn-RS"/>
             </w:rPr>
+            <w:lastRenderedPageBreak/>
             <w:fldChar w:fldCharType="end"/>
           </w:r>
         </w:p>
@@ -1213,120 +2273,20 @@
     </w:p>
     <w:p>
       <w:pPr>
-        <w:rPr>
-          <w:sz w:val="28"/>
-          <w:szCs w:val="28"/>
-          <w:lang w:val="sr-Latn-RS"/>
-        </w:rPr>
-      </w:pPr>
-    </w:p>
-    <w:p>
-      <w:pPr>
-        <w:rPr>
-          <w:sz w:val="28"/>
-          <w:szCs w:val="28"/>
-          <w:lang w:val="sr-Latn-RS"/>
-        </w:rPr>
-      </w:pPr>
-    </w:p>
-    <w:p>
-      <w:pPr>
-        <w:rPr>
-          <w:sz w:val="28"/>
-          <w:szCs w:val="28"/>
-          <w:lang w:val="sr-Latn-RS"/>
-        </w:rPr>
-      </w:pPr>
-    </w:p>
-    <w:p>
-      <w:pPr>
-        <w:rPr>
-          <w:sz w:val="28"/>
-          <w:szCs w:val="28"/>
-          <w:lang w:val="sr-Latn-RS"/>
-        </w:rPr>
-      </w:pPr>
-    </w:p>
-    <w:p>
-      <w:pPr>
-        <w:rPr>
-          <w:sz w:val="28"/>
-          <w:szCs w:val="28"/>
-          <w:lang w:val="sr-Latn-RS"/>
-        </w:rPr>
-      </w:pPr>
-    </w:p>
-    <w:p>
-      <w:pPr>
-        <w:rPr>
-          <w:sz w:val="28"/>
-          <w:szCs w:val="28"/>
-          <w:lang w:val="sr-Latn-RS"/>
-        </w:rPr>
-      </w:pPr>
-    </w:p>
-    <w:p>
-      <w:pPr>
-        <w:rPr>
-          <w:sz w:val="28"/>
-          <w:szCs w:val="28"/>
-          <w:lang w:val="sr-Latn-RS"/>
-        </w:rPr>
-      </w:pPr>
-    </w:p>
-    <w:p>
-      <w:pPr>
-        <w:rPr>
-          <w:sz w:val="28"/>
-          <w:szCs w:val="28"/>
-          <w:lang w:val="sr-Latn-RS"/>
-        </w:rPr>
-      </w:pPr>
-    </w:p>
-    <w:p>
-      <w:pPr>
-        <w:rPr>
-          <w:sz w:val="28"/>
-          <w:szCs w:val="28"/>
-          <w:lang w:val="sr-Latn-RS"/>
-        </w:rPr>
-      </w:pPr>
-    </w:p>
-    <w:p>
-      <w:pPr>
-        <w:rPr>
-          <w:sz w:val="28"/>
-          <w:szCs w:val="28"/>
-          <w:lang w:val="sr-Latn-RS"/>
-        </w:rPr>
-      </w:pPr>
-    </w:p>
-    <w:p>
-      <w:pPr>
-        <w:rPr>
-          <w:sz w:val="28"/>
-          <w:szCs w:val="28"/>
-          <w:lang w:val="sr-Latn-RS"/>
-        </w:rPr>
-      </w:pPr>
-    </w:p>
-    <w:p>
-      <w:pPr>
-        <w:rPr>
-          <w:sz w:val="28"/>
-          <w:szCs w:val="28"/>
-          <w:lang w:val="sr-Latn-RS"/>
-        </w:rPr>
-      </w:pPr>
-    </w:p>
-    <w:p>
-      <w:pPr>
         <w:pStyle w:val="Heading1"/>
         <w:rPr>
           <w:lang w:val="sr-Latn-RS"/>
         </w:rPr>
       </w:pPr>
-      <w:bookmarkStart w:id="0" w:name="_Toc500275357"/>
+    </w:p>
+    <w:p>
+      <w:pPr>
+        <w:pStyle w:val="Heading1"/>
+        <w:rPr>
+          <w:lang w:val="sr-Latn-RS"/>
+        </w:rPr>
+      </w:pPr>
+      <w:bookmarkStart w:id="0" w:name="_Toc500283801"/>
       <w:r>
         <w:rPr>
           <w:lang w:val="sr-Latn-RS"/>
@@ -1381,7 +2341,7 @@
           <w:lang w:val="sr-Latn-RS"/>
         </w:rPr>
       </w:pPr>
-      <w:bookmarkStart w:id="1" w:name="_Toc500275358"/>
+      <w:bookmarkStart w:id="1" w:name="_Toc500283802"/>
       <w:r>
         <w:rPr>
           <w:lang w:val="sr-Latn-RS"/>
@@ -1403,7 +2363,7 @@
         </w:rPr>
         <w:tab/>
       </w:r>
-      <w:bookmarkStart w:id="2" w:name="_Toc500275359"/>
+      <w:bookmarkStart w:id="2" w:name="_Toc500283803"/>
       <w:r>
         <w:rPr>
           <w:lang w:val="sr-Latn-RS"/>
@@ -1521,7 +2481,6 @@
           <w:szCs w:val="26"/>
           <w:lang w:val="sr-Latn-RS"/>
         </w:rPr>
-        <w:lastRenderedPageBreak/>
         <w:t>Dodavanje i dodeljivanje zaduženja na nivou pojedinačnog člana, kao i na nivou tima ili celokupnog projekta</w:t>
       </w:r>
     </w:p>
@@ -1566,6 +2525,7 @@
           <w:szCs w:val="26"/>
           <w:lang w:val="sr-Latn-RS"/>
         </w:rPr>
+        <w:lastRenderedPageBreak/>
         <w:t>Razmenjivanje poruka(chat messages)</w:t>
       </w:r>
     </w:p>
@@ -1604,7 +2564,7 @@
         </w:rPr>
         <w:tab/>
       </w:r>
-      <w:bookmarkStart w:id="3" w:name="_Toc500275360"/>
+      <w:bookmarkStart w:id="3" w:name="_Toc500283804"/>
       <w:r>
         <w:rPr>
           <w:lang w:val="sr-Latn-RS"/>
@@ -1615,10 +2575,20 @@
     </w:p>
     <w:p>
       <w:pPr>
-        <w:rPr>
-          <w:lang w:val="sr-Latn-RS"/>
-        </w:rPr>
-      </w:pPr>
+        <w:tabs>
+          <w:tab w:val="left" w:pos="720"/>
+          <w:tab w:val="left" w:pos="2657"/>
+        </w:tabs>
+        <w:rPr>
+          <w:lang w:val="sr-Latn-RS"/>
+        </w:rPr>
+      </w:pPr>
+      <w:r>
+        <w:rPr>
+          <w:lang w:val="sr-Latn-RS"/>
+        </w:rPr>
+        <w:tab/>
+      </w:r>
       <w:r>
         <w:rPr>
           <w:lang w:val="sr-Latn-RS"/>
@@ -1656,13 +2626,22 @@
           <w:lang w:val="sr-Latn-RS"/>
         </w:rPr>
       </w:pPr>
+      <w:bookmarkStart w:id="4" w:name="_Toc500283805"/>
+      <w:r>
+        <w:rPr>
+          <w:rStyle w:val="Heading2Char"/>
+          <w:lang w:val="sr-Latn-RS"/>
+        </w:rPr>
+        <w:t>Pristupačnost</w:t>
+      </w:r>
+      <w:bookmarkEnd w:id="4"/>
       <w:r>
         <w:rPr>
           <w:sz w:val="26"/>
           <w:szCs w:val="26"/>
           <w:lang w:val="sr-Latn-RS"/>
         </w:rPr>
-        <w:t>Pristupačnost – web aplikacija ne zavisi od platforme na kojoj se izvršava</w:t>
+        <w:t xml:space="preserve"> – web aplikacija ne zavisi od platforme na kojoj se izvršava</w:t>
       </w:r>
     </w:p>
     <w:p>
@@ -1678,13 +2657,37 @@
           <w:lang w:val="sr-Latn-RS"/>
         </w:rPr>
       </w:pPr>
+      <w:bookmarkStart w:id="5" w:name="_Toc500283806"/>
+      <w:r>
+        <w:rPr>
+          <w:rStyle w:val="Heading2Char"/>
+          <w:lang w:val="sr-Latn-RS"/>
+        </w:rPr>
+        <w:t>Dostupnost</w:t>
+      </w:r>
+      <w:bookmarkEnd w:id="5"/>
       <w:r>
         <w:rPr>
           <w:sz w:val="26"/>
           <w:szCs w:val="26"/>
           <w:lang w:val="sr-Latn-RS"/>
         </w:rPr>
-        <w:t>Dostupnost – pošto se aplikacija nalazi na serverima koji garantuju dosupnost 24/7, te če naša palikacija biti dostupna uvek svim korisnicima</w:t>
+        <w:t xml:space="preserve"> – pošto se aplikacija nalazi na serverima koji garantuju </w:t>
+      </w:r>
+      <w:r>
+        <w:rPr>
+          <w:rStyle w:val="Heading2Char"/>
+          <w:lang w:val="sr-Latn-RS"/>
+        </w:rPr>
+        <w:t>dosupnost</w:t>
+      </w:r>
+      <w:r>
+        <w:rPr>
+          <w:sz w:val="26"/>
+          <w:szCs w:val="26"/>
+          <w:lang w:val="sr-Latn-RS"/>
+        </w:rPr>
+        <w:t xml:space="preserve"> 24/7, te če naša palikacija biti dostupna uvek svim korisnicima</w:t>
       </w:r>
     </w:p>
     <w:p>
@@ -1700,13 +2703,22 @@
           <w:lang w:val="sr-Latn-RS"/>
         </w:rPr>
       </w:pPr>
+      <w:bookmarkStart w:id="6" w:name="_Toc500283807"/>
+      <w:r>
+        <w:rPr>
+          <w:rStyle w:val="Heading2Char"/>
+          <w:lang w:val="sr-Latn-RS"/>
+        </w:rPr>
+        <w:t>Sigurnost</w:t>
+      </w:r>
+      <w:bookmarkEnd w:id="6"/>
       <w:r>
         <w:rPr>
           <w:sz w:val="26"/>
           <w:szCs w:val="26"/>
           <w:lang w:val="sr-Latn-RS"/>
         </w:rPr>
-        <w:t>Sigurnost – svaki korisnik ima svoj nalog i niko drugi sem njega nema pristup tim podacima</w:t>
+        <w:t xml:space="preserve"> – svaki korisnik ima svoj nalog i niko drugi sem njega nema pristup tim podacima</w:t>
       </w:r>
     </w:p>
     <w:p>
@@ -1722,13 +2734,22 @@
           <w:lang w:val="sr-Latn-RS"/>
         </w:rPr>
       </w:pPr>
+      <w:bookmarkStart w:id="7" w:name="_Toc500283808"/>
+      <w:r>
+        <w:rPr>
+          <w:rStyle w:val="Heading2Char"/>
+          <w:lang w:val="sr-Latn-RS"/>
+        </w:rPr>
+        <w:t>Preformanse</w:t>
+      </w:r>
+      <w:bookmarkEnd w:id="7"/>
       <w:r>
         <w:rPr>
           <w:sz w:val="26"/>
           <w:szCs w:val="26"/>
           <w:lang w:val="sr-Latn-RS"/>
         </w:rPr>
-        <w:t>Preformanse – pošto se ceo prikaz izvršava na klinetskoj strani, a komunikacija sa serverom je minimalna, obrada zahteva je veoma brza</w:t>
+        <w:t xml:space="preserve"> – pošto se ceo prikaz izvršava na klinetskoj strani, a komunikacija sa serverom je minimalna, obrada zahteva je veoma brza</w:t>
       </w:r>
     </w:p>
     <w:p>
@@ -1744,13 +2765,22 @@
           <w:lang w:val="sr-Latn-RS"/>
         </w:rPr>
       </w:pPr>
+      <w:bookmarkStart w:id="8" w:name="_Toc500283809"/>
+      <w:r>
+        <w:rPr>
+          <w:rStyle w:val="Heading2Char"/>
+          <w:lang w:val="sr-Latn-RS"/>
+        </w:rPr>
+        <w:t>Modifikabilnost</w:t>
+      </w:r>
+      <w:bookmarkEnd w:id="8"/>
       <w:r>
         <w:rPr>
           <w:sz w:val="26"/>
           <w:szCs w:val="26"/>
           <w:lang w:val="sr-Latn-RS"/>
         </w:rPr>
-        <w:t xml:space="preserve">Modifikabilnost – zbog </w:t>
+        <w:t xml:space="preserve"> – zbog </w:t>
       </w:r>
       <w:r>
         <w:rPr>
@@ -1774,13 +2804,22 @@
           <w:lang w:val="sr-Latn-RS"/>
         </w:rPr>
       </w:pPr>
+      <w:bookmarkStart w:id="9" w:name="_Toc500283810"/>
+      <w:r>
+        <w:rPr>
+          <w:rStyle w:val="Heading2Char"/>
+          <w:lang w:val="sr-Latn-RS"/>
+        </w:rPr>
+        <w:t>Interoperabilnost</w:t>
+      </w:r>
+      <w:bookmarkEnd w:id="9"/>
       <w:r>
         <w:rPr>
           <w:sz w:val="26"/>
           <w:szCs w:val="26"/>
           <w:lang w:val="sr-Latn-RS"/>
         </w:rPr>
-        <w:t>Interoperabilnost – zbo postojanja REST API-ja moguće je lakše integrisati sa nekom drugom komponentom</w:t>
+        <w:t xml:space="preserve"> – zbo postojanja REST API-ja moguće je lakše integrisati sa nekom drugom komponentom</w:t>
       </w:r>
     </w:p>
     <w:p>
@@ -1790,14 +2829,14 @@
           <w:lang w:val="sr-Latn-RS"/>
         </w:rPr>
       </w:pPr>
-      <w:bookmarkStart w:id="4" w:name="_Toc500275362"/>
+      <w:bookmarkStart w:id="10" w:name="_Toc500283811"/>
       <w:r>
         <w:rPr>
           <w:lang w:val="sr-Latn-RS"/>
         </w:rPr>
         <w:t>Arhitekturni obrasci</w:t>
       </w:r>
-      <w:bookmarkEnd w:id="4"/>
+      <w:bookmarkEnd w:id="10"/>
     </w:p>
     <w:p>
       <w:pPr>
@@ -1814,8 +2853,164 @@
           <w:lang w:val="sr-Latn-RS"/>
         </w:rPr>
       </w:pPr>
-      <w:bookmarkStart w:id="5" w:name="_GoBack"/>
-      <w:bookmarkEnd w:id="5"/>
+      <w:r>
+        <w:rPr>
+          <w:sz w:val="26"/>
+          <w:szCs w:val="26"/>
+          <w:lang w:val="sr-Latn-RS"/>
+        </w:rPr>
+        <w:t>Aplikacija će koristiti sledeće obrasce:</w:t>
+      </w:r>
+    </w:p>
+    <w:p>
+      <w:pPr>
+        <w:pStyle w:val="ListParagraph"/>
+        <w:numPr>
+          <w:ilvl w:val="0"/>
+          <w:numId w:val="5"/>
+        </w:numPr>
+        <w:rPr>
+          <w:sz w:val="26"/>
+          <w:szCs w:val="26"/>
+          <w:lang w:val="sr-Latn-RS"/>
+        </w:rPr>
+      </w:pPr>
+      <w:bookmarkStart w:id="11" w:name="_Toc500283812"/>
+      <w:r>
+        <w:rPr>
+          <w:rStyle w:val="Heading2Char"/>
+          <w:lang w:val="sr-Latn-RS"/>
+        </w:rPr>
+        <w:t>Layerd</w:t>
+      </w:r>
+      <w:bookmarkEnd w:id="11"/>
+      <w:r>
+        <w:rPr>
+          <w:sz w:val="26"/>
+          <w:szCs w:val="26"/>
+          <w:lang w:val="sr-Latn-RS"/>
+        </w:rPr>
+        <w:t xml:space="preserve"> – naša aplikacija će se sastojati od prezistencionog sloja gde se nalazi baza podataka, servera</w:t>
+      </w:r>
+      <w:r>
+        <w:rPr>
+          <w:sz w:val="26"/>
+          <w:szCs w:val="26"/>
+          <w:lang w:val="sr-Latn-RS"/>
+        </w:rPr>
+        <w:t xml:space="preserve"> gde se nalazi biznis model podataka i sa kojim komunicira klijent</w:t>
+      </w:r>
+      <w:r>
+        <w:rPr>
+          <w:sz w:val="26"/>
+          <w:szCs w:val="26"/>
+          <w:lang w:val="sr-Latn-RS"/>
+        </w:rPr>
+        <w:t xml:space="preserve"> preko API-ja</w:t>
+      </w:r>
+      <w:r>
+        <w:rPr>
+          <w:sz w:val="26"/>
+          <w:szCs w:val="26"/>
+          <w:lang w:val="sr-Latn-RS"/>
+        </w:rPr>
+        <w:t>, a celokupna prezentaciona logika će se nalaziti na klijentu</w:t>
+      </w:r>
+      <w:r>
+        <w:rPr>
+          <w:sz w:val="26"/>
+          <w:szCs w:val="26"/>
+          <w:lang w:val="sr-Latn-RS"/>
+        </w:rPr>
+        <w:t xml:space="preserve"> sa svim servisima</w:t>
+      </w:r>
+      <w:r>
+        <w:rPr>
+          <w:sz w:val="26"/>
+          <w:szCs w:val="26"/>
+          <w:lang w:val="sr-Latn-RS"/>
+        </w:rPr>
+        <w:t xml:space="preserve"> </w:t>
+      </w:r>
+    </w:p>
+    <w:p>
+      <w:pPr>
+        <w:pStyle w:val="ListParagraph"/>
+        <w:numPr>
+          <w:ilvl w:val="0"/>
+          <w:numId w:val="5"/>
+        </w:numPr>
+        <w:rPr>
+          <w:sz w:val="26"/>
+          <w:szCs w:val="26"/>
+          <w:lang w:val="sr-Latn-RS"/>
+        </w:rPr>
+      </w:pPr>
+      <w:bookmarkStart w:id="12" w:name="_Toc500283813"/>
+      <w:r>
+        <w:rPr>
+          <w:rStyle w:val="Heading2Char"/>
+          <w:lang w:val="sr-Latn-RS"/>
+        </w:rPr>
+        <w:t>Broker</w:t>
+      </w:r>
+      <w:bookmarkEnd w:id="12"/>
+      <w:r>
+        <w:rPr>
+          <w:sz w:val="26"/>
+          <w:szCs w:val="26"/>
+          <w:lang w:val="sr-Latn-RS"/>
+        </w:rPr>
+        <w:t xml:space="preserve"> – aplikacija će pomoću bibiloteka i framework-a asinhorno komunicirati sa serverom i pretplaćivaće se na određene događaje, na koje će server pri svakoj promeni emitovati tu peomenu svim stranama koje su se pretplatile</w:t>
+      </w:r>
+    </w:p>
+    <w:p>
+      <w:pPr>
+        <w:pStyle w:val="ListParagraph"/>
+        <w:numPr>
+          <w:ilvl w:val="0"/>
+          <w:numId w:val="5"/>
+        </w:numPr>
+        <w:rPr>
+          <w:sz w:val="26"/>
+          <w:szCs w:val="26"/>
+          <w:lang w:val="sr-Latn-RS"/>
+        </w:rPr>
+      </w:pPr>
+      <w:bookmarkStart w:id="13" w:name="_Toc500283814"/>
+      <w:r>
+        <w:rPr>
+          <w:rStyle w:val="Heading2Char"/>
+          <w:lang w:val="sr-Latn-RS"/>
+        </w:rPr>
+        <w:t>MVC</w:t>
+      </w:r>
+      <w:bookmarkEnd w:id="13"/>
+      <w:r>
+        <w:rPr>
+          <w:sz w:val="26"/>
+          <w:szCs w:val="26"/>
+          <w:lang w:val="sr-Latn-RS"/>
+        </w:rPr>
+        <w:t xml:space="preserve"> – pored toga aplikacija u sebi</w:t>
+      </w:r>
+      <w:r>
+        <w:rPr>
+          <w:sz w:val="26"/>
+          <w:szCs w:val="26"/>
+          <w:lang w:val="sr-Latn-RS"/>
+        </w:rPr>
+        <w:t xml:space="preserve"> sadrži i MVC obrazac tako što se na klijentu nalaze kontorleri, modeli i pogledi za prikaz podataka. Modele popunjava komunikacijom sa serverom, dok manipulacijom nad prikazom mu dozvoljavaju kontorleri. Dok gledano sa serverske strane model </w:t>
+      </w:r>
+      <w:r>
+        <w:rPr>
+          <w:sz w:val="26"/>
+          <w:szCs w:val="26"/>
+          <w:lang w:val="sr-Latn-RS"/>
+        </w:rPr>
+        <w:lastRenderedPageBreak/>
+        <w:t>podataka je biznis model, kontroler je REST API, dok je cela klijentska aplikacija pogled</w:t>
+      </w:r>
     </w:p>
     <w:p>
       <w:pPr>
@@ -1824,14 +3019,14 @@
           <w:lang w:val="sr-Latn-RS"/>
         </w:rPr>
       </w:pPr>
-      <w:bookmarkStart w:id="6" w:name="_Toc500275363"/>
+      <w:bookmarkStart w:id="14" w:name="_Toc500283815"/>
       <w:r>
         <w:rPr>
           <w:lang w:val="sr-Latn-RS"/>
         </w:rPr>
         <w:t>Arhitekturni pogled</w:t>
       </w:r>
-      <w:bookmarkEnd w:id="6"/>
+      <w:bookmarkEnd w:id="14"/>
     </w:p>
     <w:p>
       <w:pPr>
@@ -1853,50 +3048,69 @@
         </w:rPr>
         <w:tab/>
       </w:r>
-      <w:bookmarkStart w:id="7" w:name="_Toc500275364"/>
+      <w:bookmarkStart w:id="15" w:name="_Toc500283816"/>
       <w:r>
         <w:rPr>
           <w:lang w:val="sr-Latn-RS"/>
         </w:rPr>
         <w:t>Strukturni pogled</w:t>
       </w:r>
-      <w:bookmarkEnd w:id="7"/>
-    </w:p>
-    <w:p>
-      <w:pPr>
-        <w:rPr>
-          <w:lang w:val="sr-Latn-RS"/>
-        </w:rPr>
-      </w:pPr>
-    </w:p>
-    <w:p>
-      <w:pPr>
-        <w:pStyle w:val="Heading2"/>
-        <w:rPr>
-          <w:lang w:val="sr-Latn-RS"/>
-        </w:rPr>
-      </w:pPr>
-      <w:r>
-        <w:rPr>
-          <w:lang w:val="sr-Latn-RS"/>
-        </w:rPr>
-        <w:tab/>
-      </w:r>
-      <w:bookmarkStart w:id="8" w:name="_Toc500275365"/>
-      <w:r>
-        <w:rPr>
-          <w:lang w:val="sr-Latn-RS"/>
-        </w:rPr>
-        <w:t>Bihevioralni pogled</w:t>
-      </w:r>
-      <w:bookmarkEnd w:id="8"/>
-    </w:p>
-    <w:p>
-      <w:pPr>
-        <w:rPr>
-          <w:lang w:val="sr-Latn-RS"/>
-        </w:rPr>
-      </w:pPr>
+      <w:bookmarkEnd w:id="15"/>
+    </w:p>
+    <w:p>
+      <w:pPr>
+        <w:rPr>
+          <w:lang w:val="sr-Latn-RS"/>
+        </w:rPr>
+      </w:pPr>
+      <w:r>
+        <w:rPr>
+          <w:noProof/>
+          <w:sz w:val="26"/>
+          <w:szCs w:val="26"/>
+        </w:rPr>
+        <w:drawing>
+          <wp:inline distT="0" distB="0" distL="0" distR="0" wp14:anchorId="7D8B1762" wp14:editId="5C0D03FC">
+            <wp:extent cx="5826642" cy="3902149"/>
+            <wp:effectExtent l="0" t="0" r="0" b="0"/>
+            <wp:docPr id="2" name="Picture 2"/>
+            <wp:cNvGraphicFramePr>
+              <a:graphicFrameLocks xmlns:a="http://schemas.openxmlformats.org/drawingml/2006/main" noChangeAspect="1"/>
+            </wp:cNvGraphicFramePr>
+            <a:graphic xmlns:a="http://schemas.openxmlformats.org/drawingml/2006/main">
+              <a:graphicData uri="http://schemas.openxmlformats.org/drawingml/2006/picture">
+                <pic:pic xmlns:pic="http://schemas.openxmlformats.org/drawingml/2006/picture">
+                  <pic:nvPicPr>
+                    <pic:cNvPr id="0" name="24826257_1509033602526983_389560285_o.png"/>
+                    <pic:cNvPicPr/>
+                  </pic:nvPicPr>
+                  <pic:blipFill>
+                    <a:blip r:embed="rId9">
+                      <a:extLst>
+                        <a:ext uri="{28A0092B-C50C-407E-A947-70E740481C1C}">
+                          <a14:useLocalDpi xmlns:a14="http://schemas.microsoft.com/office/drawing/2010/main" val="0"/>
+                        </a:ext>
+                      </a:extLst>
+                    </a:blip>
+                    <a:stretch>
+                      <a:fillRect/>
+                    </a:stretch>
+                  </pic:blipFill>
+                  <pic:spPr>
+                    <a:xfrm>
+                      <a:off x="0" y="0"/>
+                      <a:ext cx="5842085" cy="3912491"/>
+                    </a:xfrm>
+                    <a:prstGeom prst="rect">
+                      <a:avLst/>
+                    </a:prstGeom>
+                  </pic:spPr>
+                </pic:pic>
+              </a:graphicData>
+            </a:graphic>
+          </wp:inline>
+        </w:drawing>
+      </w:r>
     </w:p>
     <w:p>
       <w:pPr>
@@ -1912,21 +3126,142 @@
         <w:lastRenderedPageBreak/>
         <w:tab/>
       </w:r>
-      <w:bookmarkStart w:id="9" w:name="_Toc500275366"/>
+      <w:bookmarkStart w:id="16" w:name="_Toc500283817"/>
+      <w:r>
+        <w:rPr>
+          <w:lang w:val="sr-Latn-RS"/>
+        </w:rPr>
+        <w:t>Bihevioralni pogled</w:t>
+      </w:r>
+      <w:bookmarkEnd w:id="16"/>
+    </w:p>
+    <w:p>
+      <w:pPr>
+        <w:rPr>
+          <w:lang w:val="sr-Latn-RS"/>
+        </w:rPr>
+      </w:pPr>
+      <w:r>
+        <w:rPr>
+          <w:noProof/>
+        </w:rPr>
+        <w:drawing>
+          <wp:inline distT="0" distB="0" distL="0" distR="0">
+            <wp:extent cx="5218386" cy="3389586"/>
+            <wp:effectExtent l="0" t="0" r="0" b="0"/>
+            <wp:docPr id="1" name="Picture 1"/>
+            <wp:cNvGraphicFramePr>
+              <a:graphicFrameLocks xmlns:a="http://schemas.openxmlformats.org/drawingml/2006/main" noChangeAspect="1"/>
+            </wp:cNvGraphicFramePr>
+            <a:graphic xmlns:a="http://schemas.openxmlformats.org/drawingml/2006/main">
+              <a:graphicData uri="http://schemas.openxmlformats.org/drawingml/2006/picture">
+                <pic:pic xmlns:pic="http://schemas.openxmlformats.org/drawingml/2006/picture">
+                  <pic:nvPicPr>
+                    <pic:cNvPr id="0" name="Behevioral diagram.png"/>
+                    <pic:cNvPicPr/>
+                  </pic:nvPicPr>
+                  <pic:blipFill>
+                    <a:blip r:embed="rId10">
+                      <a:extLst>
+                        <a:ext uri="{28A0092B-C50C-407E-A947-70E740481C1C}">
+                          <a14:useLocalDpi xmlns:a14="http://schemas.microsoft.com/office/drawing/2010/main" val="0"/>
+                        </a:ext>
+                      </a:extLst>
+                    </a:blip>
+                    <a:stretch>
+                      <a:fillRect/>
+                    </a:stretch>
+                  </pic:blipFill>
+                  <pic:spPr>
+                    <a:xfrm>
+                      <a:off x="0" y="0"/>
+                      <a:ext cx="5218386" cy="3389586"/>
+                    </a:xfrm>
+                    <a:prstGeom prst="rect">
+                      <a:avLst/>
+                    </a:prstGeom>
+                  </pic:spPr>
+                </pic:pic>
+              </a:graphicData>
+            </a:graphic>
+          </wp:inline>
+        </w:drawing>
+      </w:r>
+    </w:p>
+    <w:p>
+      <w:pPr>
+        <w:pStyle w:val="Heading2"/>
+        <w:rPr>
+          <w:lang w:val="sr-Latn-RS"/>
+        </w:rPr>
+      </w:pPr>
+      <w:r>
+        <w:rPr>
+          <w:lang w:val="sr-Latn-RS"/>
+        </w:rPr>
+        <w:tab/>
+      </w:r>
+      <w:bookmarkStart w:id="17" w:name="_Toc500283818"/>
       <w:r>
         <w:rPr>
           <w:lang w:val="sr-Latn-RS"/>
         </w:rPr>
         <w:t>Alokacioni pogled</w:t>
       </w:r>
-      <w:bookmarkEnd w:id="9"/>
-    </w:p>
-    <w:p>
-      <w:pPr>
-        <w:rPr>
-          <w:lang w:val="sr-Latn-RS"/>
-        </w:rPr>
-      </w:pPr>
+      <w:bookmarkEnd w:id="17"/>
+    </w:p>
+    <w:p>
+      <w:pPr>
+        <w:rPr>
+          <w:lang w:val="sr-Latn-RS"/>
+        </w:rPr>
+      </w:pPr>
+      <w:r>
+        <w:rPr>
+          <w:noProof/>
+        </w:rPr>
+        <w:drawing>
+          <wp:inline distT="0" distB="0" distL="0" distR="0" wp14:anchorId="7A5EBE46" wp14:editId="1FB67A91">
+            <wp:extent cx="5943600" cy="1875155"/>
+            <wp:effectExtent l="0" t="0" r="0" b="0"/>
+            <wp:docPr id="4" name="Picture 4"/>
+            <wp:cNvGraphicFramePr>
+              <a:graphicFrameLocks xmlns:a="http://schemas.openxmlformats.org/drawingml/2006/main" noChangeAspect="1"/>
+            </wp:cNvGraphicFramePr>
+            <a:graphic xmlns:a="http://schemas.openxmlformats.org/drawingml/2006/main">
+              <a:graphicData uri="http://schemas.openxmlformats.org/drawingml/2006/picture">
+                <pic:pic xmlns:pic="http://schemas.openxmlformats.org/drawingml/2006/picture">
+                  <pic:nvPicPr>
+                    <pic:cNvPr id="0" name="24819147_1509061882524155_1732762351_o.png"/>
+                    <pic:cNvPicPr/>
+                  </pic:nvPicPr>
+                  <pic:blipFill>
+                    <a:blip r:embed="rId11">
+                      <a:extLst>
+                        <a:ext uri="{28A0092B-C50C-407E-A947-70E740481C1C}">
+                          <a14:useLocalDpi xmlns:a14="http://schemas.microsoft.com/office/drawing/2010/main" val="0"/>
+                        </a:ext>
+                      </a:extLst>
+                    </a:blip>
+                    <a:stretch>
+                      <a:fillRect/>
+                    </a:stretch>
+                  </pic:blipFill>
+                  <pic:spPr>
+                    <a:xfrm>
+                      <a:off x="0" y="0"/>
+                      <a:ext cx="5943600" cy="1875155"/>
+                    </a:xfrm>
+                    <a:prstGeom prst="rect">
+                      <a:avLst/>
+                    </a:prstGeom>
+                  </pic:spPr>
+                </pic:pic>
+              </a:graphicData>
+            </a:graphic>
+          </wp:inline>
+        </w:drawing>
+      </w:r>
     </w:p>
     <w:p>
       <w:pPr>
@@ -1935,31 +3270,301 @@
           <w:lang w:val="sr-Latn-RS"/>
         </w:rPr>
       </w:pPr>
-      <w:bookmarkStart w:id="10" w:name="_Toc500275367"/>
+      <w:bookmarkStart w:id="18" w:name="_Toc500283819"/>
       <w:r>
         <w:rPr>
           <w:lang w:val="sr-Latn-RS"/>
         </w:rPr>
         <w:t>Framework-ovi i biblioteke</w:t>
       </w:r>
-      <w:bookmarkEnd w:id="10"/>
-    </w:p>
-    <w:p>
-      <w:pPr>
-        <w:rPr>
-          <w:lang w:val="sr-Latn-RS"/>
-        </w:rPr>
-      </w:pPr>
-    </w:p>
-    <w:p>
-      <w:pPr>
-        <w:rPr>
-          <w:lang w:val="sr-Latn-RS"/>
-        </w:rPr>
-      </w:pPr>
+      <w:bookmarkEnd w:id="18"/>
+    </w:p>
+    <w:p>
+      <w:pPr>
+        <w:rPr>
+          <w:lang w:val="sr-Latn-RS"/>
+        </w:rPr>
+      </w:pPr>
+    </w:p>
+    <w:p>
+      <w:pPr>
+        <w:pStyle w:val="Heading2"/>
+        <w:rPr>
+          <w:lang w:val="sr-Latn-RS"/>
+        </w:rPr>
+      </w:pPr>
+      <w:r>
+        <w:rPr>
+          <w:lang w:val="sr-Latn-RS"/>
+        </w:rPr>
+        <w:tab/>
+      </w:r>
+      <w:bookmarkStart w:id="19" w:name="_Toc500283820"/>
+      <w:r>
+        <w:rPr>
+          <w:lang w:val="sr-Latn-RS"/>
+        </w:rPr>
+        <w:t>Angular 4</w:t>
+      </w:r>
+      <w:bookmarkEnd w:id="19"/>
+    </w:p>
+    <w:p>
+      <w:pPr>
+        <w:rPr>
+          <w:sz w:val="26"/>
+          <w:szCs w:val="26"/>
+          <w:lang w:val="sr-Latn-RS"/>
+        </w:rPr>
+      </w:pPr>
+      <w:r>
+        <w:rPr>
+          <w:lang w:val="sr-Latn-RS"/>
+        </w:rPr>
+        <w:tab/>
+      </w:r>
+      <w:r>
+        <w:rPr>
+          <w:rFonts w:ascii="Calibri" w:hAnsi="Calibri" w:cs="Calibri"/>
+          <w:lang w:val="sr-Latn-RS"/>
+        </w:rPr>
+        <w:t xml:space="preserve">Angular je JS framework koji je sam po sebi nudi component-based i mvc arhitekturu. Omogucava razvoj Single Page apliakcija, sto prakticno znaci da se komunikacija sa serverom svodi na minimum. Posto se isntalira preko npm (Node Package Manager), shodno tome dostupan je veliki broj biblioteka na koriscenje. Angular 2 je uveo typescript, tipiziarani javascript, odnosno ecmascript 6, tako da je razvoj web aplikacija veoma blizak C# programiranju. Velika popularnost ecmascript-a kao i </w:t>
+      </w:r>
+      <w:r>
+        <w:rPr>
+          <w:rFonts w:ascii="Calibri" w:hAnsi="Calibri" w:cs="Calibri"/>
+          <w:lang w:val="sr-Latn-RS"/>
+        </w:rPr>
+        <w:lastRenderedPageBreak/>
+        <w:t>typescript-a omogucava funkcionalno programiranje, jer je podrska za rad sa kolekcijama veoma siroka, kao i za asinhronu komunikaciju poput promisa, observabla itd.</w:t>
+      </w:r>
+    </w:p>
+    <w:p>
+      <w:pPr>
+        <w:pStyle w:val="Heading2"/>
+        <w:rPr>
+          <w:lang w:val="sr-Latn-RS"/>
+        </w:rPr>
+      </w:pPr>
+      <w:r>
+        <w:rPr>
+          <w:lang w:val="sr-Latn-RS"/>
+        </w:rPr>
+        <w:tab/>
+      </w:r>
+      <w:bookmarkStart w:id="20" w:name="_Toc500283821"/>
+      <w:r>
+        <w:rPr>
+          <w:lang w:val="sr-Latn-RS"/>
+        </w:rPr>
+        <w:t>NodeJ</w:t>
+      </w:r>
+      <w:bookmarkEnd w:id="20"/>
+      <w:r>
+        <w:rPr>
+          <w:lang w:val="sr-Latn-RS"/>
+        </w:rPr>
+        <w:t>S</w:t>
+      </w:r>
+    </w:p>
+    <w:p>
+      <w:pPr>
+        <w:ind w:firstLine="720"/>
+        <w:rPr>
+          <w:lang w:val="sr-Latn-RS"/>
+        </w:rPr>
+      </w:pPr>
+      <w:r>
+        <w:rPr>
+          <w:lang w:val="sr-Latn-RS"/>
+        </w:rPr>
+        <w:t>Iskorišćen je NodeJS zbog veoma lakog razvoja web aplikacija, jer poseduje mnoštvo biblioteka i freamwork-ova koji mu omogućavaju jednostavnije kreiranje samog servera, asinhronu akomunikaciju sa klijentom kao i sa bazom.</w:t>
+      </w:r>
+    </w:p>
+    <w:p>
+      <w:pPr>
+        <w:pStyle w:val="Heading3"/>
+        <w:rPr>
+          <w:lang w:val="sr-Latn-RS"/>
+        </w:rPr>
+      </w:pPr>
+      <w:r>
+        <w:rPr>
+          <w:lang w:val="sr-Latn-RS"/>
+        </w:rPr>
+        <w:tab/>
+      </w:r>
+      <w:r>
+        <w:rPr>
+          <w:lang w:val="sr-Latn-RS"/>
+        </w:rPr>
+        <w:tab/>
+      </w:r>
+      <w:bookmarkStart w:id="21" w:name="_Toc500283822"/>
+      <w:r>
+        <w:rPr>
+          <w:lang w:val="sr-Latn-RS"/>
+        </w:rPr>
+        <w:t>Express</w:t>
+      </w:r>
+      <w:bookmarkEnd w:id="21"/>
+    </w:p>
+    <w:p>
+      <w:pPr>
+        <w:ind w:left="720" w:firstLine="720"/>
+        <w:rPr>
+          <w:lang w:val="sr-Latn-RS"/>
+        </w:rPr>
+      </w:pPr>
+      <w:r>
+        <w:rPr>
+          <w:lang w:val="sr-Latn-RS"/>
+        </w:rPr>
+        <w:t>Express framework je okvir za NodeJS koji omogućava lakše pokretanje servera i već generiše gotove komponente na serveru i praktično pravi MVC aplikaciju podeljenu u module, a pored toga uvozi sve neophodne osnovne biblioteka kao što su http, upravljanje file sistemom, komunikacija sa klijentom…</w:t>
+      </w:r>
+    </w:p>
+    <w:p>
+      <w:pPr>
+        <w:pStyle w:val="Heading3"/>
+        <w:rPr>
+          <w:lang w:val="sr-Latn-RS"/>
+        </w:rPr>
+      </w:pPr>
+      <w:r>
+        <w:rPr>
+          <w:lang w:val="sr-Latn-RS"/>
+        </w:rPr>
+        <w:tab/>
+      </w:r>
+      <w:r>
+        <w:rPr>
+          <w:lang w:val="sr-Latn-RS"/>
+        </w:rPr>
+        <w:tab/>
+      </w:r>
+      <w:bookmarkStart w:id="22" w:name="_Toc500283823"/>
+      <w:r>
+        <w:rPr>
+          <w:lang w:val="sr-Latn-RS"/>
+        </w:rPr>
+        <w:t>SocketIO</w:t>
+      </w:r>
+      <w:bookmarkEnd w:id="22"/>
+    </w:p>
+    <w:p>
+      <w:pPr>
+        <w:ind w:left="720" w:firstLine="720"/>
+        <w:rPr>
+          <w:lang w:val="sr-Latn-RS"/>
+        </w:rPr>
+      </w:pPr>
+      <w:r>
+        <w:rPr>
+          <w:lang w:val="sr-Latn-RS"/>
+        </w:rPr>
+        <w:t>SocketIO je bibliotak za NodeJS koja služi za veoma jednostavnu asinhornu komunikaciju sa klijentom otvaranjem socketa koji su implementirani u njoj, i pogodna je za stvari kao što je chatovanje.</w:t>
+      </w:r>
+    </w:p>
+    <w:p>
+      <w:pPr>
+        <w:pStyle w:val="Heading3"/>
+        <w:rPr>
+          <w:lang w:val="sr-Latn-RS"/>
+        </w:rPr>
+      </w:pPr>
+      <w:r>
+        <w:rPr>
+          <w:lang w:val="sr-Latn-RS"/>
+        </w:rPr>
+        <w:tab/>
+      </w:r>
+      <w:r>
+        <w:rPr>
+          <w:lang w:val="sr-Latn-RS"/>
+        </w:rPr>
+        <w:tab/>
+      </w:r>
+      <w:bookmarkStart w:id="23" w:name="_Toc500283824"/>
+      <w:r>
+        <w:rPr>
+          <w:lang w:val="sr-Latn-RS"/>
+        </w:rPr>
+        <w:t>MongoJS</w:t>
+      </w:r>
+      <w:bookmarkEnd w:id="23"/>
+    </w:p>
+    <w:p>
+      <w:pPr>
+        <w:ind w:left="720" w:firstLine="720"/>
+        <w:rPr>
+          <w:lang w:val="sr-Latn-RS"/>
+        </w:rPr>
+      </w:pPr>
+      <w:r>
+        <w:rPr>
+          <w:lang w:val="sr-Latn-RS"/>
+        </w:rPr>
+        <w:t>MongoJS je driver za MongoDB bazu podataka, i on radi lako pretraživanje i preslikavanje u biznis domen. Takođe ima ugrađene osnove CRUD operacije i pogodan je za jednostavne upite ka bazi.</w:t>
+      </w:r>
+    </w:p>
+    <w:p>
+      <w:pPr>
+        <w:pStyle w:val="Heading2"/>
+        <w:rPr>
+          <w:lang w:val="sr-Latn-RS"/>
+        </w:rPr>
+      </w:pPr>
+      <w:r>
+        <w:rPr>
+          <w:lang w:val="sr-Latn-RS"/>
+        </w:rPr>
+        <w:tab/>
+      </w:r>
+      <w:bookmarkStart w:id="24" w:name="_Toc500283825"/>
+      <w:r>
+        <w:rPr>
+          <w:lang w:val="sr-Latn-RS"/>
+        </w:rPr>
+        <w:t>MongoDB</w:t>
+      </w:r>
+      <w:bookmarkEnd w:id="24"/>
+    </w:p>
+    <w:p>
+      <w:pPr>
+        <w:ind w:left="720" w:firstLine="720"/>
+        <w:rPr>
+          <w:lang w:val="sr-Latn-RS"/>
+        </w:rPr>
+      </w:pPr>
+      <w:r>
+        <w:rPr>
+          <w:lang w:val="sr-Latn-RS"/>
+        </w:rPr>
+        <w:t>MongoDB je document baza podataka i iskoristili smo tu prednost da pribavljamo i smestamo sve podatke u JSON formatu radi lakšeg korišćenja i kasnijeg prevođenja u objekte. Takođe postoje dobro dokumentovane biblioteka koje mogu da se koriste u sprezi sa NodeJS-om kao što je gore navedeno.</w:t>
+      </w:r>
+    </w:p>
+    <w:p>
+      <w:pPr>
+        <w:rPr>
+          <w:lang w:val="sr-Latn-RS"/>
+        </w:rPr>
+      </w:pPr>
+      <w:r>
+        <w:rPr>
+          <w:lang w:val="sr-Latn-RS"/>
+        </w:rPr>
+        <w:t xml:space="preserve">Odlučili smo se za ove tehnologije zbog toga što sve pružaju rad u Javascript jeziku te nije potrebno prelaziti sa jednog na drugi jezik, i takođe postoji dobra sprega izmedju svih komponenti ovih sistema te je ravoj lakši i pogodniji </w:t>
+      </w:r>
+      <w:r>
+        <w:rPr>
+          <w:lang w:val="sr-Latn-RS"/>
+        </w:rPr>
+        <w:t>za developere.</w:t>
+      </w:r>
+      <w:bookmarkStart w:id="25" w:name="_GoBack"/>
+      <w:bookmarkEnd w:id="25"/>
     </w:p>
     <w:sectPr>
-      <w:headerReference w:type="default" r:id="rId9"/>
+      <w:headerReference w:type="default" r:id="rId12"/>
       <w:pgSz w:w="12240" w:h="15840"/>
       <w:pgMar w:top="1440" w:right="1440" w:bottom="1440" w:left="1440" w:header="720" w:footer="720" w:gutter="0"/>
       <w:cols w:space="720"/>
@@ -2053,7 +3658,7 @@
           <w:rPr>
             <w:noProof/>
           </w:rPr>
-          <w:t>3</w:t>
+          <w:t>2</w:t>
         </w:r>
         <w:r>
           <w:rPr>
@@ -2170,6 +3775,119 @@
     </w:lvl>
   </w:abstractNum>
   <w:abstractNum w:abstractNumId="1">
+    <w:nsid w:val="38CC3504"/>
+    <w:multiLevelType w:val="hybridMultilevel"/>
+    <w:tmpl w:val="2BB8A098"/>
+    <w:lvl w:ilvl="0" w:tplc="04090001">
+      <w:start w:val="1"/>
+      <w:numFmt w:val="bullet"/>
+      <w:lvlText w:val=""/>
+      <w:lvlJc w:val="left"/>
+      <w:pPr>
+        <w:ind w:left="1505" w:hanging="360"/>
+      </w:pPr>
+      <w:rPr>
+        <w:rFonts w:ascii="Symbol" w:hAnsi="Symbol" w:hint="default"/>
+      </w:rPr>
+    </w:lvl>
+    <w:lvl w:ilvl="1" w:tplc="04090003" w:tentative="1">
+      <w:start w:val="1"/>
+      <w:numFmt w:val="bullet"/>
+      <w:lvlText w:val="o"/>
+      <w:lvlJc w:val="left"/>
+      <w:pPr>
+        <w:ind w:left="2225" w:hanging="360"/>
+      </w:pPr>
+      <w:rPr>
+        <w:rFonts w:ascii="Courier New" w:hAnsi="Courier New" w:cs="Courier New" w:hint="default"/>
+      </w:rPr>
+    </w:lvl>
+    <w:lvl w:ilvl="2" w:tplc="04090005" w:tentative="1">
+      <w:start w:val="1"/>
+      <w:numFmt w:val="bullet"/>
+      <w:lvlText w:val=""/>
+      <w:lvlJc w:val="left"/>
+      <w:pPr>
+        <w:ind w:left="2945" w:hanging="360"/>
+      </w:pPr>
+      <w:rPr>
+        <w:rFonts w:ascii="Wingdings" w:hAnsi="Wingdings" w:hint="default"/>
+      </w:rPr>
+    </w:lvl>
+    <w:lvl w:ilvl="3" w:tplc="04090001" w:tentative="1">
+      <w:start w:val="1"/>
+      <w:numFmt w:val="bullet"/>
+      <w:lvlText w:val=""/>
+      <w:lvlJc w:val="left"/>
+      <w:pPr>
+        <w:ind w:left="3665" w:hanging="360"/>
+      </w:pPr>
+      <w:rPr>
+        <w:rFonts w:ascii="Symbol" w:hAnsi="Symbol" w:hint="default"/>
+      </w:rPr>
+    </w:lvl>
+    <w:lvl w:ilvl="4" w:tplc="04090003" w:tentative="1">
+      <w:start w:val="1"/>
+      <w:numFmt w:val="bullet"/>
+      <w:lvlText w:val="o"/>
+      <w:lvlJc w:val="left"/>
+      <w:pPr>
+        <w:ind w:left="4385" w:hanging="360"/>
+      </w:pPr>
+      <w:rPr>
+        <w:rFonts w:ascii="Courier New" w:hAnsi="Courier New" w:cs="Courier New" w:hint="default"/>
+      </w:rPr>
+    </w:lvl>
+    <w:lvl w:ilvl="5" w:tplc="04090005" w:tentative="1">
+      <w:start w:val="1"/>
+      <w:numFmt w:val="bullet"/>
+      <w:lvlText w:val=""/>
+      <w:lvlJc w:val="left"/>
+      <w:pPr>
+        <w:ind w:left="5105" w:hanging="360"/>
+      </w:pPr>
+      <w:rPr>
+        <w:rFonts w:ascii="Wingdings" w:hAnsi="Wingdings" w:hint="default"/>
+      </w:rPr>
+    </w:lvl>
+    <w:lvl w:ilvl="6" w:tplc="04090001" w:tentative="1">
+      <w:start w:val="1"/>
+      <w:numFmt w:val="bullet"/>
+      <w:lvlText w:val=""/>
+      <w:lvlJc w:val="left"/>
+      <w:pPr>
+        <w:ind w:left="5825" w:hanging="360"/>
+      </w:pPr>
+      <w:rPr>
+        <w:rFonts w:ascii="Symbol" w:hAnsi="Symbol" w:hint="default"/>
+      </w:rPr>
+    </w:lvl>
+    <w:lvl w:ilvl="7" w:tplc="04090003" w:tentative="1">
+      <w:start w:val="1"/>
+      <w:numFmt w:val="bullet"/>
+      <w:lvlText w:val="o"/>
+      <w:lvlJc w:val="left"/>
+      <w:pPr>
+        <w:ind w:left="6545" w:hanging="360"/>
+      </w:pPr>
+      <w:rPr>
+        <w:rFonts w:ascii="Courier New" w:hAnsi="Courier New" w:cs="Courier New" w:hint="default"/>
+      </w:rPr>
+    </w:lvl>
+    <w:lvl w:ilvl="8" w:tplc="04090005" w:tentative="1">
+      <w:start w:val="1"/>
+      <w:numFmt w:val="bullet"/>
+      <w:lvlText w:val=""/>
+      <w:lvlJc w:val="left"/>
+      <w:pPr>
+        <w:ind w:left="7265" w:hanging="360"/>
+      </w:pPr>
+      <w:rPr>
+        <w:rFonts w:ascii="Wingdings" w:hAnsi="Wingdings" w:hint="default"/>
+      </w:rPr>
+    </w:lvl>
+  </w:abstractNum>
+  <w:abstractNum w:abstractNumId="2">
     <w:nsid w:val="3D274A39"/>
     <w:multiLevelType w:val="hybridMultilevel"/>
     <w:tmpl w:val="6980E31A"/>
@@ -2255,7 +3973,7 @@
       </w:pPr>
     </w:lvl>
   </w:abstractNum>
-  <w:abstractNum w:abstractNumId="2">
+  <w:abstractNum w:abstractNumId="3">
     <w:nsid w:val="532F0A02"/>
     <w:multiLevelType w:val="hybridMultilevel"/>
     <w:tmpl w:val="50DEEA4C"/>
@@ -2341,7 +4059,7 @@
       </w:pPr>
     </w:lvl>
   </w:abstractNum>
-  <w:abstractNum w:abstractNumId="3">
+  <w:abstractNum w:abstractNumId="4">
     <w:nsid w:val="76434B24"/>
     <w:multiLevelType w:val="hybridMultilevel"/>
     <w:tmpl w:val="AFBC3BD6"/>
@@ -2428,15 +4146,18 @@
     </w:lvl>
   </w:abstractNum>
   <w:num w:numId="1">
-    <w:abstractNumId w:val="3"/>
+    <w:abstractNumId w:val="4"/>
   </w:num>
   <w:num w:numId="2">
     <w:abstractNumId w:val="0"/>
   </w:num>
   <w:num w:numId="3">
+    <w:abstractNumId w:val="3"/>
+  </w:num>
+  <w:num w:numId="4">
     <w:abstractNumId w:val="2"/>
   </w:num>
-  <w:num w:numId="4">
+  <w:num w:numId="5">
     <w:abstractNumId w:val="1"/>
   </w:num>
 </w:numbering>
@@ -2647,6 +4368,28 @@
       <w:color w:val="4F81BD" w:themeColor="accent1"/>
       <w:sz w:val="26"/>
       <w:szCs w:val="26"/>
+    </w:rPr>
+  </w:style>
+  <w:style w:type="paragraph" w:styleId="Heading3">
+    <w:name w:val="heading 3"/>
+    <w:basedOn w:val="Normal"/>
+    <w:next w:val="Normal"/>
+    <w:link w:val="Heading3Char"/>
+    <w:uiPriority w:val="9"/>
+    <w:unhideWhenUsed/>
+    <w:qFormat/>
+    <w:rsid w:val="00DA1367"/>
+    <w:pPr>
+      <w:keepNext/>
+      <w:keepLines/>
+      <w:spacing w:before="200" w:after="0"/>
+      <w:outlineLvl w:val="2"/>
+    </w:pPr>
+    <w:rPr>
+      <w:rFonts w:asciiTheme="majorHAnsi" w:eastAsiaTheme="majorEastAsia" w:hAnsiTheme="majorHAnsi" w:cstheme="majorBidi"/>
+      <w:b/>
+      <w:bCs/>
+      <w:color w:val="4F81BD" w:themeColor="accent1"/>
     </w:rPr>
   </w:style>
   <w:style w:type="character" w:default="1" w:styleId="DefaultParagraphFont">
@@ -2843,7 +4586,6 @@
     <w:next w:val="Normal"/>
     <w:autoRedefine/>
     <w:uiPriority w:val="39"/>
-    <w:semiHidden/>
     <w:unhideWhenUsed/>
     <w:qFormat/>
     <w:rsid w:val="00CD5A64"/>
@@ -2866,6 +4608,19 @@
       <w:ind w:left="720"/>
       <w:contextualSpacing/>
     </w:pPr>
+  </w:style>
+  <w:style w:type="character" w:customStyle="1" w:styleId="Heading3Char">
+    <w:name w:val="Heading 3 Char"/>
+    <w:basedOn w:val="DefaultParagraphFont"/>
+    <w:link w:val="Heading3"/>
+    <w:uiPriority w:val="9"/>
+    <w:rsid w:val="00DA1367"/>
+    <w:rPr>
+      <w:rFonts w:asciiTheme="majorHAnsi" w:eastAsiaTheme="majorEastAsia" w:hAnsiTheme="majorHAnsi" w:cstheme="majorBidi"/>
+      <w:b/>
+      <w:bCs/>
+      <w:color w:val="4F81BD" w:themeColor="accent1"/>
+    </w:rPr>
   </w:style>
 </w:styles>
 </file>
@@ -3075,6 +4830,28 @@
       <w:color w:val="4F81BD" w:themeColor="accent1"/>
       <w:sz w:val="26"/>
       <w:szCs w:val="26"/>
+    </w:rPr>
+  </w:style>
+  <w:style w:type="paragraph" w:styleId="Heading3">
+    <w:name w:val="heading 3"/>
+    <w:basedOn w:val="Normal"/>
+    <w:next w:val="Normal"/>
+    <w:link w:val="Heading3Char"/>
+    <w:uiPriority w:val="9"/>
+    <w:unhideWhenUsed/>
+    <w:qFormat/>
+    <w:rsid w:val="00DA1367"/>
+    <w:pPr>
+      <w:keepNext/>
+      <w:keepLines/>
+      <w:spacing w:before="200" w:after="0"/>
+      <w:outlineLvl w:val="2"/>
+    </w:pPr>
+    <w:rPr>
+      <w:rFonts w:asciiTheme="majorHAnsi" w:eastAsiaTheme="majorEastAsia" w:hAnsiTheme="majorHAnsi" w:cstheme="majorBidi"/>
+      <w:b/>
+      <w:bCs/>
+      <w:color w:val="4F81BD" w:themeColor="accent1"/>
     </w:rPr>
   </w:style>
   <w:style w:type="character" w:default="1" w:styleId="DefaultParagraphFont">
@@ -3271,7 +5048,6 @@
     <w:next w:val="Normal"/>
     <w:autoRedefine/>
     <w:uiPriority w:val="39"/>
-    <w:semiHidden/>
     <w:unhideWhenUsed/>
     <w:qFormat/>
     <w:rsid w:val="00CD5A64"/>
@@ -3295,492 +5071,20 @@
       <w:contextualSpacing/>
     </w:pPr>
   </w:style>
-</w:styles>
-</file>
-
-<file path=word/glossary/document.xml><?xml version="1.0" encoding="utf-8"?>
-<w:glossaryDocument xmlns:wpc="http://schemas.microsoft.com/office/word/2010/wordprocessingCanvas" xmlns:mc="http://schemas.openxmlformats.org/markup-compatibility/2006" xmlns:o="urn:schemas-microsoft-com:office:office" xmlns:r="http://schemas.openxmlformats.org/officeDocument/2006/relationships" xmlns:m="http://schemas.openxmlformats.org/officeDocument/2006/math" xmlns:v="urn:schemas-microsoft-com:vml" xmlns:wp14="http://schemas.microsoft.com/office/word/2010/wordprocessingDrawing" xmlns:wp="http://schemas.openxmlformats.org/drawingml/2006/wordprocessingDrawing" xmlns:w10="urn:schemas-microsoft-com:office:word" xmlns:w="http://schemas.openxmlformats.org/wordprocessingml/2006/main" xmlns:w14="http://schemas.microsoft.com/office/word/2010/wordml" xmlns:wpg="http://schemas.microsoft.com/office/word/2010/wordprocessingGroup" xmlns:wpi="http://schemas.microsoft.com/office/word/2010/wordprocessingInk" xmlns:wne="http://schemas.microsoft.com/office/word/2006/wordml" xmlns:wps="http://schemas.microsoft.com/office/word/2010/wordprocessingShape" mc:Ignorable="w14 wp14"/>
-</file>
-
-<file path=word/glossary/fontTable.xml><?xml version="1.0" encoding="utf-8"?>
-<w:fonts xmlns:mc="http://schemas.openxmlformats.org/markup-compatibility/2006" xmlns:r="http://schemas.openxmlformats.org/officeDocument/2006/relationships" xmlns:w="http://schemas.openxmlformats.org/wordprocessingml/2006/main" xmlns:w14="http://schemas.microsoft.com/office/word/2010/wordml" mc:Ignorable="w14">
-  <w:font w:name="Times New Roman">
-    <w:panose1 w:val="02020603050405020304"/>
-    <w:charset w:val="00"/>
-    <w:family w:val="roman"/>
-    <w:pitch w:val="variable"/>
-    <w:sig w:usb0="E0002EFF" w:usb1="C000785B" w:usb2="00000009" w:usb3="00000000" w:csb0="000001FF" w:csb1="00000000"/>
-  </w:font>
-  <w:font w:name="Calibri">
-    <w:panose1 w:val="020F0502020204030204"/>
-    <w:charset w:val="00"/>
-    <w:family w:val="swiss"/>
-    <w:pitch w:val="variable"/>
-    <w:sig w:usb0="E0002AFF" w:usb1="C000247B" w:usb2="00000009" w:usb3="00000000" w:csb0="000001FF" w:csb1="00000000"/>
-  </w:font>
-  <w:font w:name="Cambria">
-    <w:panose1 w:val="02040503050406030204"/>
-    <w:charset w:val="00"/>
-    <w:family w:val="roman"/>
-    <w:pitch w:val="variable"/>
-    <w:sig w:usb0="E00002FF" w:usb1="400004FF" w:usb2="00000000" w:usb3="00000000" w:csb0="0000019F" w:csb1="00000000"/>
-  </w:font>
-  <w:font w:name="Tahoma">
-    <w:panose1 w:val="020B0604030504040204"/>
-    <w:charset w:val="00"/>
-    <w:family w:val="swiss"/>
-    <w:pitch w:val="variable"/>
-    <w:sig w:usb0="E1002EFF" w:usb1="C000605B" w:usb2="00000029" w:usb3="00000000" w:csb0="000101FF" w:csb1="00000000"/>
-  </w:font>
-</w:fonts>
-</file>
-
-<file path=word/glossary/settings.xml><?xml version="1.0" encoding="utf-8"?>
-<w:settings xmlns:mc="http://schemas.openxmlformats.org/markup-compatibility/2006" xmlns:o="urn:schemas-microsoft-com:office:office" xmlns:r="http://schemas.openxmlformats.org/officeDocument/2006/relationships" xmlns:m="http://schemas.openxmlformats.org/officeDocument/2006/math" xmlns:v="urn:schemas-microsoft-com:vml" xmlns:w10="urn:schemas-microsoft-com:office:word" xmlns:w="http://schemas.openxmlformats.org/wordprocessingml/2006/main" xmlns:w14="http://schemas.microsoft.com/office/word/2010/wordml" xmlns:sl="http://schemas.openxmlformats.org/schemaLibrary/2006/main" mc:Ignorable="w14">
-  <w:view w:val="normal"/>
-  <w:defaultTabStop w:val="720"/>
-  <w:characterSpacingControl w:val="doNotCompress"/>
-  <w:compat>
-    <w:useFELayout/>
-    <w:compatSetting w:name="compatibilityMode" w:uri="http://schemas.microsoft.com/office/word" w:val="14"/>
-    <w:compatSetting w:name="overrideTableStyleFontSizeAndJustification" w:uri="http://schemas.microsoft.com/office/word" w:val="1"/>
-    <w:compatSetting w:name="enableOpenTypeFeatures" w:uri="http://schemas.microsoft.com/office/word" w:val="1"/>
-    <w:compatSetting w:name="doNotFlipMirrorIndents" w:uri="http://schemas.microsoft.com/office/word" w:val="1"/>
-  </w:compat>
-  <w:rsids>
-    <w:rsidRoot w:val="00545BBB"/>
-    <w:rsid w:val="00545BBB"/>
-    <w:rsid w:val="00EC1C68"/>
-  </w:rsids>
-  <m:mathPr>
-    <m:mathFont m:val="Cambria Math"/>
-    <m:brkBin m:val="before"/>
-    <m:brkBinSub m:val="--"/>
-    <m:smallFrac m:val="0"/>
-    <m:dispDef/>
-    <m:lMargin m:val="0"/>
-    <m:rMargin m:val="0"/>
-    <m:defJc m:val="centerGroup"/>
-    <m:wrapIndent m:val="1440"/>
-    <m:intLim m:val="subSup"/>
-    <m:naryLim m:val="undOvr"/>
-  </m:mathPr>
-  <w:themeFontLang w:val="en-US"/>
-  <w:clrSchemeMapping w:bg1="light1" w:t1="dark1" w:bg2="light2" w:t2="dark2" w:accent1="accent1" w:accent2="accent2" w:accent3="accent3" w:accent4="accent4" w:accent5="accent5" w:accent6="accent6" w:hyperlink="hyperlink" w:followedHyperlink="followedHyperlink"/>
-  <w:decimalSymbol w:val="."/>
-  <w:listSeparator w:val=","/>
-</w:settings>
-</file>
-
-<file path=word/glossary/styles.xml><?xml version="1.0" encoding="utf-8"?>
-<w:styles xmlns:mc="http://schemas.openxmlformats.org/markup-compatibility/2006" xmlns:r="http://schemas.openxmlformats.org/officeDocument/2006/relationships" xmlns:w="http://schemas.openxmlformats.org/wordprocessingml/2006/main" xmlns:w14="http://schemas.microsoft.com/office/word/2010/wordml" mc:Ignorable="w14">
-  <w:docDefaults>
-    <w:rPrDefault>
-      <w:rPr>
-        <w:rFonts w:asciiTheme="minorHAnsi" w:eastAsiaTheme="minorEastAsia" w:hAnsiTheme="minorHAnsi" w:cstheme="minorBidi"/>
-        <w:sz w:val="22"/>
-        <w:szCs w:val="22"/>
-        <w:lang w:val="en-US" w:eastAsia="en-US" w:bidi="ar-SA"/>
-      </w:rPr>
-    </w:rPrDefault>
-    <w:pPrDefault>
-      <w:pPr>
-        <w:spacing w:after="200" w:line="276" w:lineRule="auto"/>
-      </w:pPr>
-    </w:pPrDefault>
-  </w:docDefaults>
-  <w:latentStyles w:defLockedState="0" w:defUIPriority="99" w:defSemiHidden="1" w:defUnhideWhenUsed="1" w:defQFormat="0" w:count="267">
-    <w:lsdException w:name="Normal" w:semiHidden="0" w:uiPriority="0" w:unhideWhenUsed="0" w:qFormat="1"/>
-    <w:lsdException w:name="heading 1" w:semiHidden="0" w:uiPriority="9" w:unhideWhenUsed="0" w:qFormat="1"/>
-    <w:lsdException w:name="heading 2" w:uiPriority="9" w:qFormat="1"/>
-    <w:lsdException w:name="heading 3" w:uiPriority="9" w:qFormat="1"/>
-    <w:lsdException w:name="heading 4" w:uiPriority="9" w:qFormat="1"/>
-    <w:lsdException w:name="heading 5" w:uiPriority="9" w:qFormat="1"/>
-    <w:lsdException w:name="heading 6" w:uiPriority="9" w:qFormat="1"/>
-    <w:lsdException w:name="heading 7" w:uiPriority="9" w:qFormat="1"/>
-    <w:lsdException w:name="heading 8" w:uiPriority="9" w:qFormat="1"/>
-    <w:lsdException w:name="heading 9" w:uiPriority="9" w:qFormat="1"/>
-    <w:lsdException w:name="toc 1" w:uiPriority="39"/>
-    <w:lsdException w:name="toc 2" w:uiPriority="39"/>
-    <w:lsdException w:name="toc 3" w:uiPriority="39"/>
-    <w:lsdException w:name="toc 4" w:uiPriority="39"/>
-    <w:lsdException w:name="toc 5" w:uiPriority="39"/>
-    <w:lsdException w:name="toc 6" w:uiPriority="39"/>
-    <w:lsdException w:name="toc 7" w:uiPriority="39"/>
-    <w:lsdException w:name="toc 8" w:uiPriority="39"/>
-    <w:lsdException w:name="toc 9" w:uiPriority="39"/>
-    <w:lsdException w:name="caption" w:uiPriority="35" w:qFormat="1"/>
-    <w:lsdException w:name="Title" w:semiHidden="0" w:uiPriority="10" w:unhideWhenUsed="0" w:qFormat="1"/>
-    <w:lsdException w:name="Default Paragraph Font" w:uiPriority="1"/>
-    <w:lsdException w:name="Subtitle" w:semiHidden="0" w:uiPriority="11" w:unhideWhenUsed="0" w:qFormat="1"/>
-    <w:lsdException w:name="Strong" w:semiHidden="0" w:uiPriority="22" w:unhideWhenUsed="0" w:qFormat="1"/>
-    <w:lsdException w:name="Emphasis" w:semiHidden="0" w:uiPriority="20" w:unhideWhenUsed="0" w:qFormat="1"/>
-    <w:lsdException w:name="Table Grid" w:semiHidden="0" w:uiPriority="59" w:unhideWhenUsed="0"/>
-    <w:lsdException w:name="Placeholder Text" w:unhideWhenUsed="0"/>
-    <w:lsdException w:name="No Spacing" w:semiHidden="0" w:uiPriority="1" w:unhideWhenUsed="0" w:qFormat="1"/>
-    <w:lsdException w:name="Light Shading" w:semiHidden="0" w:uiPriority="60" w:unhideWhenUsed="0"/>
-    <w:lsdException w:name="Light List" w:semiHidden="0" w:uiPriority="61" w:unhideWhenUsed="0"/>
-    <w:lsdException w:name="Light Grid" w:semiHidden="0" w:uiPriority="62" w:unhideWhenUsed="0"/>
-    <w:lsdException w:name="Medium Shading 1" w:semiHidden="0" w:uiPriority="63" w:unhideWhenUsed="0"/>
-    <w:lsdException w:name="Medium Shading 2" w:semiHidden="0" w:uiPriority="64" w:unhideWhenUsed="0"/>
-    <w:lsdException w:name="Medium List 1" w:semiHidden="0" w:uiPriority="65" w:unhideWhenUsed="0"/>
-    <w:lsdException w:name="Medium List 2" w:semiHidden="0" w:uiPriority="66" w:unhideWhenUsed="0"/>
-    <w:lsdException w:name="Medium Grid 1" w:semiHidden="0" w:uiPriority="67" w:unhideWhenUsed="0"/>
-    <w:lsdException w:name="Medium Grid 2" w:semiHidden="0" w:uiPriority="68" w:unhideWhenUsed="0"/>
-    <w:lsdException w:name="Medium Grid 3" w:semiHidden="0" w:uiPriority="69" w:unhideWhenUsed="0"/>
-    <w:lsdException w:name="Dark List" w:semiHidden="0" w:uiPriority="70" w:unhideWhenUsed="0"/>
-    <w:lsdException w:name="Colorful Shading" w:semiHidden="0" w:uiPriority="71" w:unhideWhenUsed="0"/>
-    <w:lsdException w:name="Colorful List" w:semiHidden="0" w:uiPriority="72" w:unhideWhenUsed="0"/>
-    <w:lsdException w:name="Colorful Grid" w:semiHidden="0" w:uiPriority="73" w:unhideWhenUsed="0"/>
-    <w:lsdException w:name="Light Shading Accent 1" w:semiHidden="0" w:uiPriority="60" w:unhideWhenUsed="0"/>
-    <w:lsdException w:name="Light List Accent 1" w:semiHidden="0" w:uiPriority="61" w:unhideWhenUsed="0"/>
-    <w:lsdException w:name="Light Grid Accent 1" w:semiHidden="0" w:uiPriority="62" w:unhideWhenUsed="0"/>
-    <w:lsdException w:name="Medium Shading 1 Accent 1" w:semiHidden="0" w:uiPriority="63" w:unhideWhenUsed="0"/>
-    <w:lsdException w:name="Medium Shading 2 Accent 1" w:semiHidden="0" w:uiPriority="64" w:unhideWhenUsed="0"/>
-    <w:lsdException w:name="Medium List 1 Accent 1" w:semiHidden="0" w:uiPriority="65" w:unhideWhenUsed="0"/>
-    <w:lsdException w:name="Revision" w:unhideWhenUsed="0"/>
-    <w:lsdException w:name="List Paragraph" w:semiHidden="0" w:uiPriority="34" w:unhideWhenUsed="0" w:qFormat="1"/>
-    <w:lsdException w:name="Quote" w:semiHidden="0" w:uiPriority="29" w:unhideWhenUsed="0" w:qFormat="1"/>
-    <w:lsdException w:name="Intense Quote" w:semiHidden="0" w:uiPriority="30" w:unhideWhenUsed="0" w:qFormat="1"/>
-    <w:lsdException w:name="Medium List 2 Accent 1" w:semiHidden="0" w:uiPriority="66" w:unhideWhenUsed="0"/>
-    <w:lsdException w:name="Medium Grid 1 Accent 1" w:semiHidden="0" w:uiPriority="67" w:unhideWhenUsed="0"/>
-    <w:lsdException w:name="Medium Grid 2 Accent 1" w:semiHidden="0" w:uiPriority="68" w:unhideWhenUsed="0"/>
-    <w:lsdException w:name="Medium Grid 3 Accent 1" w:semiHidden="0" w:uiPriority="69" w:unhideWhenUsed="0"/>
-    <w:lsdException w:name="Dark List Accent 1" w:semiHidden="0" w:uiPriority="70" w:unhideWhenUsed="0"/>
-    <w:lsdException w:name="Colorful Shading Accent 1" w:semiHidden="0" w:uiPriority="71" w:unhideWhenUsed="0"/>
-    <w:lsdException w:name="Colorful List Accent 1" w:semiHidden="0" w:uiPriority="72" w:unhideWhenUsed="0"/>
-    <w:lsdException w:name="Colorful Grid Accent 1" w:semiHidden="0" w:uiPriority="73" w:unhideWhenUsed="0"/>
-    <w:lsdException w:name="Light Shading Accent 2" w:semiHidden="0" w:uiPriority="60" w:unhideWhenUsed="0"/>
-    <w:lsdException w:name="Light List Accent 2" w:semiHidden="0" w:uiPriority="61" w:unhideWhenUsed="0"/>
-    <w:lsdException w:name="Light Grid Accent 2" w:semiHidden="0" w:uiPriority="62" w:unhideWhenUsed="0"/>
-    <w:lsdException w:name="Medium Shading 1 Accent 2" w:semiHidden="0" w:uiPriority="63" w:unhideWhenUsed="0"/>
-    <w:lsdException w:name="Medium Shading 2 Accent 2" w:semiHidden="0" w:uiPriority="64" w:unhideWhenUsed="0"/>
-    <w:lsdException w:name="Medium List 1 Accent 2" w:semiHidden="0" w:uiPriority="65" w:unhideWhenUsed="0"/>
-    <w:lsdException w:name="Medium List 2 Accent 2" w:semiHidden="0" w:uiPriority="66" w:unhideWhenUsed="0"/>
-    <w:lsdException w:name="Medium Grid 1 Accent 2" w:semiHidden="0" w:uiPriority="67" w:unhideWhenUsed="0"/>
-    <w:lsdException w:name="Medium Grid 2 Accent 2" w:semiHidden="0" w:uiPriority="68" w:unhideWhenUsed="0"/>
-    <w:lsdException w:name="Medium Grid 3 Accent 2" w:semiHidden="0" w:uiPriority="69" w:unhideWhenUsed="0"/>
-    <w:lsdException w:name="Dark List Accent 2" w:semiHidden="0" w:uiPriority="70" w:unhideWhenUsed="0"/>
-    <w:lsdException w:name="Colorful Shading Accent 2" w:semiHidden="0" w:uiPriority="71" w:unhideWhenUsed="0"/>
-    <w:lsdException w:name="Colorful List Accent 2" w:semiHidden="0" w:uiPriority="72" w:unhideWhenUsed="0"/>
-    <w:lsdException w:name="Colorful Grid Accent 2" w:semiHidden="0" w:uiPriority="73" w:unhideWhenUsed="0"/>
-    <w:lsdException w:name="Light Shading Accent 3" w:semiHidden="0" w:uiPriority="60" w:unhideWhenUsed="0"/>
-    <w:lsdException w:name="Light List Accent 3" w:semiHidden="0" w:uiPriority="61" w:unhideWhenUsed="0"/>
-    <w:lsdException w:name="Light Grid Accent 3" w:semiHidden="0" w:uiPriority="62" w:unhideWhenUsed="0"/>
-    <w:lsdException w:name="Medium Shading 1 Accent 3" w:semiHidden="0" w:uiPriority="63" w:unhideWhenUsed="0"/>
-    <w:lsdException w:name="Medium Shading 2 Accent 3" w:semiHidden="0" w:uiPriority="64" w:unhideWhenUsed="0"/>
-    <w:lsdException w:name="Medium List 1 Accent 3" w:semiHidden="0" w:uiPriority="65" w:unhideWhenUsed="0"/>
-    <w:lsdException w:name="Medium List 2 Accent 3" w:semiHidden="0" w:uiPriority="66" w:unhideWhenUsed="0"/>
-    <w:lsdException w:name="Medium Grid 1 Accent 3" w:semiHidden="0" w:uiPriority="67" w:unhideWhenUsed="0"/>
-    <w:lsdException w:name="Medium Grid 2 Accent 3" w:semiHidden="0" w:uiPriority="68" w:unhideWhenUsed="0"/>
-    <w:lsdException w:name="Medium Grid 3 Accent 3" w:semiHidden="0" w:uiPriority="69" w:unhideWhenUsed="0"/>
-    <w:lsdException w:name="Dark List Accent 3" w:semiHidden="0" w:uiPriority="70" w:unhideWhenUsed="0"/>
-    <w:lsdException w:name="Colorful Shading Accent 3" w:semiHidden="0" w:uiPriority="71" w:unhideWhenUsed="0"/>
-    <w:lsdException w:name="Colorful List Accent 3" w:semiHidden="0" w:uiPriority="72" w:unhideWhenUsed="0"/>
-    <w:lsdException w:name="Colorful Grid Accent 3" w:semiHidden="0" w:uiPriority="73" w:unhideWhenUsed="0"/>
-    <w:lsdException w:name="Light Shading Accent 4" w:semiHidden="0" w:uiPriority="60" w:unhideWhenUsed="0"/>
-    <w:lsdException w:name="Light List Accent 4" w:semiHidden="0" w:uiPriority="61" w:unhideWhenUsed="0"/>
-    <w:lsdException w:name="Light Grid Accent 4" w:semiHidden="0" w:uiPriority="62" w:unhideWhenUsed="0"/>
-    <w:lsdException w:name="Medium Shading 1 Accent 4" w:semiHidden="0" w:uiPriority="63" w:unhideWhenUsed="0"/>
-    <w:lsdException w:name="Medium Shading 2 Accent 4" w:semiHidden="0" w:uiPriority="64" w:unhideWhenUsed="0"/>
-    <w:lsdException w:name="Medium List 1 Accent 4" w:semiHidden="0" w:uiPriority="65" w:unhideWhenUsed="0"/>
-    <w:lsdException w:name="Medium List 2 Accent 4" w:semiHidden="0" w:uiPriority="66" w:unhideWhenUsed="0"/>
-    <w:lsdException w:name="Medium Grid 1 Accent 4" w:semiHidden="0" w:uiPriority="67" w:unhideWhenUsed="0"/>
-    <w:lsdException w:name="Medium Grid 2 Accent 4" w:semiHidden="0" w:uiPriority="68" w:unhideWhenUsed="0"/>
-    <w:lsdException w:name="Medium Grid 3 Accent 4" w:semiHidden="0" w:uiPriority="69" w:unhideWhenUsed="0"/>
-    <w:lsdException w:name="Dark List Accent 4" w:semiHidden="0" w:uiPriority="70" w:unhideWhenUsed="0"/>
-    <w:lsdException w:name="Colorful Shading Accent 4" w:semiHidden="0" w:uiPriority="71" w:unhideWhenUsed="0"/>
-    <w:lsdException w:name="Colorful List Accent 4" w:semiHidden="0" w:uiPriority="72" w:unhideWhenUsed="0"/>
-    <w:lsdException w:name="Colorful Grid Accent 4" w:semiHidden="0" w:uiPriority="73" w:unhideWhenUsed="0"/>
-    <w:lsdException w:name="Light Shading Accent 5" w:semiHidden="0" w:uiPriority="60" w:unhideWhenUsed="0"/>
-    <w:lsdException w:name="Light List Accent 5" w:semiHidden="0" w:uiPriority="61" w:unhideWhenUsed="0"/>
-    <w:lsdException w:name="Light Grid Accent 5" w:semiHidden="0" w:uiPriority="62" w:unhideWhenUsed="0"/>
-    <w:lsdException w:name="Medium Shading 1 Accent 5" w:semiHidden="0" w:uiPriority="63" w:unhideWhenUsed="0"/>
-    <w:lsdException w:name="Medium Shading 2 Accent 5" w:semiHidden="0" w:uiPriority="64" w:unhideWhenUsed="0"/>
-    <w:lsdException w:name="Medium List 1 Accent 5" w:semiHidden="0" w:uiPriority="65" w:unhideWhenUsed="0"/>
-    <w:lsdException w:name="Medium List 2 Accent 5" w:semiHidden="0" w:uiPriority="66" w:unhideWhenUsed="0"/>
-    <w:lsdException w:name="Medium Grid 1 Accent 5" w:semiHidden="0" w:uiPriority="67" w:unhideWhenUsed="0"/>
-    <w:lsdException w:name="Medium Grid 2 Accent 5" w:semiHidden="0" w:uiPriority="68" w:unhideWhenUsed="0"/>
-    <w:lsdException w:name="Medium Grid 3 Accent 5" w:semiHidden="0" w:uiPriority="69" w:unhideWhenUsed="0"/>
-    <w:lsdException w:name="Dark List Accent 5" w:semiHidden="0" w:uiPriority="70" w:unhideWhenUsed="0"/>
-    <w:lsdException w:name="Colorful Shading Accent 5" w:semiHidden="0" w:uiPriority="71" w:unhideWhenUsed="0"/>
-    <w:lsdException w:name="Colorful List Accent 5" w:semiHidden="0" w:uiPriority="72" w:unhideWhenUsed="0"/>
-    <w:lsdException w:name="Colorful Grid Accent 5" w:semiHidden="0" w:uiPriority="73" w:unhideWhenUsed="0"/>
-    <w:lsdException w:name="Light Shading Accent 6" w:semiHidden="0" w:uiPriority="60" w:unhideWhenUsed="0"/>
-    <w:lsdException w:name="Light List Accent 6" w:semiHidden="0" w:uiPriority="61" w:unhideWhenUsed="0"/>
-    <w:lsdException w:name="Light Grid Accent 6" w:semiHidden="0" w:uiPriority="62" w:unhideWhenUsed="0"/>
-    <w:lsdException w:name="Medium Shading 1 Accent 6" w:semiHidden="0" w:uiPriority="63" w:unhideWhenUsed="0"/>
-    <w:lsdException w:name="Medium Shading 2 Accent 6" w:semiHidden="0" w:uiPriority="64" w:unhideWhenUsed="0"/>
-    <w:lsdException w:name="Medium List 1 Accent 6" w:semiHidden="0" w:uiPriority="65" w:unhideWhenUsed="0"/>
-    <w:lsdException w:name="Medium List 2 Accent 6" w:semiHidden="0" w:uiPriority="66" w:unhideWhenUsed="0"/>
-    <w:lsdException w:name="Medium Grid 1 Accent 6" w:semiHidden="0" w:uiPriority="67" w:unhideWhenUsed="0"/>
-    <w:lsdException w:name="Medium Grid 2 Accent 6" w:semiHidden="0" w:uiPriority="68" w:unhideWhenUsed="0"/>
-    <w:lsdException w:name="Medium Grid 3 Accent 6" w:semiHidden="0" w:uiPriority="69" w:unhideWhenUsed="0"/>
-    <w:lsdException w:name="Dark List Accent 6" w:semiHidden="0" w:uiPriority="70" w:unhideWhenUsed="0"/>
-    <w:lsdException w:name="Colorful Shading Accent 6" w:semiHidden="0" w:uiPriority="71" w:unhideWhenUsed="0"/>
-    <w:lsdException w:name="Colorful List Accent 6" w:semiHidden="0" w:uiPriority="72" w:unhideWhenUsed="0"/>
-    <w:lsdException w:name="Colorful Grid Accent 6" w:semiHidden="0" w:uiPriority="73" w:unhideWhenUsed="0"/>
-    <w:lsdException w:name="Subtle Emphasis" w:semiHidden="0" w:uiPriority="19" w:unhideWhenUsed="0" w:qFormat="1"/>
-    <w:lsdException w:name="Intense Emphasis" w:semiHidden="0" w:uiPriority="21" w:unhideWhenUsed="0" w:qFormat="1"/>
-    <w:lsdException w:name="Subtle Reference" w:semiHidden="0" w:uiPriority="31" w:unhideWhenUsed="0" w:qFormat="1"/>
-    <w:lsdException w:name="Intense Reference" w:semiHidden="0" w:uiPriority="32" w:unhideWhenUsed="0" w:qFormat="1"/>
-    <w:lsdException w:name="Book Title" w:semiHidden="0" w:uiPriority="33" w:unhideWhenUsed="0" w:qFormat="1"/>
-    <w:lsdException w:name="Bibliography" w:uiPriority="37"/>
-    <w:lsdException w:name="TOC Heading" w:uiPriority="39" w:qFormat="1"/>
-  </w:latentStyles>
-  <w:style w:type="paragraph" w:default="1" w:styleId="Normal">
-    <w:name w:val="Normal"/>
-    <w:qFormat/>
-  </w:style>
-  <w:style w:type="character" w:default="1" w:styleId="DefaultParagraphFont">
-    <w:name w:val="Default Paragraph Font"/>
-    <w:uiPriority w:val="1"/>
-    <w:semiHidden/>
-    <w:unhideWhenUsed/>
-  </w:style>
-  <w:style w:type="table" w:default="1" w:styleId="TableNormal">
-    <w:name w:val="Normal Table"/>
-    <w:uiPriority w:val="99"/>
-    <w:semiHidden/>
-    <w:unhideWhenUsed/>
-    <w:tblPr>
-      <w:tblInd w:w="0" w:type="dxa"/>
-      <w:tblCellMar>
-        <w:top w:w="0" w:type="dxa"/>
-        <w:left w:w="108" w:type="dxa"/>
-        <w:bottom w:w="0" w:type="dxa"/>
-        <w:right w:w="108" w:type="dxa"/>
-      </w:tblCellMar>
-    </w:tblPr>
-  </w:style>
-  <w:style w:type="numbering" w:default="1" w:styleId="NoList">
-    <w:name w:val="No List"/>
-    <w:uiPriority w:val="99"/>
-    <w:semiHidden/>
-    <w:unhideWhenUsed/>
-  </w:style>
-  <w:style w:type="paragraph" w:customStyle="1" w:styleId="85D34F0A575342A4AD2D2F1CB3F04838">
-    <w:name w:val="85D34F0A575342A4AD2D2F1CB3F04838"/>
-    <w:rsid w:val="00545BBB"/>
-  </w:style>
-  <w:style w:type="paragraph" w:customStyle="1" w:styleId="BCFA63E3F0DD48E0A4489AFF8EE0EA3E">
-    <w:name w:val="BCFA63E3F0DD48E0A4489AFF8EE0EA3E"/>
-    <w:rsid w:val="00545BBB"/>
-  </w:style>
-  <w:style w:type="paragraph" w:customStyle="1" w:styleId="8F68CB017E9E40C6B2E8461B3C7D7B3C">
-    <w:name w:val="8F68CB017E9E40C6B2E8461B3C7D7B3C"/>
-    <w:rsid w:val="00545BBB"/>
+  <w:style w:type="character" w:customStyle="1" w:styleId="Heading3Char">
+    <w:name w:val="Heading 3 Char"/>
+    <w:basedOn w:val="DefaultParagraphFont"/>
+    <w:link w:val="Heading3"/>
+    <w:uiPriority w:val="9"/>
+    <w:rsid w:val="00DA1367"/>
+    <w:rPr>
+      <w:rFonts w:asciiTheme="majorHAnsi" w:eastAsiaTheme="majorEastAsia" w:hAnsiTheme="majorHAnsi" w:cstheme="majorBidi"/>
+      <w:b/>
+      <w:bCs/>
+      <w:color w:val="4F81BD" w:themeColor="accent1"/>
+    </w:rPr>
   </w:style>
 </w:styles>
-</file>
-
-<file path=word/glossary/stylesWithEffects.xml><?xml version="1.0" encoding="utf-8"?>
-<w:styles xmlns:wpc="http://schemas.microsoft.com/office/word/2010/wordprocessingCanvas" xmlns:mc="http://schemas.openxmlformats.org/markup-compatibility/2006" xmlns:o="urn:schemas-microsoft-com:office:office" xmlns:r="http://schemas.openxmlformats.org/officeDocument/2006/relationships" xmlns:m="http://schemas.openxmlformats.org/officeDocument/2006/math" xmlns:v="urn:schemas-microsoft-com:vml" xmlns:wp14="http://schemas.microsoft.com/office/word/2010/wordprocessingDrawing" xmlns:wp="http://schemas.openxmlformats.org/drawingml/2006/wordprocessingDrawing" xmlns:w10="urn:schemas-microsoft-com:office:word" xmlns:w="http://schemas.openxmlformats.org/wordprocessingml/2006/main" xmlns:w14="http://schemas.microsoft.com/office/word/2010/wordml" xmlns:wpg="http://schemas.microsoft.com/office/word/2010/wordprocessingGroup" xmlns:wpi="http://schemas.microsoft.com/office/word/2010/wordprocessingInk" xmlns:wne="http://schemas.microsoft.com/office/word/2006/wordml" xmlns:wps="http://schemas.microsoft.com/office/word/2010/wordprocessingShape" mc:Ignorable="w14 wp14">
-  <w:docDefaults>
-    <w:rPrDefault>
-      <w:rPr>
-        <w:rFonts w:asciiTheme="minorHAnsi" w:eastAsiaTheme="minorEastAsia" w:hAnsiTheme="minorHAnsi" w:cstheme="minorBidi"/>
-        <w:sz w:val="22"/>
-        <w:szCs w:val="22"/>
-        <w:lang w:val="en-US" w:eastAsia="en-US" w:bidi="ar-SA"/>
-      </w:rPr>
-    </w:rPrDefault>
-    <w:pPrDefault>
-      <w:pPr>
-        <w:spacing w:after="200" w:line="276" w:lineRule="auto"/>
-      </w:pPr>
-    </w:pPrDefault>
-  </w:docDefaults>
-  <w:latentStyles w:defLockedState="0" w:defUIPriority="99" w:defSemiHidden="1" w:defUnhideWhenUsed="1" w:defQFormat="0" w:count="267">
-    <w:lsdException w:name="Normal" w:semiHidden="0" w:uiPriority="0" w:unhideWhenUsed="0" w:qFormat="1"/>
-    <w:lsdException w:name="heading 1" w:semiHidden="0" w:uiPriority="9" w:unhideWhenUsed="0" w:qFormat="1"/>
-    <w:lsdException w:name="heading 2" w:uiPriority="9" w:qFormat="1"/>
-    <w:lsdException w:name="heading 3" w:uiPriority="9" w:qFormat="1"/>
-    <w:lsdException w:name="heading 4" w:uiPriority="9" w:qFormat="1"/>
-    <w:lsdException w:name="heading 5" w:uiPriority="9" w:qFormat="1"/>
-    <w:lsdException w:name="heading 6" w:uiPriority="9" w:qFormat="1"/>
-    <w:lsdException w:name="heading 7" w:uiPriority="9" w:qFormat="1"/>
-    <w:lsdException w:name="heading 8" w:uiPriority="9" w:qFormat="1"/>
-    <w:lsdException w:name="heading 9" w:uiPriority="9" w:qFormat="1"/>
-    <w:lsdException w:name="toc 1" w:uiPriority="39"/>
-    <w:lsdException w:name="toc 2" w:uiPriority="39"/>
-    <w:lsdException w:name="toc 3" w:uiPriority="39"/>
-    <w:lsdException w:name="toc 4" w:uiPriority="39"/>
-    <w:lsdException w:name="toc 5" w:uiPriority="39"/>
-    <w:lsdException w:name="toc 6" w:uiPriority="39"/>
-    <w:lsdException w:name="toc 7" w:uiPriority="39"/>
-    <w:lsdException w:name="toc 8" w:uiPriority="39"/>
-    <w:lsdException w:name="toc 9" w:uiPriority="39"/>
-    <w:lsdException w:name="caption" w:uiPriority="35" w:qFormat="1"/>
-    <w:lsdException w:name="Title" w:semiHidden="0" w:uiPriority="10" w:unhideWhenUsed="0" w:qFormat="1"/>
-    <w:lsdException w:name="Default Paragraph Font" w:uiPriority="1"/>
-    <w:lsdException w:name="Subtitle" w:semiHidden="0" w:uiPriority="11" w:unhideWhenUsed="0" w:qFormat="1"/>
-    <w:lsdException w:name="Strong" w:semiHidden="0" w:uiPriority="22" w:unhideWhenUsed="0" w:qFormat="1"/>
-    <w:lsdException w:name="Emphasis" w:semiHidden="0" w:uiPriority="20" w:unhideWhenUsed="0" w:qFormat="1"/>
-    <w:lsdException w:name="Table Grid" w:semiHidden="0" w:uiPriority="59" w:unhideWhenUsed="0"/>
-    <w:lsdException w:name="Placeholder Text" w:unhideWhenUsed="0"/>
-    <w:lsdException w:name="No Spacing" w:semiHidden="0" w:uiPriority="1" w:unhideWhenUsed="0" w:qFormat="1"/>
-    <w:lsdException w:name="Light Shading" w:semiHidden="0" w:uiPriority="60" w:unhideWhenUsed="0"/>
-    <w:lsdException w:name="Light List" w:semiHidden="0" w:uiPriority="61" w:unhideWhenUsed="0"/>
-    <w:lsdException w:name="Light Grid" w:semiHidden="0" w:uiPriority="62" w:unhideWhenUsed="0"/>
-    <w:lsdException w:name="Medium Shading 1" w:semiHidden="0" w:uiPriority="63" w:unhideWhenUsed="0"/>
-    <w:lsdException w:name="Medium Shading 2" w:semiHidden="0" w:uiPriority="64" w:unhideWhenUsed="0"/>
-    <w:lsdException w:name="Medium List 1" w:semiHidden="0" w:uiPriority="65" w:unhideWhenUsed="0"/>
-    <w:lsdException w:name="Medium List 2" w:semiHidden="0" w:uiPriority="66" w:unhideWhenUsed="0"/>
-    <w:lsdException w:name="Medium Grid 1" w:semiHidden="0" w:uiPriority="67" w:unhideWhenUsed="0"/>
-    <w:lsdException w:name="Medium Grid 2" w:semiHidden="0" w:uiPriority="68" w:unhideWhenUsed="0"/>
-    <w:lsdException w:name="Medium Grid 3" w:semiHidden="0" w:uiPriority="69" w:unhideWhenUsed="0"/>
-    <w:lsdException w:name="Dark List" w:semiHidden="0" w:uiPriority="70" w:unhideWhenUsed="0"/>
-    <w:lsdException w:name="Colorful Shading" w:semiHidden="0" w:uiPriority="71" w:unhideWhenUsed="0"/>
-    <w:lsdException w:name="Colorful List" w:semiHidden="0" w:uiPriority="72" w:unhideWhenUsed="0"/>
-    <w:lsdException w:name="Colorful Grid" w:semiHidden="0" w:uiPriority="73" w:unhideWhenUsed="0"/>
-    <w:lsdException w:name="Light Shading Accent 1" w:semiHidden="0" w:uiPriority="60" w:unhideWhenUsed="0"/>
-    <w:lsdException w:name="Light List Accent 1" w:semiHidden="0" w:uiPriority="61" w:unhideWhenUsed="0"/>
-    <w:lsdException w:name="Light Grid Accent 1" w:semiHidden="0" w:uiPriority="62" w:unhideWhenUsed="0"/>
-    <w:lsdException w:name="Medium Shading 1 Accent 1" w:semiHidden="0" w:uiPriority="63" w:unhideWhenUsed="0"/>
-    <w:lsdException w:name="Medium Shading 2 Accent 1" w:semiHidden="0" w:uiPriority="64" w:unhideWhenUsed="0"/>
-    <w:lsdException w:name="Medium List 1 Accent 1" w:semiHidden="0" w:uiPriority="65" w:unhideWhenUsed="0"/>
-    <w:lsdException w:name="Revision" w:unhideWhenUsed="0"/>
-    <w:lsdException w:name="List Paragraph" w:semiHidden="0" w:uiPriority="34" w:unhideWhenUsed="0" w:qFormat="1"/>
-    <w:lsdException w:name="Quote" w:semiHidden="0" w:uiPriority="29" w:unhideWhenUsed="0" w:qFormat="1"/>
-    <w:lsdException w:name="Intense Quote" w:semiHidden="0" w:uiPriority="30" w:unhideWhenUsed="0" w:qFormat="1"/>
-    <w:lsdException w:name="Medium List 2 Accent 1" w:semiHidden="0" w:uiPriority="66" w:unhideWhenUsed="0"/>
-    <w:lsdException w:name="Medium Grid 1 Accent 1" w:semiHidden="0" w:uiPriority="67" w:unhideWhenUsed="0"/>
-    <w:lsdException w:name="Medium Grid 2 Accent 1" w:semiHidden="0" w:uiPriority="68" w:unhideWhenUsed="0"/>
-    <w:lsdException w:name="Medium Grid 3 Accent 1" w:semiHidden="0" w:uiPriority="69" w:unhideWhenUsed="0"/>
-    <w:lsdException w:name="Dark List Accent 1" w:semiHidden="0" w:uiPriority="70" w:unhideWhenUsed="0"/>
-    <w:lsdException w:name="Colorful Shading Accent 1" w:semiHidden="0" w:uiPriority="71" w:unhideWhenUsed="0"/>
-    <w:lsdException w:name="Colorful List Accent 1" w:semiHidden="0" w:uiPriority="72" w:unhideWhenUsed="0"/>
-    <w:lsdException w:name="Colorful Grid Accent 1" w:semiHidden="0" w:uiPriority="73" w:unhideWhenUsed="0"/>
-    <w:lsdException w:name="Light Shading Accent 2" w:semiHidden="0" w:uiPriority="60" w:unhideWhenUsed="0"/>
-    <w:lsdException w:name="Light List Accent 2" w:semiHidden="0" w:uiPriority="61" w:unhideWhenUsed="0"/>
-    <w:lsdException w:name="Light Grid Accent 2" w:semiHidden="0" w:uiPriority="62" w:unhideWhenUsed="0"/>
-    <w:lsdException w:name="Medium Shading 1 Accent 2" w:semiHidden="0" w:uiPriority="63" w:unhideWhenUsed="0"/>
-    <w:lsdException w:name="Medium Shading 2 Accent 2" w:semiHidden="0" w:uiPriority="64" w:unhideWhenUsed="0"/>
-    <w:lsdException w:name="Medium List 1 Accent 2" w:semiHidden="0" w:uiPriority="65" w:unhideWhenUsed="0"/>
-    <w:lsdException w:name="Medium List 2 Accent 2" w:semiHidden="0" w:uiPriority="66" w:unhideWhenUsed="0"/>
-    <w:lsdException w:name="Medium Grid 1 Accent 2" w:semiHidden="0" w:uiPriority="67" w:unhideWhenUsed="0"/>
-    <w:lsdException w:name="Medium Grid 2 Accent 2" w:semiHidden="0" w:uiPriority="68" w:unhideWhenUsed="0"/>
-    <w:lsdException w:name="Medium Grid 3 Accent 2" w:semiHidden="0" w:uiPriority="69" w:unhideWhenUsed="0"/>
-    <w:lsdException w:name="Dark List Accent 2" w:semiHidden="0" w:uiPriority="70" w:unhideWhenUsed="0"/>
-    <w:lsdException w:name="Colorful Shading Accent 2" w:semiHidden="0" w:uiPriority="71" w:unhideWhenUsed="0"/>
-    <w:lsdException w:name="Colorful List Accent 2" w:semiHidden="0" w:uiPriority="72" w:unhideWhenUsed="0"/>
-    <w:lsdException w:name="Colorful Grid Accent 2" w:semiHidden="0" w:uiPriority="73" w:unhideWhenUsed="0"/>
-    <w:lsdException w:name="Light Shading Accent 3" w:semiHidden="0" w:uiPriority="60" w:unhideWhenUsed="0"/>
-    <w:lsdException w:name="Light List Accent 3" w:semiHidden="0" w:uiPriority="61" w:unhideWhenUsed="0"/>
-    <w:lsdException w:name="Light Grid Accent 3" w:semiHidden="0" w:uiPriority="62" w:unhideWhenUsed="0"/>
-    <w:lsdException w:name="Medium Shading 1 Accent 3" w:semiHidden="0" w:uiPriority="63" w:unhideWhenUsed="0"/>
-    <w:lsdException w:name="Medium Shading 2 Accent 3" w:semiHidden="0" w:uiPriority="64" w:unhideWhenUsed="0"/>
-    <w:lsdException w:name="Medium List 1 Accent 3" w:semiHidden="0" w:uiPriority="65" w:unhideWhenUsed="0"/>
-    <w:lsdException w:name="Medium List 2 Accent 3" w:semiHidden="0" w:uiPriority="66" w:unhideWhenUsed="0"/>
-    <w:lsdException w:name="Medium Grid 1 Accent 3" w:semiHidden="0" w:uiPriority="67" w:unhideWhenUsed="0"/>
-    <w:lsdException w:name="Medium Grid 2 Accent 3" w:semiHidden="0" w:uiPriority="68" w:unhideWhenUsed="0"/>
-    <w:lsdException w:name="Medium Grid 3 Accent 3" w:semiHidden="0" w:uiPriority="69" w:unhideWhenUsed="0"/>
-    <w:lsdException w:name="Dark List Accent 3" w:semiHidden="0" w:uiPriority="70" w:unhideWhenUsed="0"/>
-    <w:lsdException w:name="Colorful Shading Accent 3" w:semiHidden="0" w:uiPriority="71" w:unhideWhenUsed="0"/>
-    <w:lsdException w:name="Colorful List Accent 3" w:semiHidden="0" w:uiPriority="72" w:unhideWhenUsed="0"/>
-    <w:lsdException w:name="Colorful Grid Accent 3" w:semiHidden="0" w:uiPriority="73" w:unhideWhenUsed="0"/>
-    <w:lsdException w:name="Light Shading Accent 4" w:semiHidden="0" w:uiPriority="60" w:unhideWhenUsed="0"/>
-    <w:lsdException w:name="Light List Accent 4" w:semiHidden="0" w:uiPriority="61" w:unhideWhenUsed="0"/>
-    <w:lsdException w:name="Light Grid Accent 4" w:semiHidden="0" w:uiPriority="62" w:unhideWhenUsed="0"/>
-    <w:lsdException w:name="Medium Shading 1 Accent 4" w:semiHidden="0" w:uiPriority="63" w:unhideWhenUsed="0"/>
-    <w:lsdException w:name="Medium Shading 2 Accent 4" w:semiHidden="0" w:uiPriority="64" w:unhideWhenUsed="0"/>
-    <w:lsdException w:name="Medium List 1 Accent 4" w:semiHidden="0" w:uiPriority="65" w:unhideWhenUsed="0"/>
-    <w:lsdException w:name="Medium List 2 Accent 4" w:semiHidden="0" w:uiPriority="66" w:unhideWhenUsed="0"/>
-    <w:lsdException w:name="Medium Grid 1 Accent 4" w:semiHidden="0" w:uiPriority="67" w:unhideWhenUsed="0"/>
-    <w:lsdException w:name="Medium Grid 2 Accent 4" w:semiHidden="0" w:uiPriority="68" w:unhideWhenUsed="0"/>
-    <w:lsdException w:name="Medium Grid 3 Accent 4" w:semiHidden="0" w:uiPriority="69" w:unhideWhenUsed="0"/>
-    <w:lsdException w:name="Dark List Accent 4" w:semiHidden="0" w:uiPriority="70" w:unhideWhenUsed="0"/>
-    <w:lsdException w:name="Colorful Shading Accent 4" w:semiHidden="0" w:uiPriority="71" w:unhideWhenUsed="0"/>
-    <w:lsdException w:name="Colorful List Accent 4" w:semiHidden="0" w:uiPriority="72" w:unhideWhenUsed="0"/>
-    <w:lsdException w:name="Colorful Grid Accent 4" w:semiHidden="0" w:uiPriority="73" w:unhideWhenUsed="0"/>
-    <w:lsdException w:name="Light Shading Accent 5" w:semiHidden="0" w:uiPriority="60" w:unhideWhenUsed="0"/>
-    <w:lsdException w:name="Light List Accent 5" w:semiHidden="0" w:uiPriority="61" w:unhideWhenUsed="0"/>
-    <w:lsdException w:name="Light Grid Accent 5" w:semiHidden="0" w:uiPriority="62" w:unhideWhenUsed="0"/>
-    <w:lsdException w:name="Medium Shading 1 Accent 5" w:semiHidden="0" w:uiPriority="63" w:unhideWhenUsed="0"/>
-    <w:lsdException w:name="Medium Shading 2 Accent 5" w:semiHidden="0" w:uiPriority="64" w:unhideWhenUsed="0"/>
-    <w:lsdException w:name="Medium List 1 Accent 5" w:semiHidden="0" w:uiPriority="65" w:unhideWhenUsed="0"/>
-    <w:lsdException w:name="Medium List 2 Accent 5" w:semiHidden="0" w:uiPriority="66" w:unhideWhenUsed="0"/>
-    <w:lsdException w:name="Medium Grid 1 Accent 5" w:semiHidden="0" w:uiPriority="67" w:unhideWhenUsed="0"/>
-    <w:lsdException w:name="Medium Grid 2 Accent 5" w:semiHidden="0" w:uiPriority="68" w:unhideWhenUsed="0"/>
-    <w:lsdException w:name="Medium Grid 3 Accent 5" w:semiHidden="0" w:uiPriority="69" w:unhideWhenUsed="0"/>
-    <w:lsdException w:name="Dark List Accent 5" w:semiHidden="0" w:uiPriority="70" w:unhideWhenUsed="0"/>
-    <w:lsdException w:name="Colorful Shading Accent 5" w:semiHidden="0" w:uiPriority="71" w:unhideWhenUsed="0"/>
-    <w:lsdException w:name="Colorful List Accent 5" w:semiHidden="0" w:uiPriority="72" w:unhideWhenUsed="0"/>
-    <w:lsdException w:name="Colorful Grid Accent 5" w:semiHidden="0" w:uiPriority="73" w:unhideWhenUsed="0"/>
-    <w:lsdException w:name="Light Shading Accent 6" w:semiHidden="0" w:uiPriority="60" w:unhideWhenUsed="0"/>
-    <w:lsdException w:name="Light List Accent 6" w:semiHidden="0" w:uiPriority="61" w:unhideWhenUsed="0"/>
-    <w:lsdException w:name="Light Grid Accent 6" w:semiHidden="0" w:uiPriority="62" w:unhideWhenUsed="0"/>
-    <w:lsdException w:name="Medium Shading 1 Accent 6" w:semiHidden="0" w:uiPriority="63" w:unhideWhenUsed="0"/>
-    <w:lsdException w:name="Medium Shading 2 Accent 6" w:semiHidden="0" w:uiPriority="64" w:unhideWhenUsed="0"/>
-    <w:lsdException w:name="Medium List 1 Accent 6" w:semiHidden="0" w:uiPriority="65" w:unhideWhenUsed="0"/>
-    <w:lsdException w:name="Medium List 2 Accent 6" w:semiHidden="0" w:uiPriority="66" w:unhideWhenUsed="0"/>
-    <w:lsdException w:name="Medium Grid 1 Accent 6" w:semiHidden="0" w:uiPriority="67" w:unhideWhenUsed="0"/>
-    <w:lsdException w:name="Medium Grid 2 Accent 6" w:semiHidden="0" w:uiPriority="68" w:unhideWhenUsed="0"/>
-    <w:lsdException w:name="Medium Grid 3 Accent 6" w:semiHidden="0" w:uiPriority="69" w:unhideWhenUsed="0"/>
-    <w:lsdException w:name="Dark List Accent 6" w:semiHidden="0" w:uiPriority="70" w:unhideWhenUsed="0"/>
-    <w:lsdException w:name="Colorful Shading Accent 6" w:semiHidden="0" w:uiPriority="71" w:unhideWhenUsed="0"/>
-    <w:lsdException w:name="Colorful List Accent 6" w:semiHidden="0" w:uiPriority="72" w:unhideWhenUsed="0"/>
-    <w:lsdException w:name="Colorful Grid Accent 6" w:semiHidden="0" w:uiPriority="73" w:unhideWhenUsed="0"/>
-    <w:lsdException w:name="Subtle Emphasis" w:semiHidden="0" w:uiPriority="19" w:unhideWhenUsed="0" w:qFormat="1"/>
-    <w:lsdException w:name="Intense Emphasis" w:semiHidden="0" w:uiPriority="21" w:unhideWhenUsed="0" w:qFormat="1"/>
-    <w:lsdException w:name="Subtle Reference" w:semiHidden="0" w:uiPriority="31" w:unhideWhenUsed="0" w:qFormat="1"/>
-    <w:lsdException w:name="Intense Reference" w:semiHidden="0" w:uiPriority="32" w:unhideWhenUsed="0" w:qFormat="1"/>
-    <w:lsdException w:name="Book Title" w:semiHidden="0" w:uiPriority="33" w:unhideWhenUsed="0" w:qFormat="1"/>
-    <w:lsdException w:name="Bibliography" w:uiPriority="37"/>
-    <w:lsdException w:name="TOC Heading" w:uiPriority="39" w:qFormat="1"/>
-  </w:latentStyles>
-  <w:style w:type="paragraph" w:default="1" w:styleId="Normal">
-    <w:name w:val="Normal"/>
-    <w:qFormat/>
-  </w:style>
-  <w:style w:type="character" w:default="1" w:styleId="DefaultParagraphFont">
-    <w:name w:val="Default Paragraph Font"/>
-    <w:uiPriority w:val="1"/>
-    <w:semiHidden/>
-    <w:unhideWhenUsed/>
-  </w:style>
-  <w:style w:type="table" w:default="1" w:styleId="TableNormal">
-    <w:name w:val="Normal Table"/>
-    <w:uiPriority w:val="99"/>
-    <w:semiHidden/>
-    <w:unhideWhenUsed/>
-    <w:tblPr>
-      <w:tblInd w:w="0" w:type="dxa"/>
-      <w:tblCellMar>
-        <w:top w:w="0" w:type="dxa"/>
-        <w:left w:w="108" w:type="dxa"/>
-        <w:bottom w:w="0" w:type="dxa"/>
-        <w:right w:w="108" w:type="dxa"/>
-      </w:tblCellMar>
-    </w:tblPr>
-  </w:style>
-  <w:style w:type="numbering" w:default="1" w:styleId="NoList">
-    <w:name w:val="No List"/>
-    <w:uiPriority w:val="99"/>
-    <w:semiHidden/>
-    <w:unhideWhenUsed/>
-  </w:style>
-  <w:style w:type="paragraph" w:customStyle="1" w:styleId="85D34F0A575342A4AD2D2F1CB3F04838">
-    <w:name w:val="85D34F0A575342A4AD2D2F1CB3F04838"/>
-    <w:rsid w:val="00545BBB"/>
-  </w:style>
-  <w:style w:type="paragraph" w:customStyle="1" w:styleId="BCFA63E3F0DD48E0A4489AFF8EE0EA3E">
-    <w:name w:val="BCFA63E3F0DD48E0A4489AFF8EE0EA3E"/>
-    <w:rsid w:val="00545BBB"/>
-  </w:style>
-  <w:style w:type="paragraph" w:customStyle="1" w:styleId="8F68CB017E9E40C6B2E8461B3C7D7B3C">
-    <w:name w:val="8F68CB017E9E40C6B2E8461B3C7D7B3C"/>
-    <w:rsid w:val="00545BBB"/>
-  </w:style>
-</w:styles>
-</file>
-
-<file path=word/glossary/webSettings.xml><?xml version="1.0" encoding="utf-8"?>
-<w:webSettings xmlns:mc="http://schemas.openxmlformats.org/markup-compatibility/2006" xmlns:r="http://schemas.openxmlformats.org/officeDocument/2006/relationships" xmlns:w="http://schemas.openxmlformats.org/wordprocessingml/2006/main" xmlns:w14="http://schemas.microsoft.com/office/word/2010/wordml" mc:Ignorable="w14">
-  <w:optimizeForBrowser/>
-  <w:allowPNG/>
-</w:webSettings>
 </file>
 
 <file path=word/theme/theme1.xml><?xml version="1.0" encoding="utf-8"?>
@@ -4073,7 +5377,7 @@
 </file>
 
 <file path=customXml/itemProps1.xml><?xml version="1.0" encoding="utf-8"?>
-<ds:datastoreItem xmlns:ds="http://schemas.openxmlformats.org/officeDocument/2006/customXml" ds:itemID="{53812C1F-77ED-4B75-B54F-4B27D0DDC100}">
+<ds:datastoreItem xmlns:ds="http://schemas.openxmlformats.org/officeDocument/2006/customXml" ds:itemID="{D9B5C6EC-B4B8-4354-896E-7F7DEAD797DB}">
   <ds:schemaRefs>
     <ds:schemaRef ds:uri="http://schemas.openxmlformats.org/officeDocument/2006/bibliography"/>
   </ds:schemaRefs>

</xml_diff>

<commit_message>
Dodat i pdf za dokumentaciju
</commit_message>
<xml_diff>
--- a/Architecture/Architecture design.docx
+++ b/Architecture/Architecture design.docx
@@ -11,14 +11,174 @@
           <w:lang w:val="sr-Latn-RS"/>
         </w:rPr>
       </w:pPr>
-      <w:r>
+    </w:p>
+    <w:p>
+      <w:pPr>
+        <w:jc w:val="center"/>
         <w:rPr>
           <w:sz w:val="32"/>
           <w:szCs w:val="32"/>
           <w:lang w:val="sr-Latn-RS"/>
         </w:rPr>
-        <w:t>Dokumentacija</w:t>
-      </w:r>
+      </w:pPr>
+    </w:p>
+    <w:p>
+      <w:pPr>
+        <w:jc w:val="center"/>
+        <w:rPr>
+          <w:sz w:val="32"/>
+          <w:szCs w:val="32"/>
+          <w:lang w:val="sr-Latn-RS"/>
+        </w:rPr>
+      </w:pPr>
+    </w:p>
+    <w:p>
+      <w:pPr>
+        <w:jc w:val="center"/>
+        <w:rPr>
+          <w:sz w:val="32"/>
+          <w:szCs w:val="32"/>
+          <w:lang w:val="sr-Latn-RS"/>
+        </w:rPr>
+      </w:pPr>
+    </w:p>
+    <w:p>
+      <w:pPr>
+        <w:jc w:val="center"/>
+        <w:rPr>
+          <w:sz w:val="32"/>
+          <w:szCs w:val="32"/>
+          <w:lang w:val="sr-Latn-RS"/>
+        </w:rPr>
+      </w:pPr>
+    </w:p>
+    <w:p>
+      <w:pPr>
+        <w:jc w:val="center"/>
+        <w:rPr>
+          <w:sz w:val="32"/>
+          <w:szCs w:val="32"/>
+          <w:lang w:val="sr-Latn-RS"/>
+        </w:rPr>
+      </w:pPr>
+    </w:p>
+    <w:p>
+      <w:pPr>
+        <w:jc w:val="center"/>
+        <w:rPr>
+          <w:sz w:val="32"/>
+          <w:szCs w:val="32"/>
+          <w:lang w:val="sr-Latn-RS"/>
+        </w:rPr>
+      </w:pPr>
+    </w:p>
+    <w:p>
+      <w:pPr>
+        <w:pStyle w:val="TOCHeading"/>
+        <w:rPr>
+          <w:sz w:val="80"/>
+          <w:szCs w:val="80"/>
+          <w:lang w:val="sr-Latn-RS"/>
+        </w:rPr>
+      </w:pPr>
+      <w:r>
+        <w:rPr>
+          <w:sz w:val="80"/>
+          <w:szCs w:val="80"/>
+          <w:lang w:val="sr-Latn-RS"/>
+        </w:rPr>
+        <w:t>MACROP - Manageable and Collaborative Resources Of Project</w:t>
+      </w:r>
+    </w:p>
+    <w:p>
+      <w:pPr>
+        <w:jc w:val="center"/>
+        <w:rPr>
+          <w:sz w:val="32"/>
+          <w:szCs w:val="32"/>
+          <w:lang w:val="sr-Latn-RS"/>
+        </w:rPr>
+      </w:pPr>
+    </w:p>
+    <w:p>
+      <w:pPr>
+        <w:jc w:val="center"/>
+        <w:rPr>
+          <w:sz w:val="32"/>
+          <w:szCs w:val="32"/>
+          <w:lang w:val="sr-Latn-RS"/>
+        </w:rPr>
+      </w:pPr>
+    </w:p>
+    <w:p>
+      <w:pPr>
+        <w:jc w:val="center"/>
+        <w:rPr>
+          <w:sz w:val="32"/>
+          <w:szCs w:val="32"/>
+          <w:lang w:val="sr-Latn-RS"/>
+        </w:rPr>
+      </w:pPr>
+    </w:p>
+    <w:p>
+      <w:pPr>
+        <w:jc w:val="center"/>
+        <w:rPr>
+          <w:sz w:val="32"/>
+          <w:szCs w:val="32"/>
+          <w:lang w:val="sr-Latn-RS"/>
+        </w:rPr>
+      </w:pPr>
+    </w:p>
+    <w:p>
+      <w:pPr>
+        <w:jc w:val="center"/>
+        <w:rPr>
+          <w:sz w:val="32"/>
+          <w:szCs w:val="32"/>
+          <w:lang w:val="sr-Latn-RS"/>
+        </w:rPr>
+      </w:pPr>
+    </w:p>
+    <w:p>
+      <w:pPr>
+        <w:jc w:val="center"/>
+        <w:rPr>
+          <w:sz w:val="32"/>
+          <w:szCs w:val="32"/>
+          <w:lang w:val="sr-Latn-RS"/>
+        </w:rPr>
+      </w:pPr>
+    </w:p>
+    <w:p>
+      <w:pPr>
+        <w:jc w:val="center"/>
+        <w:rPr>
+          <w:sz w:val="32"/>
+          <w:szCs w:val="32"/>
+          <w:lang w:val="sr-Latn-RS"/>
+        </w:rPr>
+      </w:pPr>
+    </w:p>
+    <w:p>
+      <w:pPr>
+        <w:jc w:val="center"/>
+        <w:rPr>
+          <w:sz w:val="32"/>
+          <w:szCs w:val="32"/>
+          <w:lang w:val="sr-Latn-RS"/>
+        </w:rPr>
+      </w:pPr>
+    </w:p>
+    <w:p>
+      <w:pPr>
+        <w:jc w:val="center"/>
+        <w:rPr>
+          <w:sz w:val="32"/>
+          <w:szCs w:val="32"/>
+          <w:lang w:val="sr-Latn-RS"/>
+        </w:rPr>
+      </w:pPr>
     </w:p>
     <w:p>
       <w:pPr>
@@ -64,7 +224,7 @@
             <w:rPr>
               <w:lang w:val="sr-Latn-RS"/>
             </w:rPr>
-            <w:t>MACROP - Manageable and Collaborative Resources Of Project</w:t>
+            <w:t>Sadržaj</w:t>
           </w:r>
         </w:p>
         <w:p>
@@ -109,7 +269,7 @@
             </w:rPr>
             <w:fldChar w:fldCharType="separate"/>
           </w:r>
-          <w:hyperlink w:anchor="_Toc500312687" w:history="1">
+          <w:hyperlink w:anchor="_Toc500318857" w:history="1">
             <w:r>
               <w:rPr>
                 <w:rStyle w:val="Hyperlink"/>
@@ -137,7 +297,7 @@
                 <w:noProof/>
                 <w:webHidden/>
               </w:rPr>
-              <w:instrText xml:space="preserve"> PAGEREF _Toc500312687 \h </w:instrText>
+              <w:instrText xml:space="preserve"> PAGEREF _Toc500318857 \h </w:instrText>
             </w:r>
             <w:r>
               <w:rPr>
@@ -157,7 +317,7 @@
                 <w:noProof/>
                 <w:webHidden/>
               </w:rPr>
-              <w:t>2</w:t>
+              <w:t>3</w:t>
             </w:r>
             <w:r>
               <w:rPr>
@@ -176,7 +336,7 @@
               <w:noProof/>
             </w:rPr>
           </w:pPr>
-          <w:hyperlink w:anchor="_Toc500312688" w:history="1">
+          <w:hyperlink w:anchor="_Toc500318858" w:history="1">
             <w:r>
               <w:rPr>
                 <w:rStyle w:val="Hyperlink"/>
@@ -204,7 +364,7 @@
                 <w:noProof/>
                 <w:webHidden/>
               </w:rPr>
-              <w:instrText xml:space="preserve"> PAGEREF _Toc500312688 \h </w:instrText>
+              <w:instrText xml:space="preserve"> PAGEREF _Toc500318858 \h </w:instrText>
             </w:r>
             <w:r>
               <w:rPr>
@@ -224,7 +384,7 @@
                 <w:noProof/>
                 <w:webHidden/>
               </w:rPr>
-              <w:t>2</w:t>
+              <w:t>3</w:t>
             </w:r>
             <w:r>
               <w:rPr>
@@ -246,7 +406,7 @@
               <w:noProof/>
             </w:rPr>
           </w:pPr>
-          <w:hyperlink w:anchor="_Toc500312689" w:history="1">
+          <w:hyperlink w:anchor="_Toc500318859" w:history="1">
             <w:r>
               <w:rPr>
                 <w:rStyle w:val="Hyperlink"/>
@@ -274,7 +434,7 @@
                 <w:noProof/>
                 <w:webHidden/>
               </w:rPr>
-              <w:instrText xml:space="preserve"> PAGEREF _Toc500312689 \h </w:instrText>
+              <w:instrText xml:space="preserve"> PAGEREF _Toc500318859 \h </w:instrText>
             </w:r>
             <w:r>
               <w:rPr>
@@ -294,7 +454,7 @@
                 <w:noProof/>
                 <w:webHidden/>
               </w:rPr>
-              <w:t>2</w:t>
+              <w:t>3</w:t>
             </w:r>
             <w:r>
               <w:rPr>
@@ -316,7 +476,7 @@
               <w:noProof/>
             </w:rPr>
           </w:pPr>
-          <w:hyperlink w:anchor="_Toc500312690" w:history="1">
+          <w:hyperlink w:anchor="_Toc500318860" w:history="1">
             <w:r>
               <w:rPr>
                 <w:rStyle w:val="Hyperlink"/>
@@ -344,7 +504,7 @@
                 <w:noProof/>
                 <w:webHidden/>
               </w:rPr>
-              <w:instrText xml:space="preserve"> PAGEREF _Toc500312690 \h </w:instrText>
+              <w:instrText xml:space="preserve"> PAGEREF _Toc500318860 \h </w:instrText>
             </w:r>
             <w:r>
               <w:rPr>
@@ -364,7 +524,95 @@
                 <w:noProof/>
                 <w:webHidden/>
               </w:rPr>
-              <w:t>2</w:t>
+              <w:t>3</w:t>
+            </w:r>
+            <w:r>
+              <w:rPr>
+                <w:noProof/>
+                <w:webHidden/>
+              </w:rPr>
+              <w:fldChar w:fldCharType="end"/>
+            </w:r>
+          </w:hyperlink>
+          <w:bookmarkStart w:id="0" w:name="_GoBack"/>
+          <w:bookmarkEnd w:id="0"/>
+        </w:p>
+        <w:p>
+          <w:pPr>
+            <w:pStyle w:val="TOC2"/>
+            <w:tabs>
+              <w:tab w:val="left" w:pos="660"/>
+              <w:tab w:val="right" w:leader="dot" w:pos="9350"/>
+            </w:tabs>
+            <w:rPr>
+              <w:rFonts w:eastAsiaTheme="minorEastAsia"/>
+              <w:noProof/>
+            </w:rPr>
+          </w:pPr>
+          <w:hyperlink w:anchor="_Toc500318861" w:history="1">
+            <w:r>
+              <w:rPr>
+                <w:rStyle w:val="Hyperlink"/>
+                <w:noProof/>
+                <w:lang w:val="sr-Latn-RS"/>
+              </w:rPr>
+              <w:t>1.</w:t>
+            </w:r>
+            <w:r>
+              <w:rPr>
+                <w:rFonts w:eastAsiaTheme="minorEastAsia"/>
+                <w:noProof/>
+              </w:rPr>
+              <w:tab/>
+            </w:r>
+            <w:r>
+              <w:rPr>
+                <w:rStyle w:val="Hyperlink"/>
+                <w:noProof/>
+                <w:lang w:val="sr-Latn-RS"/>
+              </w:rPr>
+              <w:t>Pristupačnost</w:t>
+            </w:r>
+            <w:r>
+              <w:rPr>
+                <w:noProof/>
+                <w:webHidden/>
+              </w:rPr>
+              <w:tab/>
+            </w:r>
+            <w:r>
+              <w:rPr>
+                <w:noProof/>
+                <w:webHidden/>
+              </w:rPr>
+              <w:fldChar w:fldCharType="begin"/>
+            </w:r>
+            <w:r>
+              <w:rPr>
+                <w:noProof/>
+                <w:webHidden/>
+              </w:rPr>
+              <w:instrText xml:space="preserve"> PAGEREF _Toc500318861 \h </w:instrText>
+            </w:r>
+            <w:r>
+              <w:rPr>
+                <w:noProof/>
+                <w:webHidden/>
+              </w:rPr>
+            </w:r>
+            <w:r>
+              <w:rPr>
+                <w:noProof/>
+                <w:webHidden/>
+              </w:rPr>
+              <w:fldChar w:fldCharType="separate"/>
+            </w:r>
+            <w:r>
+              <w:rPr>
+                <w:noProof/>
+                <w:webHidden/>
+              </w:rPr>
+              <w:t>3</w:t>
             </w:r>
             <w:r>
               <w:rPr>
@@ -387,14 +635,14 @@
               <w:noProof/>
             </w:rPr>
           </w:pPr>
-          <w:hyperlink w:anchor="_Toc500312691" w:history="1">
+          <w:hyperlink w:anchor="_Toc500318862" w:history="1">
             <w:r>
               <w:rPr>
                 <w:rStyle w:val="Hyperlink"/>
                 <w:noProof/>
                 <w:lang w:val="sr-Latn-RS"/>
               </w:rPr>
-              <w:t>1.</w:t>
+              <w:t>2.</w:t>
             </w:r>
             <w:r>
               <w:rPr>
@@ -409,7 +657,7 @@
                 <w:noProof/>
                 <w:lang w:val="sr-Latn-RS"/>
               </w:rPr>
-              <w:t>Pristupačnost</w:t>
+              <w:t>Dostupnost</w:t>
             </w:r>
             <w:r>
               <w:rPr>
@@ -430,7 +678,7 @@
                 <w:noProof/>
                 <w:webHidden/>
               </w:rPr>
-              <w:instrText xml:space="preserve"> PAGEREF _Toc500312691 \h </w:instrText>
+              <w:instrText xml:space="preserve"> PAGEREF _Toc500318862 \h </w:instrText>
             </w:r>
             <w:r>
               <w:rPr>
@@ -450,7 +698,7 @@
                 <w:noProof/>
                 <w:webHidden/>
               </w:rPr>
-              <w:t>2</w:t>
+              <w:t>3</w:t>
             </w:r>
             <w:r>
               <w:rPr>
@@ -473,14 +721,14 @@
               <w:noProof/>
             </w:rPr>
           </w:pPr>
-          <w:hyperlink w:anchor="_Toc500312692" w:history="1">
+          <w:hyperlink w:anchor="_Toc500318863" w:history="1">
             <w:r>
               <w:rPr>
                 <w:rStyle w:val="Hyperlink"/>
                 <w:noProof/>
                 <w:lang w:val="sr-Latn-RS"/>
               </w:rPr>
-              <w:t>2.</w:t>
+              <w:t>3.</w:t>
             </w:r>
             <w:r>
               <w:rPr>
@@ -495,7 +743,7 @@
                 <w:noProof/>
                 <w:lang w:val="sr-Latn-RS"/>
               </w:rPr>
-              <w:t>Dostupnost</w:t>
+              <w:t>Sigurnost</w:t>
             </w:r>
             <w:r>
               <w:rPr>
@@ -516,7 +764,7 @@
                 <w:noProof/>
                 <w:webHidden/>
               </w:rPr>
-              <w:instrText xml:space="preserve"> PAGEREF _Toc500312692 \h </w:instrText>
+              <w:instrText xml:space="preserve"> PAGEREF _Toc500318863 \h </w:instrText>
             </w:r>
             <w:r>
               <w:rPr>
@@ -536,7 +784,7 @@
                 <w:noProof/>
                 <w:webHidden/>
               </w:rPr>
-              <w:t>2</w:t>
+              <w:t>3</w:t>
             </w:r>
             <w:r>
               <w:rPr>
@@ -559,14 +807,14 @@
               <w:noProof/>
             </w:rPr>
           </w:pPr>
-          <w:hyperlink w:anchor="_Toc500312693" w:history="1">
+          <w:hyperlink w:anchor="_Toc500318864" w:history="1">
             <w:r>
               <w:rPr>
                 <w:rStyle w:val="Hyperlink"/>
                 <w:noProof/>
                 <w:lang w:val="sr-Latn-RS"/>
               </w:rPr>
-              <w:t>3.</w:t>
+              <w:t>4.</w:t>
             </w:r>
             <w:r>
               <w:rPr>
@@ -581,7 +829,7 @@
                 <w:noProof/>
                 <w:lang w:val="sr-Latn-RS"/>
               </w:rPr>
-              <w:t>Sigurnost</w:t>
+              <w:t>Preformanse</w:t>
             </w:r>
             <w:r>
               <w:rPr>
@@ -602,7 +850,7 @@
                 <w:noProof/>
                 <w:webHidden/>
               </w:rPr>
-              <w:instrText xml:space="preserve"> PAGEREF _Toc500312693 \h </w:instrText>
+              <w:instrText xml:space="preserve"> PAGEREF _Toc500318864 \h </w:instrText>
             </w:r>
             <w:r>
               <w:rPr>
@@ -622,7 +870,7 @@
                 <w:noProof/>
                 <w:webHidden/>
               </w:rPr>
-              <w:t>2</w:t>
+              <w:t>4</w:t>
             </w:r>
             <w:r>
               <w:rPr>
@@ -645,14 +893,14 @@
               <w:noProof/>
             </w:rPr>
           </w:pPr>
-          <w:hyperlink w:anchor="_Toc500312694" w:history="1">
+          <w:hyperlink w:anchor="_Toc500318865" w:history="1">
             <w:r>
               <w:rPr>
                 <w:rStyle w:val="Hyperlink"/>
                 <w:noProof/>
                 <w:lang w:val="sr-Latn-RS"/>
               </w:rPr>
-              <w:t>4.</w:t>
+              <w:t>5.</w:t>
             </w:r>
             <w:r>
               <w:rPr>
@@ -667,7 +915,7 @@
                 <w:noProof/>
                 <w:lang w:val="sr-Latn-RS"/>
               </w:rPr>
-              <w:t>Preformanse</w:t>
+              <w:t>Modifikabilnost</w:t>
             </w:r>
             <w:r>
               <w:rPr>
@@ -688,7 +936,7 @@
                 <w:noProof/>
                 <w:webHidden/>
               </w:rPr>
-              <w:instrText xml:space="preserve"> PAGEREF _Toc500312694 \h </w:instrText>
+              <w:instrText xml:space="preserve"> PAGEREF _Toc500318865 \h </w:instrText>
             </w:r>
             <w:r>
               <w:rPr>
@@ -708,7 +956,7 @@
                 <w:noProof/>
                 <w:webHidden/>
               </w:rPr>
-              <w:t>2</w:t>
+              <w:t>4</w:t>
             </w:r>
             <w:r>
               <w:rPr>
@@ -731,14 +979,14 @@
               <w:noProof/>
             </w:rPr>
           </w:pPr>
-          <w:hyperlink w:anchor="_Toc500312695" w:history="1">
+          <w:hyperlink w:anchor="_Toc500318866" w:history="1">
             <w:r>
               <w:rPr>
                 <w:rStyle w:val="Hyperlink"/>
                 <w:noProof/>
                 <w:lang w:val="sr-Latn-RS"/>
               </w:rPr>
-              <w:t>5.</w:t>
+              <w:t>6.</w:t>
             </w:r>
             <w:r>
               <w:rPr>
@@ -753,7 +1001,7 @@
                 <w:noProof/>
                 <w:lang w:val="sr-Latn-RS"/>
               </w:rPr>
-              <w:t>Modifikabilnost</w:t>
+              <w:t>Interoperabilnost</w:t>
             </w:r>
             <w:r>
               <w:rPr>
@@ -774,7 +1022,7 @@
                 <w:noProof/>
                 <w:webHidden/>
               </w:rPr>
-              <w:instrText xml:space="preserve"> PAGEREF _Toc500312695 \h </w:instrText>
+              <w:instrText xml:space="preserve"> PAGEREF _Toc500318866 \h </w:instrText>
             </w:r>
             <w:r>
               <w:rPr>
@@ -794,7 +1042,74 @@
                 <w:noProof/>
                 <w:webHidden/>
               </w:rPr>
-              <w:t>3</w:t>
+              <w:t>4</w:t>
+            </w:r>
+            <w:r>
+              <w:rPr>
+                <w:noProof/>
+                <w:webHidden/>
+              </w:rPr>
+              <w:fldChar w:fldCharType="end"/>
+            </w:r>
+          </w:hyperlink>
+        </w:p>
+        <w:p>
+          <w:pPr>
+            <w:pStyle w:val="TOC1"/>
+            <w:rPr>
+              <w:rFonts w:eastAsiaTheme="minorEastAsia"/>
+              <w:noProof/>
+            </w:rPr>
+          </w:pPr>
+          <w:hyperlink w:anchor="_Toc500318867" w:history="1">
+            <w:r>
+              <w:rPr>
+                <w:rStyle w:val="Hyperlink"/>
+                <w:noProof/>
+                <w:lang w:val="sr-Latn-RS"/>
+              </w:rPr>
+              <w:t>Arhitekturni obrasci</w:t>
+            </w:r>
+            <w:r>
+              <w:rPr>
+                <w:noProof/>
+                <w:webHidden/>
+              </w:rPr>
+              <w:tab/>
+            </w:r>
+            <w:r>
+              <w:rPr>
+                <w:noProof/>
+                <w:webHidden/>
+              </w:rPr>
+              <w:fldChar w:fldCharType="begin"/>
+            </w:r>
+            <w:r>
+              <w:rPr>
+                <w:noProof/>
+                <w:webHidden/>
+              </w:rPr>
+              <w:instrText xml:space="preserve"> PAGEREF _Toc500318867 \h </w:instrText>
+            </w:r>
+            <w:r>
+              <w:rPr>
+                <w:noProof/>
+                <w:webHidden/>
+              </w:rPr>
+            </w:r>
+            <w:r>
+              <w:rPr>
+                <w:noProof/>
+                <w:webHidden/>
+              </w:rPr>
+              <w:fldChar w:fldCharType="separate"/>
+            </w:r>
+            <w:r>
+              <w:rPr>
+                <w:noProof/>
+                <w:webHidden/>
+              </w:rPr>
+              <w:t>4</w:t>
             </w:r>
             <w:r>
               <w:rPr>
@@ -817,14 +1132,15 @@
               <w:noProof/>
             </w:rPr>
           </w:pPr>
-          <w:hyperlink w:anchor="_Toc500312696" w:history="1">
+          <w:hyperlink w:anchor="_Toc500318868" w:history="1">
             <w:r>
               <w:rPr>
                 <w:rStyle w:val="Hyperlink"/>
+                <w:rFonts w:ascii="Symbol" w:hAnsi="Symbol"/>
                 <w:noProof/>
                 <w:lang w:val="sr-Latn-RS"/>
               </w:rPr>
-              <w:t>6.</w:t>
+              <w:t></w:t>
             </w:r>
             <w:r>
               <w:rPr>
@@ -839,7 +1155,7 @@
                 <w:noProof/>
                 <w:lang w:val="sr-Latn-RS"/>
               </w:rPr>
-              <w:t>Interoperabilnost</w:t>
+              <w:t>Layerd</w:t>
             </w:r>
             <w:r>
               <w:rPr>
@@ -860,7 +1176,7 @@
                 <w:noProof/>
                 <w:webHidden/>
               </w:rPr>
-              <w:instrText xml:space="preserve"> PAGEREF _Toc500312696 \h </w:instrText>
+              <w:instrText xml:space="preserve"> PAGEREF _Toc500318868 \h </w:instrText>
             </w:r>
             <w:r>
               <w:rPr>
@@ -880,74 +1196,7 @@
                 <w:noProof/>
                 <w:webHidden/>
               </w:rPr>
-              <w:t>3</w:t>
-            </w:r>
-            <w:r>
-              <w:rPr>
-                <w:noProof/>
-                <w:webHidden/>
-              </w:rPr>
-              <w:fldChar w:fldCharType="end"/>
-            </w:r>
-          </w:hyperlink>
-        </w:p>
-        <w:p>
-          <w:pPr>
-            <w:pStyle w:val="TOC1"/>
-            <w:rPr>
-              <w:rFonts w:eastAsiaTheme="minorEastAsia"/>
-              <w:noProof/>
-            </w:rPr>
-          </w:pPr>
-          <w:hyperlink w:anchor="_Toc500312697" w:history="1">
-            <w:r>
-              <w:rPr>
-                <w:rStyle w:val="Hyperlink"/>
-                <w:noProof/>
-                <w:lang w:val="sr-Latn-RS"/>
-              </w:rPr>
-              <w:t>Arhitekturni obrasci</w:t>
-            </w:r>
-            <w:r>
-              <w:rPr>
-                <w:noProof/>
-                <w:webHidden/>
-              </w:rPr>
-              <w:tab/>
-            </w:r>
-            <w:r>
-              <w:rPr>
-                <w:noProof/>
-                <w:webHidden/>
-              </w:rPr>
-              <w:fldChar w:fldCharType="begin"/>
-            </w:r>
-            <w:r>
-              <w:rPr>
-                <w:noProof/>
-                <w:webHidden/>
-              </w:rPr>
-              <w:instrText xml:space="preserve"> PAGEREF _Toc500312697 \h </w:instrText>
-            </w:r>
-            <w:r>
-              <w:rPr>
-                <w:noProof/>
-                <w:webHidden/>
-              </w:rPr>
-            </w:r>
-            <w:r>
-              <w:rPr>
-                <w:noProof/>
-                <w:webHidden/>
-              </w:rPr>
-              <w:fldChar w:fldCharType="separate"/>
-            </w:r>
-            <w:r>
-              <w:rPr>
-                <w:noProof/>
-                <w:webHidden/>
-              </w:rPr>
-              <w:t>3</w:t>
+              <w:t>4</w:t>
             </w:r>
             <w:r>
               <w:rPr>
@@ -970,7 +1219,7 @@
               <w:noProof/>
             </w:rPr>
           </w:pPr>
-          <w:hyperlink w:anchor="_Toc500312698" w:history="1">
+          <w:hyperlink w:anchor="_Toc500318869" w:history="1">
             <w:r>
               <w:rPr>
                 <w:rStyle w:val="Hyperlink"/>
@@ -993,7 +1242,7 @@
                 <w:noProof/>
                 <w:lang w:val="sr-Latn-RS"/>
               </w:rPr>
-              <w:t>Layerd</w:t>
+              <w:t>Broker</w:t>
             </w:r>
             <w:r>
               <w:rPr>
@@ -1014,7 +1263,7 @@
                 <w:noProof/>
                 <w:webHidden/>
               </w:rPr>
-              <w:instrText xml:space="preserve"> PAGEREF _Toc500312698 \h </w:instrText>
+              <w:instrText xml:space="preserve"> PAGEREF _Toc500318869 \h </w:instrText>
             </w:r>
             <w:r>
               <w:rPr>
@@ -1034,7 +1283,7 @@
                 <w:noProof/>
                 <w:webHidden/>
               </w:rPr>
-              <w:t>3</w:t>
+              <w:t>4</w:t>
             </w:r>
             <w:r>
               <w:rPr>
@@ -1057,7 +1306,7 @@
               <w:noProof/>
             </w:rPr>
           </w:pPr>
-          <w:hyperlink w:anchor="_Toc500312699" w:history="1">
+          <w:hyperlink w:anchor="_Toc500318870" w:history="1">
             <w:r>
               <w:rPr>
                 <w:rStyle w:val="Hyperlink"/>
@@ -1080,7 +1329,7 @@
                 <w:noProof/>
                 <w:lang w:val="sr-Latn-RS"/>
               </w:rPr>
-              <w:t>Broker</w:t>
+              <w:t>MVC</w:t>
             </w:r>
             <w:r>
               <w:rPr>
@@ -1101,7 +1350,7 @@
                 <w:noProof/>
                 <w:webHidden/>
               </w:rPr>
-              <w:instrText xml:space="preserve"> PAGEREF _Toc500312699 \h </w:instrText>
+              <w:instrText xml:space="preserve"> PAGEREF _Toc500318870 \h </w:instrText>
             </w:r>
             <w:r>
               <w:rPr>
@@ -1121,94 +1370,7 @@
                 <w:noProof/>
                 <w:webHidden/>
               </w:rPr>
-              <w:t>3</w:t>
-            </w:r>
-            <w:r>
-              <w:rPr>
-                <w:noProof/>
-                <w:webHidden/>
-              </w:rPr>
-              <w:fldChar w:fldCharType="end"/>
-            </w:r>
-          </w:hyperlink>
-        </w:p>
-        <w:p>
-          <w:pPr>
-            <w:pStyle w:val="TOC2"/>
-            <w:tabs>
-              <w:tab w:val="left" w:pos="660"/>
-              <w:tab w:val="right" w:leader="dot" w:pos="9350"/>
-            </w:tabs>
-            <w:rPr>
-              <w:rFonts w:eastAsiaTheme="minorEastAsia"/>
-              <w:noProof/>
-            </w:rPr>
-          </w:pPr>
-          <w:hyperlink w:anchor="_Toc500312700" w:history="1">
-            <w:r>
-              <w:rPr>
-                <w:rStyle w:val="Hyperlink"/>
-                <w:rFonts w:ascii="Symbol" w:hAnsi="Symbol"/>
-                <w:noProof/>
-                <w:lang w:val="sr-Latn-RS"/>
-              </w:rPr>
-              <w:t></w:t>
-            </w:r>
-            <w:r>
-              <w:rPr>
-                <w:rFonts w:eastAsiaTheme="minorEastAsia"/>
-                <w:noProof/>
-              </w:rPr>
-              <w:tab/>
-            </w:r>
-            <w:r>
-              <w:rPr>
-                <w:rStyle w:val="Hyperlink"/>
-                <w:noProof/>
-                <w:lang w:val="sr-Latn-RS"/>
-              </w:rPr>
-              <w:t>MVC</w:t>
-            </w:r>
-            <w:r>
-              <w:rPr>
-                <w:noProof/>
-                <w:webHidden/>
-              </w:rPr>
-              <w:tab/>
-            </w:r>
-            <w:r>
-              <w:rPr>
-                <w:noProof/>
-                <w:webHidden/>
-              </w:rPr>
-              <w:fldChar w:fldCharType="begin"/>
-            </w:r>
-            <w:r>
-              <w:rPr>
-                <w:noProof/>
-                <w:webHidden/>
-              </w:rPr>
-              <w:instrText xml:space="preserve"> PAGEREF _Toc500312700 \h </w:instrText>
-            </w:r>
-            <w:r>
-              <w:rPr>
-                <w:noProof/>
-                <w:webHidden/>
-              </w:rPr>
-            </w:r>
-            <w:r>
-              <w:rPr>
-                <w:noProof/>
-                <w:webHidden/>
-              </w:rPr>
-              <w:fldChar w:fldCharType="separate"/>
-            </w:r>
-            <w:r>
-              <w:rPr>
-                <w:noProof/>
-                <w:webHidden/>
-              </w:rPr>
-              <w:t>3</w:t>
+              <w:t>4</w:t>
             </w:r>
             <w:r>
               <w:rPr>
@@ -1227,7 +1389,7 @@
               <w:noProof/>
             </w:rPr>
           </w:pPr>
-          <w:hyperlink w:anchor="_Toc500312701" w:history="1">
+          <w:hyperlink w:anchor="_Toc500318871" w:history="1">
             <w:r>
               <w:rPr>
                 <w:rStyle w:val="Hyperlink"/>
@@ -1255,7 +1417,7 @@
                 <w:noProof/>
                 <w:webHidden/>
               </w:rPr>
-              <w:instrText xml:space="preserve"> PAGEREF _Toc500312701 \h </w:instrText>
+              <w:instrText xml:space="preserve"> PAGEREF _Toc500318871 \h </w:instrText>
             </w:r>
             <w:r>
               <w:rPr>
@@ -1275,7 +1437,7 @@
                 <w:noProof/>
                 <w:webHidden/>
               </w:rPr>
-              <w:t>3</w:t>
+              <w:t>4</w:t>
             </w:r>
             <w:r>
               <w:rPr>
@@ -1297,7 +1459,7 @@
               <w:noProof/>
             </w:rPr>
           </w:pPr>
-          <w:hyperlink w:anchor="_Toc500312702" w:history="1">
+          <w:hyperlink w:anchor="_Toc500318872" w:history="1">
             <w:r>
               <w:rPr>
                 <w:rStyle w:val="Hyperlink"/>
@@ -1325,7 +1487,7 @@
                 <w:noProof/>
                 <w:webHidden/>
               </w:rPr>
-              <w:instrText xml:space="preserve"> PAGEREF _Toc500312702 \h </w:instrText>
+              <w:instrText xml:space="preserve"> PAGEREF _Toc500318872 \h </w:instrText>
             </w:r>
             <w:r>
               <w:rPr>
@@ -1345,7 +1507,7 @@
                 <w:noProof/>
                 <w:webHidden/>
               </w:rPr>
-              <w:t>4</w:t>
+              <w:t>5</w:t>
             </w:r>
             <w:r>
               <w:rPr>
@@ -1367,7 +1529,7 @@
               <w:noProof/>
             </w:rPr>
           </w:pPr>
-          <w:hyperlink w:anchor="_Toc500312703" w:history="1">
+          <w:hyperlink w:anchor="_Toc500318873" w:history="1">
             <w:r>
               <w:rPr>
                 <w:rStyle w:val="Hyperlink"/>
@@ -1395,7 +1557,7 @@
                 <w:noProof/>
                 <w:webHidden/>
               </w:rPr>
-              <w:instrText xml:space="preserve"> PAGEREF _Toc500312703 \h </w:instrText>
+              <w:instrText xml:space="preserve"> PAGEREF _Toc500318873 \h </w:instrText>
             </w:r>
             <w:r>
               <w:rPr>
@@ -1415,7 +1577,7 @@
                 <w:noProof/>
                 <w:webHidden/>
               </w:rPr>
-              <w:t>4</w:t>
+              <w:t>5</w:t>
             </w:r>
             <w:r>
               <w:rPr>
@@ -1437,7 +1599,7 @@
               <w:noProof/>
             </w:rPr>
           </w:pPr>
-          <w:hyperlink w:anchor="_Toc500312704" w:history="1">
+          <w:hyperlink w:anchor="_Toc500318874" w:history="1">
             <w:r>
               <w:rPr>
                 <w:rStyle w:val="Hyperlink"/>
@@ -1465,7 +1627,7 @@
                 <w:noProof/>
                 <w:webHidden/>
               </w:rPr>
-              <w:instrText xml:space="preserve"> PAGEREF _Toc500312704 \h </w:instrText>
+              <w:instrText xml:space="preserve"> PAGEREF _Toc500318874 \h </w:instrText>
             </w:r>
             <w:r>
               <w:rPr>
@@ -1485,7 +1647,7 @@
                 <w:noProof/>
                 <w:webHidden/>
               </w:rPr>
-              <w:t>5</w:t>
+              <w:t>6</w:t>
             </w:r>
             <w:r>
               <w:rPr>
@@ -1504,7 +1666,7 @@
               <w:noProof/>
             </w:rPr>
           </w:pPr>
-          <w:hyperlink w:anchor="_Toc500312705" w:history="1">
+          <w:hyperlink w:anchor="_Toc500318875" w:history="1">
             <w:r>
               <w:rPr>
                 <w:rStyle w:val="Hyperlink"/>
@@ -1532,7 +1694,7 @@
                 <w:noProof/>
                 <w:webHidden/>
               </w:rPr>
-              <w:instrText xml:space="preserve"> PAGEREF _Toc500312705 \h </w:instrText>
+              <w:instrText xml:space="preserve"> PAGEREF _Toc500318875 \h </w:instrText>
             </w:r>
             <w:r>
               <w:rPr>
@@ -1552,7 +1714,7 @@
                 <w:noProof/>
                 <w:webHidden/>
               </w:rPr>
-              <w:t>5</w:t>
+              <w:t>6</w:t>
             </w:r>
             <w:r>
               <w:rPr>
@@ -1574,7 +1736,7 @@
               <w:noProof/>
             </w:rPr>
           </w:pPr>
-          <w:hyperlink w:anchor="_Toc500312706" w:history="1">
+          <w:hyperlink w:anchor="_Toc500318876" w:history="1">
             <w:r>
               <w:rPr>
                 <w:rStyle w:val="Hyperlink"/>
@@ -1602,7 +1764,7 @@
                 <w:noProof/>
                 <w:webHidden/>
               </w:rPr>
-              <w:instrText xml:space="preserve"> PAGEREF _Toc500312706 \h </w:instrText>
+              <w:instrText xml:space="preserve"> PAGEREF _Toc500318876 \h </w:instrText>
             </w:r>
             <w:r>
               <w:rPr>
@@ -1622,7 +1784,7 @@
                 <w:noProof/>
                 <w:webHidden/>
               </w:rPr>
-              <w:t>5</w:t>
+              <w:t>6</w:t>
             </w:r>
             <w:r>
               <w:rPr>
@@ -1644,7 +1806,7 @@
               <w:noProof/>
             </w:rPr>
           </w:pPr>
-          <w:hyperlink w:anchor="_Toc500312707" w:history="1">
+          <w:hyperlink w:anchor="_Toc500318877" w:history="1">
             <w:r>
               <w:rPr>
                 <w:rStyle w:val="Hyperlink"/>
@@ -1672,7 +1834,7 @@
                 <w:noProof/>
                 <w:webHidden/>
               </w:rPr>
-              <w:instrText xml:space="preserve"> PAGEREF _Toc500312707 \h </w:instrText>
+              <w:instrText xml:space="preserve"> PAGEREF _Toc500318877 \h </w:instrText>
             </w:r>
             <w:r>
               <w:rPr>
@@ -1692,7 +1854,7 @@
                 <w:noProof/>
                 <w:webHidden/>
               </w:rPr>
-              <w:t>5</w:t>
+              <w:t>6</w:t>
             </w:r>
             <w:r>
               <w:rPr>
@@ -1714,7 +1876,7 @@
               <w:lang w:eastAsia="en-US"/>
             </w:rPr>
           </w:pPr>
-          <w:hyperlink w:anchor="_Toc500312708" w:history="1">
+          <w:hyperlink w:anchor="_Toc500318878" w:history="1">
             <w:r>
               <w:rPr>
                 <w:rStyle w:val="Hyperlink"/>
@@ -1742,7 +1904,7 @@
                 <w:noProof/>
                 <w:webHidden/>
               </w:rPr>
-              <w:instrText xml:space="preserve"> PAGEREF _Toc500312708 \h </w:instrText>
+              <w:instrText xml:space="preserve"> PAGEREF _Toc500318878 \h </w:instrText>
             </w:r>
             <w:r>
               <w:rPr>
@@ -1762,7 +1924,7 @@
                 <w:noProof/>
                 <w:webHidden/>
               </w:rPr>
-              <w:t>5</w:t>
+              <w:t>6</w:t>
             </w:r>
             <w:r>
               <w:rPr>
@@ -1784,7 +1946,7 @@
               <w:lang w:eastAsia="en-US"/>
             </w:rPr>
           </w:pPr>
-          <w:hyperlink w:anchor="_Toc500312709" w:history="1">
+          <w:hyperlink w:anchor="_Toc500318879" w:history="1">
             <w:r>
               <w:rPr>
                 <w:rStyle w:val="Hyperlink"/>
@@ -1812,7 +1974,7 @@
                 <w:noProof/>
                 <w:webHidden/>
               </w:rPr>
-              <w:instrText xml:space="preserve"> PAGEREF _Toc500312709 \h </w:instrText>
+              <w:instrText xml:space="preserve"> PAGEREF _Toc500318879 \h </w:instrText>
             </w:r>
             <w:r>
               <w:rPr>
@@ -1832,7 +1994,7 @@
                 <w:noProof/>
                 <w:webHidden/>
               </w:rPr>
-              <w:t>5</w:t>
+              <w:t>6</w:t>
             </w:r>
             <w:r>
               <w:rPr>
@@ -1854,7 +2016,7 @@
               <w:lang w:eastAsia="en-US"/>
             </w:rPr>
           </w:pPr>
-          <w:hyperlink w:anchor="_Toc500312710" w:history="1">
+          <w:hyperlink w:anchor="_Toc500318880" w:history="1">
             <w:r>
               <w:rPr>
                 <w:rStyle w:val="Hyperlink"/>
@@ -1882,7 +2044,7 @@
                 <w:noProof/>
                 <w:webHidden/>
               </w:rPr>
-              <w:instrText xml:space="preserve"> PAGEREF _Toc500312710 \h </w:instrText>
+              <w:instrText xml:space="preserve"> PAGEREF _Toc500318880 \h </w:instrText>
             </w:r>
             <w:r>
               <w:rPr>
@@ -1902,7 +2064,7 @@
                 <w:noProof/>
                 <w:webHidden/>
               </w:rPr>
-              <w:t>6</w:t>
+              <w:t>7</w:t>
             </w:r>
             <w:r>
               <w:rPr>
@@ -1924,7 +2086,7 @@
               <w:noProof/>
             </w:rPr>
           </w:pPr>
-          <w:hyperlink w:anchor="_Toc500312711" w:history="1">
+          <w:hyperlink w:anchor="_Toc500318881" w:history="1">
             <w:r>
               <w:rPr>
                 <w:rStyle w:val="Hyperlink"/>
@@ -1952,7 +2114,7 @@
                 <w:noProof/>
                 <w:webHidden/>
               </w:rPr>
-              <w:instrText xml:space="preserve"> PAGEREF _Toc500312711 \h </w:instrText>
+              <w:instrText xml:space="preserve"> PAGEREF _Toc500318881 \h </w:instrText>
             </w:r>
             <w:r>
               <w:rPr>
@@ -1972,7 +2134,7 @@
                 <w:noProof/>
                 <w:webHidden/>
               </w:rPr>
-              <w:t>6</w:t>
+              <w:t>7</w:t>
             </w:r>
             <w:r>
               <w:rPr>
@@ -1996,7 +2158,6 @@
               <w:noProof/>
               <w:lang w:val="sr-Latn-RS"/>
             </w:rPr>
-            <w:lastRenderedPageBreak/>
             <w:fldChar w:fldCharType="end"/>
           </w:r>
         </w:p>
@@ -2009,14 +2170,14 @@
           <w:lang w:val="sr-Latn-RS"/>
         </w:rPr>
       </w:pPr>
-      <w:bookmarkStart w:id="0" w:name="_Toc500312687"/>
+      <w:bookmarkStart w:id="1" w:name="_Toc500318857"/>
       <w:r>
         <w:rPr>
           <w:lang w:val="sr-Latn-RS"/>
         </w:rPr>
         <w:t>Opis projekta</w:t>
       </w:r>
-      <w:bookmarkEnd w:id="0"/>
+      <w:bookmarkEnd w:id="1"/>
     </w:p>
     <w:p>
       <w:pPr>
@@ -2064,14 +2225,14 @@
           <w:lang w:val="sr-Latn-RS"/>
         </w:rPr>
       </w:pPr>
-      <w:bookmarkStart w:id="1" w:name="_Toc500312688"/>
+      <w:bookmarkStart w:id="2" w:name="_Toc500318858"/>
       <w:r>
         <w:rPr>
           <w:lang w:val="sr-Latn-RS"/>
         </w:rPr>
         <w:t>Arhitekturni zahtevi</w:t>
       </w:r>
-      <w:bookmarkEnd w:id="1"/>
+      <w:bookmarkEnd w:id="2"/>
     </w:p>
     <w:p>
       <w:pPr>
@@ -2086,7 +2247,7 @@
         </w:rPr>
         <w:tab/>
       </w:r>
-      <w:bookmarkStart w:id="2" w:name="_Toc500312689"/>
+      <w:bookmarkStart w:id="3" w:name="_Toc500318859"/>
       <w:r>
         <w:rPr>
           <w:lang w:val="sr-Latn-RS"/>
@@ -2099,7 +2260,7 @@
         </w:rPr>
         <w:t xml:space="preserve"> sistema</w:t>
       </w:r>
-      <w:bookmarkEnd w:id="2"/>
+      <w:bookmarkEnd w:id="3"/>
     </w:p>
     <w:p>
       <w:pPr>
@@ -2286,14 +2447,14 @@
         </w:rPr>
         <w:tab/>
       </w:r>
-      <w:bookmarkStart w:id="3" w:name="_Toc500312690"/>
+      <w:bookmarkStart w:id="4" w:name="_Toc500318860"/>
       <w:r>
         <w:rPr>
           <w:lang w:val="sr-Latn-RS"/>
         </w:rPr>
         <w:t>Nefunkcionalni zahtevi sistema</w:t>
       </w:r>
-      <w:bookmarkEnd w:id="3"/>
+      <w:bookmarkEnd w:id="4"/>
     </w:p>
     <w:p>
       <w:pPr>
@@ -2348,7 +2509,7 @@
           <w:lang w:val="sr-Latn-RS"/>
         </w:rPr>
       </w:pPr>
-      <w:bookmarkStart w:id="4" w:name="_Toc500312691"/>
+      <w:bookmarkStart w:id="5" w:name="_Toc500318861"/>
       <w:r>
         <w:rPr>
           <w:rStyle w:val="Heading2Char"/>
@@ -2356,7 +2517,7 @@
         </w:rPr>
         <w:t>Pristupačnost</w:t>
       </w:r>
-      <w:bookmarkEnd w:id="4"/>
+      <w:bookmarkEnd w:id="5"/>
       <w:r>
         <w:rPr>
           <w:sz w:val="26"/>
@@ -2379,7 +2540,7 @@
           <w:lang w:val="sr-Latn-RS"/>
         </w:rPr>
       </w:pPr>
-      <w:bookmarkStart w:id="5" w:name="_Toc500312692"/>
+      <w:bookmarkStart w:id="6" w:name="_Toc500318862"/>
       <w:r>
         <w:rPr>
           <w:rStyle w:val="Heading2Char"/>
@@ -2387,7 +2548,7 @@
         </w:rPr>
         <w:t>Dostupnost</w:t>
       </w:r>
-      <w:bookmarkEnd w:id="5"/>
+      <w:bookmarkEnd w:id="6"/>
       <w:r>
         <w:rPr>
           <w:sz w:val="26"/>
@@ -2425,7 +2586,7 @@
           <w:lang w:val="sr-Latn-RS"/>
         </w:rPr>
       </w:pPr>
-      <w:bookmarkStart w:id="6" w:name="_Toc500312693"/>
+      <w:bookmarkStart w:id="7" w:name="_Toc500318863"/>
       <w:r>
         <w:rPr>
           <w:rStyle w:val="Heading2Char"/>
@@ -2433,7 +2594,7 @@
         </w:rPr>
         <w:t>Sigurnost</w:t>
       </w:r>
-      <w:bookmarkEnd w:id="6"/>
+      <w:bookmarkEnd w:id="7"/>
       <w:r>
         <w:rPr>
           <w:sz w:val="26"/>
@@ -2456,15 +2617,16 @@
           <w:lang w:val="sr-Latn-RS"/>
         </w:rPr>
       </w:pPr>
-      <w:bookmarkStart w:id="7" w:name="_Toc500312694"/>
+      <w:bookmarkStart w:id="8" w:name="_Toc500318864"/>
       <w:r>
         <w:rPr>
           <w:rStyle w:val="Heading2Char"/>
           <w:lang w:val="sr-Latn-RS"/>
         </w:rPr>
+        <w:lastRenderedPageBreak/>
         <w:t>Preformanse</w:t>
       </w:r>
-      <w:bookmarkEnd w:id="7"/>
+      <w:bookmarkEnd w:id="8"/>
       <w:r>
         <w:rPr>
           <w:sz w:val="26"/>
@@ -2487,16 +2649,15 @@
           <w:lang w:val="sr-Latn-RS"/>
         </w:rPr>
       </w:pPr>
-      <w:bookmarkStart w:id="8" w:name="_Toc500312695"/>
+      <w:bookmarkStart w:id="9" w:name="_Toc500318865"/>
       <w:r>
         <w:rPr>
           <w:rStyle w:val="Heading2Char"/>
           <w:lang w:val="sr-Latn-RS"/>
         </w:rPr>
-        <w:lastRenderedPageBreak/>
         <w:t>Modifikabilnost</w:t>
       </w:r>
-      <w:bookmarkEnd w:id="8"/>
+      <w:bookmarkEnd w:id="9"/>
       <w:r>
         <w:rPr>
           <w:sz w:val="26"/>
@@ -2527,7 +2688,7 @@
           <w:lang w:val="sr-Latn-RS"/>
         </w:rPr>
       </w:pPr>
-      <w:bookmarkStart w:id="9" w:name="_Toc500312696"/>
+      <w:bookmarkStart w:id="10" w:name="_Toc500318866"/>
       <w:r>
         <w:rPr>
           <w:rStyle w:val="Heading2Char"/>
@@ -2535,7 +2696,7 @@
         </w:rPr>
         <w:t>Interoperabilnost</w:t>
       </w:r>
-      <w:bookmarkEnd w:id="9"/>
+      <w:bookmarkEnd w:id="10"/>
       <w:r>
         <w:rPr>
           <w:sz w:val="26"/>
@@ -2552,14 +2713,14 @@
           <w:lang w:val="sr-Latn-RS"/>
         </w:rPr>
       </w:pPr>
-      <w:bookmarkStart w:id="10" w:name="_Toc500312697"/>
+      <w:bookmarkStart w:id="11" w:name="_Toc500318867"/>
       <w:r>
         <w:rPr>
           <w:lang w:val="sr-Latn-RS"/>
         </w:rPr>
         <w:t>Arhitekturni obrasci</w:t>
       </w:r>
-      <w:bookmarkEnd w:id="10"/>
+      <w:bookmarkEnd w:id="11"/>
     </w:p>
     <w:p>
       <w:pPr>
@@ -2598,7 +2759,7 @@
           <w:lang w:val="sr-Latn-RS"/>
         </w:rPr>
       </w:pPr>
-      <w:bookmarkStart w:id="11" w:name="_Toc500312698"/>
+      <w:bookmarkStart w:id="12" w:name="_Toc500318868"/>
       <w:r>
         <w:rPr>
           <w:rStyle w:val="Heading2Char"/>
@@ -2606,7 +2767,7 @@
         </w:rPr>
         <w:t>Layerd</w:t>
       </w:r>
-      <w:bookmarkEnd w:id="11"/>
+      <w:bookmarkEnd w:id="12"/>
       <w:r>
         <w:rPr>
           <w:sz w:val="26"/>
@@ -2669,7 +2830,7 @@
           <w:lang w:val="sr-Latn-RS"/>
         </w:rPr>
       </w:pPr>
-      <w:bookmarkStart w:id="12" w:name="_Toc500312699"/>
+      <w:bookmarkStart w:id="13" w:name="_Toc500318869"/>
       <w:r>
         <w:rPr>
           <w:rStyle w:val="Heading2Char"/>
@@ -2677,7 +2838,7 @@
         </w:rPr>
         <w:t>Broker</w:t>
       </w:r>
-      <w:bookmarkEnd w:id="12"/>
+      <w:bookmarkEnd w:id="13"/>
       <w:r>
         <w:rPr>
           <w:sz w:val="26"/>
@@ -2700,7 +2861,7 @@
           <w:lang w:val="sr-Latn-RS"/>
         </w:rPr>
       </w:pPr>
-      <w:bookmarkStart w:id="13" w:name="_Toc500312700"/>
+      <w:bookmarkStart w:id="14" w:name="_Toc500318870"/>
       <w:r>
         <w:rPr>
           <w:rStyle w:val="Heading2Char"/>
@@ -2708,7 +2869,7 @@
         </w:rPr>
         <w:t>MVC</w:t>
       </w:r>
-      <w:bookmarkEnd w:id="13"/>
+      <w:bookmarkEnd w:id="14"/>
       <w:r>
         <w:rPr>
           <w:sz w:val="26"/>
@@ -2733,14 +2894,14 @@
           <w:lang w:val="sr-Latn-RS"/>
         </w:rPr>
       </w:pPr>
-      <w:bookmarkStart w:id="14" w:name="_Toc500312701"/>
+      <w:bookmarkStart w:id="15" w:name="_Toc500318871"/>
       <w:r>
         <w:rPr>
           <w:lang w:val="sr-Latn-RS"/>
         </w:rPr>
         <w:t>Arhitekturni pogled</w:t>
       </w:r>
-      <w:bookmarkEnd w:id="14"/>
+      <w:bookmarkEnd w:id="15"/>
     </w:p>
     <w:p>
       <w:pPr>
@@ -2763,14 +2924,14 @@
         <w:lastRenderedPageBreak/>
         <w:tab/>
       </w:r>
-      <w:bookmarkStart w:id="15" w:name="_Toc500312702"/>
+      <w:bookmarkStart w:id="16" w:name="_Toc500318872"/>
       <w:r>
         <w:rPr>
           <w:lang w:val="sr-Latn-RS"/>
         </w:rPr>
         <w:t>Strukturni pogled</w:t>
       </w:r>
-      <w:bookmarkEnd w:id="15"/>
+      <w:bookmarkEnd w:id="16"/>
     </w:p>
     <w:p>
       <w:pPr>
@@ -2840,14 +3001,14 @@
         </w:rPr>
         <w:tab/>
       </w:r>
-      <w:bookmarkStart w:id="16" w:name="_Toc500312703"/>
+      <w:bookmarkStart w:id="17" w:name="_Toc500318873"/>
       <w:r>
         <w:rPr>
           <w:lang w:val="sr-Latn-RS"/>
         </w:rPr>
         <w:t>Bihevioralni pogled</w:t>
       </w:r>
-      <w:bookmarkEnd w:id="16"/>
+      <w:bookmarkEnd w:id="17"/>
     </w:p>
     <w:p>
       <w:pPr>
@@ -2916,14 +3077,14 @@
         <w:lastRenderedPageBreak/>
         <w:tab/>
       </w:r>
-      <w:bookmarkStart w:id="17" w:name="_Toc500312704"/>
+      <w:bookmarkStart w:id="18" w:name="_Toc500318874"/>
       <w:r>
         <w:rPr>
           <w:lang w:val="sr-Latn-RS"/>
         </w:rPr>
         <w:t>Alokacioni pogled</w:t>
       </w:r>
-      <w:bookmarkEnd w:id="17"/>
+      <w:bookmarkEnd w:id="18"/>
     </w:p>
     <w:p>
       <w:pPr>
@@ -2985,14 +3146,14 @@
           <w:lang w:val="sr-Latn-RS"/>
         </w:rPr>
       </w:pPr>
-      <w:bookmarkStart w:id="18" w:name="_Toc500312705"/>
+      <w:bookmarkStart w:id="19" w:name="_Toc500318875"/>
       <w:r>
         <w:rPr>
           <w:lang w:val="sr-Latn-RS"/>
         </w:rPr>
         <w:t>Framework-ovi i biblioteke</w:t>
       </w:r>
-      <w:bookmarkEnd w:id="18"/>
+      <w:bookmarkEnd w:id="19"/>
     </w:p>
     <w:p>
       <w:pPr>
@@ -3014,14 +3175,14 @@
         </w:rPr>
         <w:tab/>
       </w:r>
-      <w:bookmarkStart w:id="19" w:name="_Toc500312706"/>
+      <w:bookmarkStart w:id="20" w:name="_Toc500318876"/>
       <w:r>
         <w:rPr>
           <w:lang w:val="sr-Latn-RS"/>
         </w:rPr>
         <w:t>Angular 4</w:t>
       </w:r>
-      <w:bookmarkEnd w:id="19"/>
+      <w:bookmarkEnd w:id="20"/>
     </w:p>
     <w:p>
       <w:pPr>
@@ -3058,7 +3219,7 @@
         </w:rPr>
         <w:tab/>
       </w:r>
-      <w:bookmarkStart w:id="20" w:name="_Toc500312707"/>
+      <w:bookmarkStart w:id="21" w:name="_Toc500318877"/>
       <w:r>
         <w:rPr>
           <w:lang w:val="sr-Latn-RS"/>
@@ -3071,7 +3232,7 @@
         </w:rPr>
         <w:t>S</w:t>
       </w:r>
-      <w:bookmarkEnd w:id="20"/>
+      <w:bookmarkEnd w:id="21"/>
     </w:p>
     <w:p>
       <w:pPr>
@@ -3106,14 +3267,14 @@
         </w:rPr>
         <w:tab/>
       </w:r>
-      <w:bookmarkStart w:id="21" w:name="_Toc500312708"/>
+      <w:bookmarkStart w:id="22" w:name="_Toc500318878"/>
       <w:r>
         <w:rPr>
           <w:lang w:val="sr-Latn-RS"/>
         </w:rPr>
         <w:t>Express</w:t>
       </w:r>
-      <w:bookmarkEnd w:id="21"/>
+      <w:bookmarkEnd w:id="22"/>
     </w:p>
     <w:p>
       <w:pPr>
@@ -3148,14 +3309,14 @@
         </w:rPr>
         <w:tab/>
       </w:r>
-      <w:bookmarkStart w:id="22" w:name="_Toc500312709"/>
+      <w:bookmarkStart w:id="23" w:name="_Toc500318879"/>
       <w:r>
         <w:rPr>
           <w:lang w:val="sr-Latn-RS"/>
         </w:rPr>
         <w:t>SocketIO</w:t>
       </w:r>
-      <w:bookmarkEnd w:id="22"/>
+      <w:bookmarkEnd w:id="23"/>
     </w:p>
     <w:p>
       <w:pPr>
@@ -3191,22 +3352,14 @@
         </w:rPr>
         <w:tab/>
       </w:r>
-      <w:bookmarkStart w:id="23" w:name="_Toc500312710"/>
-      <w:r>
-        <w:rPr>
-          <w:lang w:val="sr-Latn-RS"/>
-        </w:rPr>
-        <w:t>Mong</w:t>
-      </w:r>
-      <w:bookmarkStart w:id="24" w:name="_GoBack"/>
+      <w:bookmarkStart w:id="24" w:name="_Toc500318880"/>
+      <w:r>
+        <w:rPr>
+          <w:lang w:val="sr-Latn-RS"/>
+        </w:rPr>
+        <w:t>MongoJS</w:t>
+      </w:r>
       <w:bookmarkEnd w:id="24"/>
-      <w:r>
-        <w:rPr>
-          <w:lang w:val="sr-Latn-RS"/>
-        </w:rPr>
-        <w:t>oJS</w:t>
-      </w:r>
-      <w:bookmarkEnd w:id="23"/>
     </w:p>
     <w:p>
       <w:pPr>
@@ -3235,7 +3388,7 @@
         </w:rPr>
         <w:tab/>
       </w:r>
-      <w:bookmarkStart w:id="25" w:name="_Toc500312711"/>
+      <w:bookmarkStart w:id="25" w:name="_Toc500318881"/>
       <w:r>
         <w:rPr>
           <w:lang w:val="sr-Latn-RS"/>
@@ -3279,6 +3432,7 @@
     </w:p>
     <w:sectPr>
       <w:headerReference w:type="default" r:id="rId12"/>
+      <w:footerReference w:type="default" r:id="rId13"/>
       <w:pgSz w:w="12240" w:h="15840"/>
       <w:pgMar w:top="1440" w:right="1440" w:bottom="1440" w:left="1440" w:header="720" w:footer="720" w:gutter="0"/>
       <w:cols w:space="720"/>
@@ -3311,6 +3465,53 @@
     </w:p>
   </w:endnote>
 </w:endnotes>
+</file>
+
+<file path=word/footer1.xml><?xml version="1.0" encoding="utf-8"?>
+<w:ftr xmlns:wpc="http://schemas.microsoft.com/office/word/2010/wordprocessingCanvas" xmlns:mc="http://schemas.openxmlformats.org/markup-compatibility/2006" xmlns:o="urn:schemas-microsoft-com:office:office" xmlns:r="http://schemas.openxmlformats.org/officeDocument/2006/relationships" xmlns:m="http://schemas.openxmlformats.org/officeDocument/2006/math" xmlns:v="urn:schemas-microsoft-com:vml" xmlns:wp14="http://schemas.microsoft.com/office/word/2010/wordprocessingDrawing" xmlns:wp="http://schemas.openxmlformats.org/drawingml/2006/wordprocessingDrawing" xmlns:w10="urn:schemas-microsoft-com:office:word" xmlns:w="http://schemas.openxmlformats.org/wordprocessingml/2006/main" xmlns:w14="http://schemas.microsoft.com/office/word/2010/wordml" xmlns:wpg="http://schemas.microsoft.com/office/word/2010/wordprocessingGroup" xmlns:wpi="http://schemas.microsoft.com/office/word/2010/wordprocessingInk" xmlns:wne="http://schemas.microsoft.com/office/word/2006/wordml" xmlns:wps="http://schemas.microsoft.com/office/word/2010/wordprocessingShape" mc:Ignorable="w14 wp14">
+  <w:p>
+    <w:pPr>
+      <w:pStyle w:val="Footer"/>
+      <w:rPr>
+        <w:lang w:val="sr-Latn-RS"/>
+      </w:rPr>
+    </w:pPr>
+    <w:r>
+      <w:rPr>
+        <w:lang w:val="sr-Latn-RS"/>
+      </w:rPr>
+      <w:t>Millan</w:t>
+    </w:r>
+    <w:r>
+      <w:t xml:space="preserve">  </w:t>
+    </w:r>
+    <w:proofErr w:type="spellStart"/>
+    <w:r>
+      <w:t>Mi</w:t>
+    </w:r>
+    <w:proofErr w:type="spellEnd"/>
+    <w:r>
+      <w:rPr>
+        <w:lang w:val="sr-Latn-RS"/>
+      </w:rPr>
+      <w:t>lićević 15234</w:t>
+    </w:r>
+  </w:p>
+  <w:p>
+    <w:pPr>
+      <w:pStyle w:val="Footer"/>
+      <w:rPr>
+        <w:lang w:val="sr-Latn-RS"/>
+      </w:rPr>
+    </w:pPr>
+    <w:r>
+      <w:rPr>
+        <w:lang w:val="sr-Latn-RS"/>
+      </w:rPr>
+      <w:t>Stefan Milovanović 15246</w:t>
+    </w:r>
+  </w:p>
+</w:ftr>
 </file>
 
 <file path=word/footnotes.xml><?xml version="1.0" encoding="utf-8"?>
@@ -3372,7 +3573,7 @@
           <w:rPr>
             <w:noProof/>
           </w:rPr>
-          <w:t>4</w:t>
+          <w:t>2</w:t>
         </w:r>
         <w:r>
           <w:rPr>
@@ -4197,7 +4398,6 @@
     <w:basedOn w:val="Heading1"/>
     <w:next w:val="Normal"/>
     <w:uiPriority w:val="39"/>
-    <w:semiHidden/>
     <w:unhideWhenUsed/>
     <w:qFormat/>
     <w:rsid w:val="00CD5A64"/>
@@ -4334,6 +4534,45 @@
       <w:b/>
       <w:bCs/>
       <w:color w:val="4F81BD" w:themeColor="accent1"/>
+    </w:rPr>
+  </w:style>
+  <w:style w:type="paragraph" w:styleId="Title">
+    <w:name w:val="Title"/>
+    <w:basedOn w:val="Normal"/>
+    <w:next w:val="Normal"/>
+    <w:link w:val="TitleChar"/>
+    <w:uiPriority w:val="10"/>
+    <w:qFormat/>
+    <w:rsid w:val="00CB66C8"/>
+    <w:pPr>
+      <w:pBdr>
+        <w:bottom w:val="single" w:sz="8" w:space="4" w:color="4F81BD" w:themeColor="accent1"/>
+      </w:pBdr>
+      <w:spacing w:after="300" w:line="240" w:lineRule="auto"/>
+      <w:contextualSpacing/>
+    </w:pPr>
+    <w:rPr>
+      <w:rFonts w:asciiTheme="majorHAnsi" w:eastAsiaTheme="majorEastAsia" w:hAnsiTheme="majorHAnsi" w:cstheme="majorBidi"/>
+      <w:color w:val="17365D" w:themeColor="text2" w:themeShade="BF"/>
+      <w:spacing w:val="5"/>
+      <w:kern w:val="28"/>
+      <w:sz w:val="52"/>
+      <w:szCs w:val="52"/>
+    </w:rPr>
+  </w:style>
+  <w:style w:type="character" w:customStyle="1" w:styleId="TitleChar">
+    <w:name w:val="Title Char"/>
+    <w:basedOn w:val="DefaultParagraphFont"/>
+    <w:link w:val="Title"/>
+    <w:uiPriority w:val="10"/>
+    <w:rsid w:val="00CB66C8"/>
+    <w:rPr>
+      <w:rFonts w:asciiTheme="majorHAnsi" w:eastAsiaTheme="majorEastAsia" w:hAnsiTheme="majorHAnsi" w:cstheme="majorBidi"/>
+      <w:color w:val="17365D" w:themeColor="text2" w:themeShade="BF"/>
+      <w:spacing w:val="5"/>
+      <w:kern w:val="28"/>
+      <w:sz w:val="52"/>
+      <w:szCs w:val="52"/>
     </w:rPr>
   </w:style>
 </w:styles>
@@ -4659,7 +4898,6 @@
     <w:basedOn w:val="Heading1"/>
     <w:next w:val="Normal"/>
     <w:uiPriority w:val="39"/>
-    <w:semiHidden/>
     <w:unhideWhenUsed/>
     <w:qFormat/>
     <w:rsid w:val="00CD5A64"/>
@@ -4798,7 +5036,536 @@
       <w:color w:val="4F81BD" w:themeColor="accent1"/>
     </w:rPr>
   </w:style>
+  <w:style w:type="paragraph" w:styleId="Title">
+    <w:name w:val="Title"/>
+    <w:basedOn w:val="Normal"/>
+    <w:next w:val="Normal"/>
+    <w:link w:val="TitleChar"/>
+    <w:uiPriority w:val="10"/>
+    <w:qFormat/>
+    <w:rsid w:val="00CB66C8"/>
+    <w:pPr>
+      <w:pBdr>
+        <w:bottom w:val="single" w:sz="8" w:space="4" w:color="4F81BD" w:themeColor="accent1"/>
+      </w:pBdr>
+      <w:spacing w:after="300" w:line="240" w:lineRule="auto"/>
+      <w:contextualSpacing/>
+    </w:pPr>
+    <w:rPr>
+      <w:rFonts w:asciiTheme="majorHAnsi" w:eastAsiaTheme="majorEastAsia" w:hAnsiTheme="majorHAnsi" w:cstheme="majorBidi"/>
+      <w:color w:val="17365D" w:themeColor="text2" w:themeShade="BF"/>
+      <w:spacing w:val="5"/>
+      <w:kern w:val="28"/>
+      <w:sz w:val="52"/>
+      <w:szCs w:val="52"/>
+    </w:rPr>
+  </w:style>
+  <w:style w:type="character" w:customStyle="1" w:styleId="TitleChar">
+    <w:name w:val="Title Char"/>
+    <w:basedOn w:val="DefaultParagraphFont"/>
+    <w:link w:val="Title"/>
+    <w:uiPriority w:val="10"/>
+    <w:rsid w:val="00CB66C8"/>
+    <w:rPr>
+      <w:rFonts w:asciiTheme="majorHAnsi" w:eastAsiaTheme="majorEastAsia" w:hAnsiTheme="majorHAnsi" w:cstheme="majorBidi"/>
+      <w:color w:val="17365D" w:themeColor="text2" w:themeShade="BF"/>
+      <w:spacing w:val="5"/>
+      <w:kern w:val="28"/>
+      <w:sz w:val="52"/>
+      <w:szCs w:val="52"/>
+    </w:rPr>
+  </w:style>
 </w:styles>
+</file>
+
+<file path=word/glossary/document.xml><?xml version="1.0" encoding="utf-8"?>
+<w:glossaryDocument xmlns:wpc="http://schemas.microsoft.com/office/word/2010/wordprocessingCanvas" xmlns:mc="http://schemas.openxmlformats.org/markup-compatibility/2006" xmlns:o="urn:schemas-microsoft-com:office:office" xmlns:r="http://schemas.openxmlformats.org/officeDocument/2006/relationships" xmlns:m="http://schemas.openxmlformats.org/officeDocument/2006/math" xmlns:v="urn:schemas-microsoft-com:vml" xmlns:wp14="http://schemas.microsoft.com/office/word/2010/wordprocessingDrawing" xmlns:wp="http://schemas.openxmlformats.org/drawingml/2006/wordprocessingDrawing" xmlns:w10="urn:schemas-microsoft-com:office:word" xmlns:w="http://schemas.openxmlformats.org/wordprocessingml/2006/main" xmlns:w14="http://schemas.microsoft.com/office/word/2010/wordml" xmlns:wpg="http://schemas.microsoft.com/office/word/2010/wordprocessingGroup" xmlns:wpi="http://schemas.microsoft.com/office/word/2010/wordprocessingInk" xmlns:wne="http://schemas.microsoft.com/office/word/2006/wordml" xmlns:wps="http://schemas.microsoft.com/office/word/2010/wordprocessingShape" mc:Ignorable="w14 wp14"/>
+</file>
+
+<file path=word/glossary/fontTable.xml><?xml version="1.0" encoding="utf-8"?>
+<w:fonts xmlns:mc="http://schemas.openxmlformats.org/markup-compatibility/2006" xmlns:r="http://schemas.openxmlformats.org/officeDocument/2006/relationships" xmlns:w="http://schemas.openxmlformats.org/wordprocessingml/2006/main" xmlns:w14="http://schemas.microsoft.com/office/word/2010/wordml" mc:Ignorable="w14">
+  <w:font w:name="Symbol">
+    <w:panose1 w:val="05050102010706020507"/>
+    <w:charset w:val="02"/>
+    <w:family w:val="roman"/>
+    <w:pitch w:val="variable"/>
+    <w:sig w:usb0="00000000" w:usb1="10000000" w:usb2="00000000" w:usb3="00000000" w:csb0="80000000" w:csb1="00000000"/>
+  </w:font>
+  <w:font w:name="Times New Roman">
+    <w:panose1 w:val="02020603050405020304"/>
+    <w:charset w:val="00"/>
+    <w:family w:val="roman"/>
+    <w:pitch w:val="variable"/>
+    <w:sig w:usb0="E0002EFF" w:usb1="C000785B" w:usb2="00000009" w:usb3="00000000" w:csb0="000001FF" w:csb1="00000000"/>
+  </w:font>
+  <w:font w:name="Courier New">
+    <w:panose1 w:val="02070309020205020404"/>
+    <w:charset w:val="00"/>
+    <w:family w:val="modern"/>
+    <w:pitch w:val="fixed"/>
+    <w:sig w:usb0="20002A87" w:usb1="00000000" w:usb2="00000000" w:usb3="00000000" w:csb0="000001FF" w:csb1="00000000"/>
+  </w:font>
+  <w:font w:name="Wingdings">
+    <w:panose1 w:val="05000000000000000000"/>
+    <w:charset w:val="02"/>
+    <w:family w:val="auto"/>
+    <w:pitch w:val="variable"/>
+    <w:sig w:usb0="00000000" w:usb1="10000000" w:usb2="00000000" w:usb3="00000000" w:csb0="80000000" w:csb1="00000000"/>
+  </w:font>
+  <w:font w:name="Calibri">
+    <w:panose1 w:val="020F0502020204030204"/>
+    <w:charset w:val="00"/>
+    <w:family w:val="swiss"/>
+    <w:pitch w:val="variable"/>
+    <w:sig w:usb0="E0002AFF" w:usb1="C000247B" w:usb2="00000009" w:usb3="00000000" w:csb0="000001FF" w:csb1="00000000"/>
+  </w:font>
+  <w:font w:name="Cambria">
+    <w:panose1 w:val="02040503050406030204"/>
+    <w:charset w:val="00"/>
+    <w:family w:val="roman"/>
+    <w:pitch w:val="variable"/>
+    <w:sig w:usb0="E00002FF" w:usb1="400004FF" w:usb2="00000000" w:usb3="00000000" w:csb0="0000019F" w:csb1="00000000"/>
+  </w:font>
+  <w:font w:name="Tahoma">
+    <w:panose1 w:val="020B0604030504040204"/>
+    <w:charset w:val="00"/>
+    <w:family w:val="swiss"/>
+    <w:pitch w:val="variable"/>
+    <w:sig w:usb0="E1002EFF" w:usb1="C000605B" w:usb2="00000029" w:usb3="00000000" w:csb0="000101FF" w:csb1="00000000"/>
+  </w:font>
+</w:fonts>
+</file>
+
+<file path=word/glossary/settings.xml><?xml version="1.0" encoding="utf-8"?>
+<w:settings xmlns:mc="http://schemas.openxmlformats.org/markup-compatibility/2006" xmlns:o="urn:schemas-microsoft-com:office:office" xmlns:r="http://schemas.openxmlformats.org/officeDocument/2006/relationships" xmlns:m="http://schemas.openxmlformats.org/officeDocument/2006/math" xmlns:v="urn:schemas-microsoft-com:vml" xmlns:w10="urn:schemas-microsoft-com:office:word" xmlns:w="http://schemas.openxmlformats.org/wordprocessingml/2006/main" xmlns:w14="http://schemas.microsoft.com/office/word/2010/wordml" xmlns:sl="http://schemas.openxmlformats.org/schemaLibrary/2006/main" mc:Ignorable="w14">
+  <w:view w:val="normal"/>
+  <w:defaultTabStop w:val="720"/>
+  <w:characterSpacingControl w:val="doNotCompress"/>
+  <w:compat>
+    <w:useFELayout/>
+    <w:compatSetting w:name="compatibilityMode" w:uri="http://schemas.microsoft.com/office/word" w:val="14"/>
+    <w:compatSetting w:name="overrideTableStyleFontSizeAndJustification" w:uri="http://schemas.microsoft.com/office/word" w:val="1"/>
+    <w:compatSetting w:name="enableOpenTypeFeatures" w:uri="http://schemas.microsoft.com/office/word" w:val="1"/>
+    <w:compatSetting w:name="doNotFlipMirrorIndents" w:uri="http://schemas.microsoft.com/office/word" w:val="1"/>
+  </w:compat>
+  <w:rsids>
+    <w:rsidRoot w:val="00EE02C5"/>
+    <w:rsid w:val="005C0491"/>
+    <w:rsid w:val="00EE02C5"/>
+  </w:rsids>
+  <m:mathPr>
+    <m:mathFont m:val="Cambria Math"/>
+    <m:brkBin m:val="before"/>
+    <m:brkBinSub m:val="--"/>
+    <m:smallFrac m:val="0"/>
+    <m:dispDef/>
+    <m:lMargin m:val="0"/>
+    <m:rMargin m:val="0"/>
+    <m:defJc m:val="centerGroup"/>
+    <m:wrapIndent m:val="1440"/>
+    <m:intLim m:val="subSup"/>
+    <m:naryLim m:val="undOvr"/>
+  </m:mathPr>
+  <w:themeFontLang w:val="en-US"/>
+  <w:clrSchemeMapping w:bg1="light1" w:t1="dark1" w:bg2="light2" w:t2="dark2" w:accent1="accent1" w:accent2="accent2" w:accent3="accent3" w:accent4="accent4" w:accent5="accent5" w:accent6="accent6" w:hyperlink="hyperlink" w:followedHyperlink="followedHyperlink"/>
+  <w:decimalSymbol w:val="."/>
+  <w:listSeparator w:val=","/>
+</w:settings>
+</file>
+
+<file path=word/glossary/styles.xml><?xml version="1.0" encoding="utf-8"?>
+<w:styles xmlns:mc="http://schemas.openxmlformats.org/markup-compatibility/2006" xmlns:r="http://schemas.openxmlformats.org/officeDocument/2006/relationships" xmlns:w="http://schemas.openxmlformats.org/wordprocessingml/2006/main" xmlns:w14="http://schemas.microsoft.com/office/word/2010/wordml" mc:Ignorable="w14">
+  <w:docDefaults>
+    <w:rPrDefault>
+      <w:rPr>
+        <w:rFonts w:asciiTheme="minorHAnsi" w:eastAsiaTheme="minorEastAsia" w:hAnsiTheme="minorHAnsi" w:cstheme="minorBidi"/>
+        <w:sz w:val="22"/>
+        <w:szCs w:val="22"/>
+        <w:lang w:val="en-US" w:eastAsia="en-US" w:bidi="ar-SA"/>
+      </w:rPr>
+    </w:rPrDefault>
+    <w:pPrDefault>
+      <w:pPr>
+        <w:spacing w:after="200" w:line="276" w:lineRule="auto"/>
+      </w:pPr>
+    </w:pPrDefault>
+  </w:docDefaults>
+  <w:latentStyles w:defLockedState="0" w:defUIPriority="99" w:defSemiHidden="1" w:defUnhideWhenUsed="1" w:defQFormat="0" w:count="267">
+    <w:lsdException w:name="Normal" w:semiHidden="0" w:uiPriority="0" w:unhideWhenUsed="0" w:qFormat="1"/>
+    <w:lsdException w:name="heading 1" w:semiHidden="0" w:uiPriority="9" w:unhideWhenUsed="0" w:qFormat="1"/>
+    <w:lsdException w:name="heading 2" w:uiPriority="9" w:qFormat="1"/>
+    <w:lsdException w:name="heading 3" w:uiPriority="9" w:qFormat="1"/>
+    <w:lsdException w:name="heading 4" w:uiPriority="9" w:qFormat="1"/>
+    <w:lsdException w:name="heading 5" w:uiPriority="9" w:qFormat="1"/>
+    <w:lsdException w:name="heading 6" w:uiPriority="9" w:qFormat="1"/>
+    <w:lsdException w:name="heading 7" w:uiPriority="9" w:qFormat="1"/>
+    <w:lsdException w:name="heading 8" w:uiPriority="9" w:qFormat="1"/>
+    <w:lsdException w:name="heading 9" w:uiPriority="9" w:qFormat="1"/>
+    <w:lsdException w:name="toc 1" w:uiPriority="39"/>
+    <w:lsdException w:name="toc 2" w:uiPriority="39"/>
+    <w:lsdException w:name="toc 3" w:uiPriority="39"/>
+    <w:lsdException w:name="toc 4" w:uiPriority="39"/>
+    <w:lsdException w:name="toc 5" w:uiPriority="39"/>
+    <w:lsdException w:name="toc 6" w:uiPriority="39"/>
+    <w:lsdException w:name="toc 7" w:uiPriority="39"/>
+    <w:lsdException w:name="toc 8" w:uiPriority="39"/>
+    <w:lsdException w:name="toc 9" w:uiPriority="39"/>
+    <w:lsdException w:name="caption" w:uiPriority="35" w:qFormat="1"/>
+    <w:lsdException w:name="Title" w:semiHidden="0" w:uiPriority="10" w:unhideWhenUsed="0" w:qFormat="1"/>
+    <w:lsdException w:name="Default Paragraph Font" w:uiPriority="1"/>
+    <w:lsdException w:name="Subtitle" w:semiHidden="0" w:uiPriority="11" w:unhideWhenUsed="0" w:qFormat="1"/>
+    <w:lsdException w:name="Strong" w:semiHidden="0" w:uiPriority="22" w:unhideWhenUsed="0" w:qFormat="1"/>
+    <w:lsdException w:name="Emphasis" w:semiHidden="0" w:uiPriority="20" w:unhideWhenUsed="0" w:qFormat="1"/>
+    <w:lsdException w:name="Table Grid" w:semiHidden="0" w:uiPriority="59" w:unhideWhenUsed="0"/>
+    <w:lsdException w:name="Placeholder Text" w:unhideWhenUsed="0"/>
+    <w:lsdException w:name="No Spacing" w:semiHidden="0" w:uiPriority="1" w:unhideWhenUsed="0" w:qFormat="1"/>
+    <w:lsdException w:name="Light Shading" w:semiHidden="0" w:uiPriority="60" w:unhideWhenUsed="0"/>
+    <w:lsdException w:name="Light List" w:semiHidden="0" w:uiPriority="61" w:unhideWhenUsed="0"/>
+    <w:lsdException w:name="Light Grid" w:semiHidden="0" w:uiPriority="62" w:unhideWhenUsed="0"/>
+    <w:lsdException w:name="Medium Shading 1" w:semiHidden="0" w:uiPriority="63" w:unhideWhenUsed="0"/>
+    <w:lsdException w:name="Medium Shading 2" w:semiHidden="0" w:uiPriority="64" w:unhideWhenUsed="0"/>
+    <w:lsdException w:name="Medium List 1" w:semiHidden="0" w:uiPriority="65" w:unhideWhenUsed="0"/>
+    <w:lsdException w:name="Medium List 2" w:semiHidden="0" w:uiPriority="66" w:unhideWhenUsed="0"/>
+    <w:lsdException w:name="Medium Grid 1" w:semiHidden="0" w:uiPriority="67" w:unhideWhenUsed="0"/>
+    <w:lsdException w:name="Medium Grid 2" w:semiHidden="0" w:uiPriority="68" w:unhideWhenUsed="0"/>
+    <w:lsdException w:name="Medium Grid 3" w:semiHidden="0" w:uiPriority="69" w:unhideWhenUsed="0"/>
+    <w:lsdException w:name="Dark List" w:semiHidden="0" w:uiPriority="70" w:unhideWhenUsed="0"/>
+    <w:lsdException w:name="Colorful Shading" w:semiHidden="0" w:uiPriority="71" w:unhideWhenUsed="0"/>
+    <w:lsdException w:name="Colorful List" w:semiHidden="0" w:uiPriority="72" w:unhideWhenUsed="0"/>
+    <w:lsdException w:name="Colorful Grid" w:semiHidden="0" w:uiPriority="73" w:unhideWhenUsed="0"/>
+    <w:lsdException w:name="Light Shading Accent 1" w:semiHidden="0" w:uiPriority="60" w:unhideWhenUsed="0"/>
+    <w:lsdException w:name="Light List Accent 1" w:semiHidden="0" w:uiPriority="61" w:unhideWhenUsed="0"/>
+    <w:lsdException w:name="Light Grid Accent 1" w:semiHidden="0" w:uiPriority="62" w:unhideWhenUsed="0"/>
+    <w:lsdException w:name="Medium Shading 1 Accent 1" w:semiHidden="0" w:uiPriority="63" w:unhideWhenUsed="0"/>
+    <w:lsdException w:name="Medium Shading 2 Accent 1" w:semiHidden="0" w:uiPriority="64" w:unhideWhenUsed="0"/>
+    <w:lsdException w:name="Medium List 1 Accent 1" w:semiHidden="0" w:uiPriority="65" w:unhideWhenUsed="0"/>
+    <w:lsdException w:name="Revision" w:unhideWhenUsed="0"/>
+    <w:lsdException w:name="List Paragraph" w:semiHidden="0" w:uiPriority="34" w:unhideWhenUsed="0" w:qFormat="1"/>
+    <w:lsdException w:name="Quote" w:semiHidden="0" w:uiPriority="29" w:unhideWhenUsed="0" w:qFormat="1"/>
+    <w:lsdException w:name="Intense Quote" w:semiHidden="0" w:uiPriority="30" w:unhideWhenUsed="0" w:qFormat="1"/>
+    <w:lsdException w:name="Medium List 2 Accent 1" w:semiHidden="0" w:uiPriority="66" w:unhideWhenUsed="0"/>
+    <w:lsdException w:name="Medium Grid 1 Accent 1" w:semiHidden="0" w:uiPriority="67" w:unhideWhenUsed="0"/>
+    <w:lsdException w:name="Medium Grid 2 Accent 1" w:semiHidden="0" w:uiPriority="68" w:unhideWhenUsed="0"/>
+    <w:lsdException w:name="Medium Grid 3 Accent 1" w:semiHidden="0" w:uiPriority="69" w:unhideWhenUsed="0"/>
+    <w:lsdException w:name="Dark List Accent 1" w:semiHidden="0" w:uiPriority="70" w:unhideWhenUsed="0"/>
+    <w:lsdException w:name="Colorful Shading Accent 1" w:semiHidden="0" w:uiPriority="71" w:unhideWhenUsed="0"/>
+    <w:lsdException w:name="Colorful List Accent 1" w:semiHidden="0" w:uiPriority="72" w:unhideWhenUsed="0"/>
+    <w:lsdException w:name="Colorful Grid Accent 1" w:semiHidden="0" w:uiPriority="73" w:unhideWhenUsed="0"/>
+    <w:lsdException w:name="Light Shading Accent 2" w:semiHidden="0" w:uiPriority="60" w:unhideWhenUsed="0"/>
+    <w:lsdException w:name="Light List Accent 2" w:semiHidden="0" w:uiPriority="61" w:unhideWhenUsed="0"/>
+    <w:lsdException w:name="Light Grid Accent 2" w:semiHidden="0" w:uiPriority="62" w:unhideWhenUsed="0"/>
+    <w:lsdException w:name="Medium Shading 1 Accent 2" w:semiHidden="0" w:uiPriority="63" w:unhideWhenUsed="0"/>
+    <w:lsdException w:name="Medium Shading 2 Accent 2" w:semiHidden="0" w:uiPriority="64" w:unhideWhenUsed="0"/>
+    <w:lsdException w:name="Medium List 1 Accent 2" w:semiHidden="0" w:uiPriority="65" w:unhideWhenUsed="0"/>
+    <w:lsdException w:name="Medium List 2 Accent 2" w:semiHidden="0" w:uiPriority="66" w:unhideWhenUsed="0"/>
+    <w:lsdException w:name="Medium Grid 1 Accent 2" w:semiHidden="0" w:uiPriority="67" w:unhideWhenUsed="0"/>
+    <w:lsdException w:name="Medium Grid 2 Accent 2" w:semiHidden="0" w:uiPriority="68" w:unhideWhenUsed="0"/>
+    <w:lsdException w:name="Medium Grid 3 Accent 2" w:semiHidden="0" w:uiPriority="69" w:unhideWhenUsed="0"/>
+    <w:lsdException w:name="Dark List Accent 2" w:semiHidden="0" w:uiPriority="70" w:unhideWhenUsed="0"/>
+    <w:lsdException w:name="Colorful Shading Accent 2" w:semiHidden="0" w:uiPriority="71" w:unhideWhenUsed="0"/>
+    <w:lsdException w:name="Colorful List Accent 2" w:semiHidden="0" w:uiPriority="72" w:unhideWhenUsed="0"/>
+    <w:lsdException w:name="Colorful Grid Accent 2" w:semiHidden="0" w:uiPriority="73" w:unhideWhenUsed="0"/>
+    <w:lsdException w:name="Light Shading Accent 3" w:semiHidden="0" w:uiPriority="60" w:unhideWhenUsed="0"/>
+    <w:lsdException w:name="Light List Accent 3" w:semiHidden="0" w:uiPriority="61" w:unhideWhenUsed="0"/>
+    <w:lsdException w:name="Light Grid Accent 3" w:semiHidden="0" w:uiPriority="62" w:unhideWhenUsed="0"/>
+    <w:lsdException w:name="Medium Shading 1 Accent 3" w:semiHidden="0" w:uiPriority="63" w:unhideWhenUsed="0"/>
+    <w:lsdException w:name="Medium Shading 2 Accent 3" w:semiHidden="0" w:uiPriority="64" w:unhideWhenUsed="0"/>
+    <w:lsdException w:name="Medium List 1 Accent 3" w:semiHidden="0" w:uiPriority="65" w:unhideWhenUsed="0"/>
+    <w:lsdException w:name="Medium List 2 Accent 3" w:semiHidden="0" w:uiPriority="66" w:unhideWhenUsed="0"/>
+    <w:lsdException w:name="Medium Grid 1 Accent 3" w:semiHidden="0" w:uiPriority="67" w:unhideWhenUsed="0"/>
+    <w:lsdException w:name="Medium Grid 2 Accent 3" w:semiHidden="0" w:uiPriority="68" w:unhideWhenUsed="0"/>
+    <w:lsdException w:name="Medium Grid 3 Accent 3" w:semiHidden="0" w:uiPriority="69" w:unhideWhenUsed="0"/>
+    <w:lsdException w:name="Dark List Accent 3" w:semiHidden="0" w:uiPriority="70" w:unhideWhenUsed="0"/>
+    <w:lsdException w:name="Colorful Shading Accent 3" w:semiHidden="0" w:uiPriority="71" w:unhideWhenUsed="0"/>
+    <w:lsdException w:name="Colorful List Accent 3" w:semiHidden="0" w:uiPriority="72" w:unhideWhenUsed="0"/>
+    <w:lsdException w:name="Colorful Grid Accent 3" w:semiHidden="0" w:uiPriority="73" w:unhideWhenUsed="0"/>
+    <w:lsdException w:name="Light Shading Accent 4" w:semiHidden="0" w:uiPriority="60" w:unhideWhenUsed="0"/>
+    <w:lsdException w:name="Light List Accent 4" w:semiHidden="0" w:uiPriority="61" w:unhideWhenUsed="0"/>
+    <w:lsdException w:name="Light Grid Accent 4" w:semiHidden="0" w:uiPriority="62" w:unhideWhenUsed="0"/>
+    <w:lsdException w:name="Medium Shading 1 Accent 4" w:semiHidden="0" w:uiPriority="63" w:unhideWhenUsed="0"/>
+    <w:lsdException w:name="Medium Shading 2 Accent 4" w:semiHidden="0" w:uiPriority="64" w:unhideWhenUsed="0"/>
+    <w:lsdException w:name="Medium List 1 Accent 4" w:semiHidden="0" w:uiPriority="65" w:unhideWhenUsed="0"/>
+    <w:lsdException w:name="Medium List 2 Accent 4" w:semiHidden="0" w:uiPriority="66" w:unhideWhenUsed="0"/>
+    <w:lsdException w:name="Medium Grid 1 Accent 4" w:semiHidden="0" w:uiPriority="67" w:unhideWhenUsed="0"/>
+    <w:lsdException w:name="Medium Grid 2 Accent 4" w:semiHidden="0" w:uiPriority="68" w:unhideWhenUsed="0"/>
+    <w:lsdException w:name="Medium Grid 3 Accent 4" w:semiHidden="0" w:uiPriority="69" w:unhideWhenUsed="0"/>
+    <w:lsdException w:name="Dark List Accent 4" w:semiHidden="0" w:uiPriority="70" w:unhideWhenUsed="0"/>
+    <w:lsdException w:name="Colorful Shading Accent 4" w:semiHidden="0" w:uiPriority="71" w:unhideWhenUsed="0"/>
+    <w:lsdException w:name="Colorful List Accent 4" w:semiHidden="0" w:uiPriority="72" w:unhideWhenUsed="0"/>
+    <w:lsdException w:name="Colorful Grid Accent 4" w:semiHidden="0" w:uiPriority="73" w:unhideWhenUsed="0"/>
+    <w:lsdException w:name="Light Shading Accent 5" w:semiHidden="0" w:uiPriority="60" w:unhideWhenUsed="0"/>
+    <w:lsdException w:name="Light List Accent 5" w:semiHidden="0" w:uiPriority="61" w:unhideWhenUsed="0"/>
+    <w:lsdException w:name="Light Grid Accent 5" w:semiHidden="0" w:uiPriority="62" w:unhideWhenUsed="0"/>
+    <w:lsdException w:name="Medium Shading 1 Accent 5" w:semiHidden="0" w:uiPriority="63" w:unhideWhenUsed="0"/>
+    <w:lsdException w:name="Medium Shading 2 Accent 5" w:semiHidden="0" w:uiPriority="64" w:unhideWhenUsed="0"/>
+    <w:lsdException w:name="Medium List 1 Accent 5" w:semiHidden="0" w:uiPriority="65" w:unhideWhenUsed="0"/>
+    <w:lsdException w:name="Medium List 2 Accent 5" w:semiHidden="0" w:uiPriority="66" w:unhideWhenUsed="0"/>
+    <w:lsdException w:name="Medium Grid 1 Accent 5" w:semiHidden="0" w:uiPriority="67" w:unhideWhenUsed="0"/>
+    <w:lsdException w:name="Medium Grid 2 Accent 5" w:semiHidden="0" w:uiPriority="68" w:unhideWhenUsed="0"/>
+    <w:lsdException w:name="Medium Grid 3 Accent 5" w:semiHidden="0" w:uiPriority="69" w:unhideWhenUsed="0"/>
+    <w:lsdException w:name="Dark List Accent 5" w:semiHidden="0" w:uiPriority="70" w:unhideWhenUsed="0"/>
+    <w:lsdException w:name="Colorful Shading Accent 5" w:semiHidden="0" w:uiPriority="71" w:unhideWhenUsed="0"/>
+    <w:lsdException w:name="Colorful List Accent 5" w:semiHidden="0" w:uiPriority="72" w:unhideWhenUsed="0"/>
+    <w:lsdException w:name="Colorful Grid Accent 5" w:semiHidden="0" w:uiPriority="73" w:unhideWhenUsed="0"/>
+    <w:lsdException w:name="Light Shading Accent 6" w:semiHidden="0" w:uiPriority="60" w:unhideWhenUsed="0"/>
+    <w:lsdException w:name="Light List Accent 6" w:semiHidden="0" w:uiPriority="61" w:unhideWhenUsed="0"/>
+    <w:lsdException w:name="Light Grid Accent 6" w:semiHidden="0" w:uiPriority="62" w:unhideWhenUsed="0"/>
+    <w:lsdException w:name="Medium Shading 1 Accent 6" w:semiHidden="0" w:uiPriority="63" w:unhideWhenUsed="0"/>
+    <w:lsdException w:name="Medium Shading 2 Accent 6" w:semiHidden="0" w:uiPriority="64" w:unhideWhenUsed="0"/>
+    <w:lsdException w:name="Medium List 1 Accent 6" w:semiHidden="0" w:uiPriority="65" w:unhideWhenUsed="0"/>
+    <w:lsdException w:name="Medium List 2 Accent 6" w:semiHidden="0" w:uiPriority="66" w:unhideWhenUsed="0"/>
+    <w:lsdException w:name="Medium Grid 1 Accent 6" w:semiHidden="0" w:uiPriority="67" w:unhideWhenUsed="0"/>
+    <w:lsdException w:name="Medium Grid 2 Accent 6" w:semiHidden="0" w:uiPriority="68" w:unhideWhenUsed="0"/>
+    <w:lsdException w:name="Medium Grid 3 Accent 6" w:semiHidden="0" w:uiPriority="69" w:unhideWhenUsed="0"/>
+    <w:lsdException w:name="Dark List Accent 6" w:semiHidden="0" w:uiPriority="70" w:unhideWhenUsed="0"/>
+    <w:lsdException w:name="Colorful Shading Accent 6" w:semiHidden="0" w:uiPriority="71" w:unhideWhenUsed="0"/>
+    <w:lsdException w:name="Colorful List Accent 6" w:semiHidden="0" w:uiPriority="72" w:unhideWhenUsed="0"/>
+    <w:lsdException w:name="Colorful Grid Accent 6" w:semiHidden="0" w:uiPriority="73" w:unhideWhenUsed="0"/>
+    <w:lsdException w:name="Subtle Emphasis" w:semiHidden="0" w:uiPriority="19" w:unhideWhenUsed="0" w:qFormat="1"/>
+    <w:lsdException w:name="Intense Emphasis" w:semiHidden="0" w:uiPriority="21" w:unhideWhenUsed="0" w:qFormat="1"/>
+    <w:lsdException w:name="Subtle Reference" w:semiHidden="0" w:uiPriority="31" w:unhideWhenUsed="0" w:qFormat="1"/>
+    <w:lsdException w:name="Intense Reference" w:semiHidden="0" w:uiPriority="32" w:unhideWhenUsed="0" w:qFormat="1"/>
+    <w:lsdException w:name="Book Title" w:semiHidden="0" w:uiPriority="33" w:unhideWhenUsed="0" w:qFormat="1"/>
+    <w:lsdException w:name="Bibliography" w:uiPriority="37"/>
+    <w:lsdException w:name="TOC Heading" w:uiPriority="39" w:qFormat="1"/>
+  </w:latentStyles>
+  <w:style w:type="paragraph" w:default="1" w:styleId="Normal">
+    <w:name w:val="Normal"/>
+    <w:qFormat/>
+  </w:style>
+  <w:style w:type="character" w:default="1" w:styleId="DefaultParagraphFont">
+    <w:name w:val="Default Paragraph Font"/>
+    <w:uiPriority w:val="1"/>
+    <w:semiHidden/>
+    <w:unhideWhenUsed/>
+  </w:style>
+  <w:style w:type="table" w:default="1" w:styleId="TableNormal">
+    <w:name w:val="Normal Table"/>
+    <w:uiPriority w:val="99"/>
+    <w:semiHidden/>
+    <w:unhideWhenUsed/>
+    <w:tblPr>
+      <w:tblInd w:w="0" w:type="dxa"/>
+      <w:tblCellMar>
+        <w:top w:w="0" w:type="dxa"/>
+        <w:left w:w="108" w:type="dxa"/>
+        <w:bottom w:w="0" w:type="dxa"/>
+        <w:right w:w="108" w:type="dxa"/>
+      </w:tblCellMar>
+    </w:tblPr>
+  </w:style>
+  <w:style w:type="numbering" w:default="1" w:styleId="NoList">
+    <w:name w:val="No List"/>
+    <w:uiPriority w:val="99"/>
+    <w:semiHidden/>
+    <w:unhideWhenUsed/>
+  </w:style>
+  <w:style w:type="paragraph" w:customStyle="1" w:styleId="7D679EB680FB4551A32E5840DC5EBDC5">
+    <w:name w:val="7D679EB680FB4551A32E5840DC5EBDC5"/>
+    <w:rsid w:val="00EE02C5"/>
+  </w:style>
+</w:styles>
+</file>
+
+<file path=word/glossary/stylesWithEffects.xml><?xml version="1.0" encoding="utf-8"?>
+<w:styles xmlns:wpc="http://schemas.microsoft.com/office/word/2010/wordprocessingCanvas" xmlns:mc="http://schemas.openxmlformats.org/markup-compatibility/2006" xmlns:o="urn:schemas-microsoft-com:office:office" xmlns:r="http://schemas.openxmlformats.org/officeDocument/2006/relationships" xmlns:m="http://schemas.openxmlformats.org/officeDocument/2006/math" xmlns:v="urn:schemas-microsoft-com:vml" xmlns:wp14="http://schemas.microsoft.com/office/word/2010/wordprocessingDrawing" xmlns:wp="http://schemas.openxmlformats.org/drawingml/2006/wordprocessingDrawing" xmlns:w10="urn:schemas-microsoft-com:office:word" xmlns:w="http://schemas.openxmlformats.org/wordprocessingml/2006/main" xmlns:w14="http://schemas.microsoft.com/office/word/2010/wordml" xmlns:wpg="http://schemas.microsoft.com/office/word/2010/wordprocessingGroup" xmlns:wpi="http://schemas.microsoft.com/office/word/2010/wordprocessingInk" xmlns:wne="http://schemas.microsoft.com/office/word/2006/wordml" xmlns:wps="http://schemas.microsoft.com/office/word/2010/wordprocessingShape" mc:Ignorable="w14 wp14">
+  <w:docDefaults>
+    <w:rPrDefault>
+      <w:rPr>
+        <w:rFonts w:asciiTheme="minorHAnsi" w:eastAsiaTheme="minorEastAsia" w:hAnsiTheme="minorHAnsi" w:cstheme="minorBidi"/>
+        <w:sz w:val="22"/>
+        <w:szCs w:val="22"/>
+        <w:lang w:val="en-US" w:eastAsia="en-US" w:bidi="ar-SA"/>
+      </w:rPr>
+    </w:rPrDefault>
+    <w:pPrDefault>
+      <w:pPr>
+        <w:spacing w:after="200" w:line="276" w:lineRule="auto"/>
+      </w:pPr>
+    </w:pPrDefault>
+  </w:docDefaults>
+  <w:latentStyles w:defLockedState="0" w:defUIPriority="99" w:defSemiHidden="1" w:defUnhideWhenUsed="1" w:defQFormat="0" w:count="267">
+    <w:lsdException w:name="Normal" w:semiHidden="0" w:uiPriority="0" w:unhideWhenUsed="0" w:qFormat="1"/>
+    <w:lsdException w:name="heading 1" w:semiHidden="0" w:uiPriority="9" w:unhideWhenUsed="0" w:qFormat="1"/>
+    <w:lsdException w:name="heading 2" w:uiPriority="9" w:qFormat="1"/>
+    <w:lsdException w:name="heading 3" w:uiPriority="9" w:qFormat="1"/>
+    <w:lsdException w:name="heading 4" w:uiPriority="9" w:qFormat="1"/>
+    <w:lsdException w:name="heading 5" w:uiPriority="9" w:qFormat="1"/>
+    <w:lsdException w:name="heading 6" w:uiPriority="9" w:qFormat="1"/>
+    <w:lsdException w:name="heading 7" w:uiPriority="9" w:qFormat="1"/>
+    <w:lsdException w:name="heading 8" w:uiPriority="9" w:qFormat="1"/>
+    <w:lsdException w:name="heading 9" w:uiPriority="9" w:qFormat="1"/>
+    <w:lsdException w:name="toc 1" w:uiPriority="39"/>
+    <w:lsdException w:name="toc 2" w:uiPriority="39"/>
+    <w:lsdException w:name="toc 3" w:uiPriority="39"/>
+    <w:lsdException w:name="toc 4" w:uiPriority="39"/>
+    <w:lsdException w:name="toc 5" w:uiPriority="39"/>
+    <w:lsdException w:name="toc 6" w:uiPriority="39"/>
+    <w:lsdException w:name="toc 7" w:uiPriority="39"/>
+    <w:lsdException w:name="toc 8" w:uiPriority="39"/>
+    <w:lsdException w:name="toc 9" w:uiPriority="39"/>
+    <w:lsdException w:name="caption" w:uiPriority="35" w:qFormat="1"/>
+    <w:lsdException w:name="Title" w:semiHidden="0" w:uiPriority="10" w:unhideWhenUsed="0" w:qFormat="1"/>
+    <w:lsdException w:name="Default Paragraph Font" w:uiPriority="1"/>
+    <w:lsdException w:name="Subtitle" w:semiHidden="0" w:uiPriority="11" w:unhideWhenUsed="0" w:qFormat="1"/>
+    <w:lsdException w:name="Strong" w:semiHidden="0" w:uiPriority="22" w:unhideWhenUsed="0" w:qFormat="1"/>
+    <w:lsdException w:name="Emphasis" w:semiHidden="0" w:uiPriority="20" w:unhideWhenUsed="0" w:qFormat="1"/>
+    <w:lsdException w:name="Table Grid" w:semiHidden="0" w:uiPriority="59" w:unhideWhenUsed="0"/>
+    <w:lsdException w:name="Placeholder Text" w:unhideWhenUsed="0"/>
+    <w:lsdException w:name="No Spacing" w:semiHidden="0" w:uiPriority="1" w:unhideWhenUsed="0" w:qFormat="1"/>
+    <w:lsdException w:name="Light Shading" w:semiHidden="0" w:uiPriority="60" w:unhideWhenUsed="0"/>
+    <w:lsdException w:name="Light List" w:semiHidden="0" w:uiPriority="61" w:unhideWhenUsed="0"/>
+    <w:lsdException w:name="Light Grid" w:semiHidden="0" w:uiPriority="62" w:unhideWhenUsed="0"/>
+    <w:lsdException w:name="Medium Shading 1" w:semiHidden="0" w:uiPriority="63" w:unhideWhenUsed="0"/>
+    <w:lsdException w:name="Medium Shading 2" w:semiHidden="0" w:uiPriority="64" w:unhideWhenUsed="0"/>
+    <w:lsdException w:name="Medium List 1" w:semiHidden="0" w:uiPriority="65" w:unhideWhenUsed="0"/>
+    <w:lsdException w:name="Medium List 2" w:semiHidden="0" w:uiPriority="66" w:unhideWhenUsed="0"/>
+    <w:lsdException w:name="Medium Grid 1" w:semiHidden="0" w:uiPriority="67" w:unhideWhenUsed="0"/>
+    <w:lsdException w:name="Medium Grid 2" w:semiHidden="0" w:uiPriority="68" w:unhideWhenUsed="0"/>
+    <w:lsdException w:name="Medium Grid 3" w:semiHidden="0" w:uiPriority="69" w:unhideWhenUsed="0"/>
+    <w:lsdException w:name="Dark List" w:semiHidden="0" w:uiPriority="70" w:unhideWhenUsed="0"/>
+    <w:lsdException w:name="Colorful Shading" w:semiHidden="0" w:uiPriority="71" w:unhideWhenUsed="0"/>
+    <w:lsdException w:name="Colorful List" w:semiHidden="0" w:uiPriority="72" w:unhideWhenUsed="0"/>
+    <w:lsdException w:name="Colorful Grid" w:semiHidden="0" w:uiPriority="73" w:unhideWhenUsed="0"/>
+    <w:lsdException w:name="Light Shading Accent 1" w:semiHidden="0" w:uiPriority="60" w:unhideWhenUsed="0"/>
+    <w:lsdException w:name="Light List Accent 1" w:semiHidden="0" w:uiPriority="61" w:unhideWhenUsed="0"/>
+    <w:lsdException w:name="Light Grid Accent 1" w:semiHidden="0" w:uiPriority="62" w:unhideWhenUsed="0"/>
+    <w:lsdException w:name="Medium Shading 1 Accent 1" w:semiHidden="0" w:uiPriority="63" w:unhideWhenUsed="0"/>
+    <w:lsdException w:name="Medium Shading 2 Accent 1" w:semiHidden="0" w:uiPriority="64" w:unhideWhenUsed="0"/>
+    <w:lsdException w:name="Medium List 1 Accent 1" w:semiHidden="0" w:uiPriority="65" w:unhideWhenUsed="0"/>
+    <w:lsdException w:name="Revision" w:unhideWhenUsed="0"/>
+    <w:lsdException w:name="List Paragraph" w:semiHidden="0" w:uiPriority="34" w:unhideWhenUsed="0" w:qFormat="1"/>
+    <w:lsdException w:name="Quote" w:semiHidden="0" w:uiPriority="29" w:unhideWhenUsed="0" w:qFormat="1"/>
+    <w:lsdException w:name="Intense Quote" w:semiHidden="0" w:uiPriority="30" w:unhideWhenUsed="0" w:qFormat="1"/>
+    <w:lsdException w:name="Medium List 2 Accent 1" w:semiHidden="0" w:uiPriority="66" w:unhideWhenUsed="0"/>
+    <w:lsdException w:name="Medium Grid 1 Accent 1" w:semiHidden="0" w:uiPriority="67" w:unhideWhenUsed="0"/>
+    <w:lsdException w:name="Medium Grid 2 Accent 1" w:semiHidden="0" w:uiPriority="68" w:unhideWhenUsed="0"/>
+    <w:lsdException w:name="Medium Grid 3 Accent 1" w:semiHidden="0" w:uiPriority="69" w:unhideWhenUsed="0"/>
+    <w:lsdException w:name="Dark List Accent 1" w:semiHidden="0" w:uiPriority="70" w:unhideWhenUsed="0"/>
+    <w:lsdException w:name="Colorful Shading Accent 1" w:semiHidden="0" w:uiPriority="71" w:unhideWhenUsed="0"/>
+    <w:lsdException w:name="Colorful List Accent 1" w:semiHidden="0" w:uiPriority="72" w:unhideWhenUsed="0"/>
+    <w:lsdException w:name="Colorful Grid Accent 1" w:semiHidden="0" w:uiPriority="73" w:unhideWhenUsed="0"/>
+    <w:lsdException w:name="Light Shading Accent 2" w:semiHidden="0" w:uiPriority="60" w:unhideWhenUsed="0"/>
+    <w:lsdException w:name="Light List Accent 2" w:semiHidden="0" w:uiPriority="61" w:unhideWhenUsed="0"/>
+    <w:lsdException w:name="Light Grid Accent 2" w:semiHidden="0" w:uiPriority="62" w:unhideWhenUsed="0"/>
+    <w:lsdException w:name="Medium Shading 1 Accent 2" w:semiHidden="0" w:uiPriority="63" w:unhideWhenUsed="0"/>
+    <w:lsdException w:name="Medium Shading 2 Accent 2" w:semiHidden="0" w:uiPriority="64" w:unhideWhenUsed="0"/>
+    <w:lsdException w:name="Medium List 1 Accent 2" w:semiHidden="0" w:uiPriority="65" w:unhideWhenUsed="0"/>
+    <w:lsdException w:name="Medium List 2 Accent 2" w:semiHidden="0" w:uiPriority="66" w:unhideWhenUsed="0"/>
+    <w:lsdException w:name="Medium Grid 1 Accent 2" w:semiHidden="0" w:uiPriority="67" w:unhideWhenUsed="0"/>
+    <w:lsdException w:name="Medium Grid 2 Accent 2" w:semiHidden="0" w:uiPriority="68" w:unhideWhenUsed="0"/>
+    <w:lsdException w:name="Medium Grid 3 Accent 2" w:semiHidden="0" w:uiPriority="69" w:unhideWhenUsed="0"/>
+    <w:lsdException w:name="Dark List Accent 2" w:semiHidden="0" w:uiPriority="70" w:unhideWhenUsed="0"/>
+    <w:lsdException w:name="Colorful Shading Accent 2" w:semiHidden="0" w:uiPriority="71" w:unhideWhenUsed="0"/>
+    <w:lsdException w:name="Colorful List Accent 2" w:semiHidden="0" w:uiPriority="72" w:unhideWhenUsed="0"/>
+    <w:lsdException w:name="Colorful Grid Accent 2" w:semiHidden="0" w:uiPriority="73" w:unhideWhenUsed="0"/>
+    <w:lsdException w:name="Light Shading Accent 3" w:semiHidden="0" w:uiPriority="60" w:unhideWhenUsed="0"/>
+    <w:lsdException w:name="Light List Accent 3" w:semiHidden="0" w:uiPriority="61" w:unhideWhenUsed="0"/>
+    <w:lsdException w:name="Light Grid Accent 3" w:semiHidden="0" w:uiPriority="62" w:unhideWhenUsed="0"/>
+    <w:lsdException w:name="Medium Shading 1 Accent 3" w:semiHidden="0" w:uiPriority="63" w:unhideWhenUsed="0"/>
+    <w:lsdException w:name="Medium Shading 2 Accent 3" w:semiHidden="0" w:uiPriority="64" w:unhideWhenUsed="0"/>
+    <w:lsdException w:name="Medium List 1 Accent 3" w:semiHidden="0" w:uiPriority="65" w:unhideWhenUsed="0"/>
+    <w:lsdException w:name="Medium List 2 Accent 3" w:semiHidden="0" w:uiPriority="66" w:unhideWhenUsed="0"/>
+    <w:lsdException w:name="Medium Grid 1 Accent 3" w:semiHidden="0" w:uiPriority="67" w:unhideWhenUsed="0"/>
+    <w:lsdException w:name="Medium Grid 2 Accent 3" w:semiHidden="0" w:uiPriority="68" w:unhideWhenUsed="0"/>
+    <w:lsdException w:name="Medium Grid 3 Accent 3" w:semiHidden="0" w:uiPriority="69" w:unhideWhenUsed="0"/>
+    <w:lsdException w:name="Dark List Accent 3" w:semiHidden="0" w:uiPriority="70" w:unhideWhenUsed="0"/>
+    <w:lsdException w:name="Colorful Shading Accent 3" w:semiHidden="0" w:uiPriority="71" w:unhideWhenUsed="0"/>
+    <w:lsdException w:name="Colorful List Accent 3" w:semiHidden="0" w:uiPriority="72" w:unhideWhenUsed="0"/>
+    <w:lsdException w:name="Colorful Grid Accent 3" w:semiHidden="0" w:uiPriority="73" w:unhideWhenUsed="0"/>
+    <w:lsdException w:name="Light Shading Accent 4" w:semiHidden="0" w:uiPriority="60" w:unhideWhenUsed="0"/>
+    <w:lsdException w:name="Light List Accent 4" w:semiHidden="0" w:uiPriority="61" w:unhideWhenUsed="0"/>
+    <w:lsdException w:name="Light Grid Accent 4" w:semiHidden="0" w:uiPriority="62" w:unhideWhenUsed="0"/>
+    <w:lsdException w:name="Medium Shading 1 Accent 4" w:semiHidden="0" w:uiPriority="63" w:unhideWhenUsed="0"/>
+    <w:lsdException w:name="Medium Shading 2 Accent 4" w:semiHidden="0" w:uiPriority="64" w:unhideWhenUsed="0"/>
+    <w:lsdException w:name="Medium List 1 Accent 4" w:semiHidden="0" w:uiPriority="65" w:unhideWhenUsed="0"/>
+    <w:lsdException w:name="Medium List 2 Accent 4" w:semiHidden="0" w:uiPriority="66" w:unhideWhenUsed="0"/>
+    <w:lsdException w:name="Medium Grid 1 Accent 4" w:semiHidden="0" w:uiPriority="67" w:unhideWhenUsed="0"/>
+    <w:lsdException w:name="Medium Grid 2 Accent 4" w:semiHidden="0" w:uiPriority="68" w:unhideWhenUsed="0"/>
+    <w:lsdException w:name="Medium Grid 3 Accent 4" w:semiHidden="0" w:uiPriority="69" w:unhideWhenUsed="0"/>
+    <w:lsdException w:name="Dark List Accent 4" w:semiHidden="0" w:uiPriority="70" w:unhideWhenUsed="0"/>
+    <w:lsdException w:name="Colorful Shading Accent 4" w:semiHidden="0" w:uiPriority="71" w:unhideWhenUsed="0"/>
+    <w:lsdException w:name="Colorful List Accent 4" w:semiHidden="0" w:uiPriority="72" w:unhideWhenUsed="0"/>
+    <w:lsdException w:name="Colorful Grid Accent 4" w:semiHidden="0" w:uiPriority="73" w:unhideWhenUsed="0"/>
+    <w:lsdException w:name="Light Shading Accent 5" w:semiHidden="0" w:uiPriority="60" w:unhideWhenUsed="0"/>
+    <w:lsdException w:name="Light List Accent 5" w:semiHidden="0" w:uiPriority="61" w:unhideWhenUsed="0"/>
+    <w:lsdException w:name="Light Grid Accent 5" w:semiHidden="0" w:uiPriority="62" w:unhideWhenUsed="0"/>
+    <w:lsdException w:name="Medium Shading 1 Accent 5" w:semiHidden="0" w:uiPriority="63" w:unhideWhenUsed="0"/>
+    <w:lsdException w:name="Medium Shading 2 Accent 5" w:semiHidden="0" w:uiPriority="64" w:unhideWhenUsed="0"/>
+    <w:lsdException w:name="Medium List 1 Accent 5" w:semiHidden="0" w:uiPriority="65" w:unhideWhenUsed="0"/>
+    <w:lsdException w:name="Medium List 2 Accent 5" w:semiHidden="0" w:uiPriority="66" w:unhideWhenUsed="0"/>
+    <w:lsdException w:name="Medium Grid 1 Accent 5" w:semiHidden="0" w:uiPriority="67" w:unhideWhenUsed="0"/>
+    <w:lsdException w:name="Medium Grid 2 Accent 5" w:semiHidden="0" w:uiPriority="68" w:unhideWhenUsed="0"/>
+    <w:lsdException w:name="Medium Grid 3 Accent 5" w:semiHidden="0" w:uiPriority="69" w:unhideWhenUsed="0"/>
+    <w:lsdException w:name="Dark List Accent 5" w:semiHidden="0" w:uiPriority="70" w:unhideWhenUsed="0"/>
+    <w:lsdException w:name="Colorful Shading Accent 5" w:semiHidden="0" w:uiPriority="71" w:unhideWhenUsed="0"/>
+    <w:lsdException w:name="Colorful List Accent 5" w:semiHidden="0" w:uiPriority="72" w:unhideWhenUsed="0"/>
+    <w:lsdException w:name="Colorful Grid Accent 5" w:semiHidden="0" w:uiPriority="73" w:unhideWhenUsed="0"/>
+    <w:lsdException w:name="Light Shading Accent 6" w:semiHidden="0" w:uiPriority="60" w:unhideWhenUsed="0"/>
+    <w:lsdException w:name="Light List Accent 6" w:semiHidden="0" w:uiPriority="61" w:unhideWhenUsed="0"/>
+    <w:lsdException w:name="Light Grid Accent 6" w:semiHidden="0" w:uiPriority="62" w:unhideWhenUsed="0"/>
+    <w:lsdException w:name="Medium Shading 1 Accent 6" w:semiHidden="0" w:uiPriority="63" w:unhideWhenUsed="0"/>
+    <w:lsdException w:name="Medium Shading 2 Accent 6" w:semiHidden="0" w:uiPriority="64" w:unhideWhenUsed="0"/>
+    <w:lsdException w:name="Medium List 1 Accent 6" w:semiHidden="0" w:uiPriority="65" w:unhideWhenUsed="0"/>
+    <w:lsdException w:name="Medium List 2 Accent 6" w:semiHidden="0" w:uiPriority="66" w:unhideWhenUsed="0"/>
+    <w:lsdException w:name="Medium Grid 1 Accent 6" w:semiHidden="0" w:uiPriority="67" w:unhideWhenUsed="0"/>
+    <w:lsdException w:name="Medium Grid 2 Accent 6" w:semiHidden="0" w:uiPriority="68" w:unhideWhenUsed="0"/>
+    <w:lsdException w:name="Medium Grid 3 Accent 6" w:semiHidden="0" w:uiPriority="69" w:unhideWhenUsed="0"/>
+    <w:lsdException w:name="Dark List Accent 6" w:semiHidden="0" w:uiPriority="70" w:unhideWhenUsed="0"/>
+    <w:lsdException w:name="Colorful Shading Accent 6" w:semiHidden="0" w:uiPriority="71" w:unhideWhenUsed="0"/>
+    <w:lsdException w:name="Colorful List Accent 6" w:semiHidden="0" w:uiPriority="72" w:unhideWhenUsed="0"/>
+    <w:lsdException w:name="Colorful Grid Accent 6" w:semiHidden="0" w:uiPriority="73" w:unhideWhenUsed="0"/>
+    <w:lsdException w:name="Subtle Emphasis" w:semiHidden="0" w:uiPriority="19" w:unhideWhenUsed="0" w:qFormat="1"/>
+    <w:lsdException w:name="Intense Emphasis" w:semiHidden="0" w:uiPriority="21" w:unhideWhenUsed="0" w:qFormat="1"/>
+    <w:lsdException w:name="Subtle Reference" w:semiHidden="0" w:uiPriority="31" w:unhideWhenUsed="0" w:qFormat="1"/>
+    <w:lsdException w:name="Intense Reference" w:semiHidden="0" w:uiPriority="32" w:unhideWhenUsed="0" w:qFormat="1"/>
+    <w:lsdException w:name="Book Title" w:semiHidden="0" w:uiPriority="33" w:unhideWhenUsed="0" w:qFormat="1"/>
+    <w:lsdException w:name="Bibliography" w:uiPriority="37"/>
+    <w:lsdException w:name="TOC Heading" w:uiPriority="39" w:qFormat="1"/>
+  </w:latentStyles>
+  <w:style w:type="paragraph" w:default="1" w:styleId="Normal">
+    <w:name w:val="Normal"/>
+    <w:qFormat/>
+  </w:style>
+  <w:style w:type="character" w:default="1" w:styleId="DefaultParagraphFont">
+    <w:name w:val="Default Paragraph Font"/>
+    <w:uiPriority w:val="1"/>
+    <w:semiHidden/>
+    <w:unhideWhenUsed/>
+  </w:style>
+  <w:style w:type="table" w:default="1" w:styleId="TableNormal">
+    <w:name w:val="Normal Table"/>
+    <w:uiPriority w:val="99"/>
+    <w:semiHidden/>
+    <w:unhideWhenUsed/>
+    <w:tblPr>
+      <w:tblInd w:w="0" w:type="dxa"/>
+      <w:tblCellMar>
+        <w:top w:w="0" w:type="dxa"/>
+        <w:left w:w="108" w:type="dxa"/>
+        <w:bottom w:w="0" w:type="dxa"/>
+        <w:right w:w="108" w:type="dxa"/>
+      </w:tblCellMar>
+    </w:tblPr>
+  </w:style>
+  <w:style w:type="numbering" w:default="1" w:styleId="NoList">
+    <w:name w:val="No List"/>
+    <w:uiPriority w:val="99"/>
+    <w:semiHidden/>
+    <w:unhideWhenUsed/>
+  </w:style>
+  <w:style w:type="paragraph" w:customStyle="1" w:styleId="7D679EB680FB4551A32E5840DC5EBDC5">
+    <w:name w:val="7D679EB680FB4551A32E5840DC5EBDC5"/>
+    <w:rsid w:val="00EE02C5"/>
+  </w:style>
+</w:styles>
+</file>
+
+<file path=word/glossary/webSettings.xml><?xml version="1.0" encoding="utf-8"?>
+<w:webSettings xmlns:mc="http://schemas.openxmlformats.org/markup-compatibility/2006" xmlns:r="http://schemas.openxmlformats.org/officeDocument/2006/relationships" xmlns:w="http://schemas.openxmlformats.org/wordprocessingml/2006/main" xmlns:w14="http://schemas.microsoft.com/office/word/2010/wordml" mc:Ignorable="w14">
+  <w:optimizeForBrowser/>
+  <w:allowPNG/>
+</w:webSettings>
 </file>
 
 <file path=word/theme/theme1.xml><?xml version="1.0" encoding="utf-8"?>
@@ -5091,7 +5858,7 @@
 </file>
 
 <file path=customXml/itemProps1.xml><?xml version="1.0" encoding="utf-8"?>
-<ds:datastoreItem xmlns:ds="http://schemas.openxmlformats.org/officeDocument/2006/customXml" ds:itemID="{DA2F2500-68E1-48BA-B2CA-E86F5DFFCEC4}">
+<ds:datastoreItem xmlns:ds="http://schemas.openxmlformats.org/officeDocument/2006/customXml" ds:itemID="{B5620C75-645A-43C7-9B8D-3945F9431457}">
   <ds:schemaRefs>
     <ds:schemaRef ds:uri="http://schemas.openxmlformats.org/officeDocument/2006/bibliography"/>
   </ds:schemaRefs>

</xml_diff>